<commit_message>
added brief overview to proposal
</commit_message>
<xml_diff>
--- a/Documents/ECTE451 - Project Proposal Form.docx
+++ b/Documents/ECTE451 - Project Proposal Form.docx
@@ -276,6 +276,14 @@
               </w:rPr>
               <w:t xml:space="preserve"> </w:t>
             </w:r>
+            <w:r>
+              <w:rPr>
+                <w:rFonts w:ascii="Helvetica" w:hAnsi="Helvetica"/>
+                <w:b/>
+                <w:sz w:val="20"/>
+              </w:rPr>
+              <w:t>Kane Stoboi</w:t>
+            </w:r>
           </w:p>
         </w:tc>
         <w:tc>
@@ -321,6 +329,14 @@
                 <w:sz w:val="20"/>
               </w:rPr>
               <w:t xml:space="preserve"> </w:t>
+            </w:r>
+            <w:r>
+              <w:rPr>
+                <w:rFonts w:ascii="Helvetica" w:hAnsi="Helvetica"/>
+                <w:b/>
+                <w:sz w:val="20"/>
+              </w:rPr>
+              <w:t xml:space="preserve"> 3897370</w:t>
             </w:r>
           </w:p>
         </w:tc>
@@ -376,6 +392,14 @@
               </w:rPr>
               <w:t xml:space="preserve"> </w:t>
             </w:r>
+            <w:r>
+              <w:rPr>
+                <w:rFonts w:ascii="Helvetica" w:hAnsi="Helvetica"/>
+                <w:b/>
+                <w:sz w:val="20"/>
+              </w:rPr>
+              <w:t>Zheng Li</w:t>
+            </w:r>
           </w:p>
         </w:tc>
       </w:tr>
@@ -448,41 +472,14 @@
             </w:r>
           </w:p>
           <w:p>
-            <w:pPr>
-              <w:ind w:right="-108"/>
-              <w:rPr>
-                <w:rFonts w:ascii="Helvetica" w:hAnsi="Helvetica"/>
-                <w:i/>
-                <w:color w:val="A6A6A6" w:themeColor="background1" w:themeShade="A6"/>
-                <w:sz w:val="20"/>
-              </w:rPr>
-            </w:pPr>
-            <w:r>
-              <w:rPr>
-                <w:rFonts w:ascii="Helvetica" w:hAnsi="Helvetica"/>
-                <w:i/>
-                <w:color w:val="A6A6A6" w:themeColor="background1" w:themeShade="A6"/>
-                <w:sz w:val="20"/>
-              </w:rPr>
-              <w:t xml:space="preserve">Provide a meaningful </w:t>
-            </w:r>
-            <w:r>
-              <w:rPr>
-                <w:rFonts w:ascii="Helvetica" w:hAnsi="Helvetica"/>
-                <w:i/>
-                <w:color w:val="A6A6A6" w:themeColor="background1" w:themeShade="A6"/>
-                <w:sz w:val="20"/>
-              </w:rPr>
-              <w:t xml:space="preserve">title that summarises </w:t>
-            </w:r>
-            <w:r>
-              <w:rPr>
-                <w:rFonts w:ascii="Helvetica" w:hAnsi="Helvetica"/>
-                <w:i/>
-                <w:color w:val="A6A6A6" w:themeColor="background1" w:themeShade="A6"/>
-                <w:sz w:val="20"/>
-              </w:rPr>
-              <w:t>your planned research project.</w:t>
+            <w:r>
+              <w:t>Stepper Motor</w:t>
+            </w:r>
+            <w:r>
+              <w:t xml:space="preserve"> </w:t>
+            </w:r>
+            <w:r>
+              <w:t>Feedback Control System</w:t>
             </w:r>
           </w:p>
           <w:p>
@@ -560,125 +557,57 @@
           <w:p>
             <w:pPr>
               <w:ind w:right="-108"/>
-              <w:rPr>
-                <w:rFonts w:ascii="Helvetica" w:hAnsi="Helvetica"/>
-                <w:i/>
-                <w:color w:val="A6A6A6" w:themeColor="background1" w:themeShade="A6"/>
-                <w:sz w:val="20"/>
-              </w:rPr>
-            </w:pPr>
-            <w:r>
-              <w:rPr>
-                <w:rFonts w:ascii="Helvetica" w:hAnsi="Helvetica"/>
-                <w:i/>
-                <w:color w:val="A6A6A6" w:themeColor="background1" w:themeShade="A6"/>
-                <w:sz w:val="20"/>
-              </w:rPr>
-              <w:t xml:space="preserve">Provide a </w:t>
-            </w:r>
-            <w:r>
-              <w:rPr>
-                <w:rFonts w:ascii="Helvetica" w:hAnsi="Helvetica"/>
-                <w:i/>
-                <w:color w:val="A6A6A6" w:themeColor="background1" w:themeShade="A6"/>
-                <w:sz w:val="20"/>
-              </w:rPr>
-              <w:t xml:space="preserve">maximum </w:t>
-            </w:r>
-            <w:proofErr w:type="gramStart"/>
-            <w:r>
-              <w:rPr>
-                <w:rFonts w:ascii="Helvetica" w:hAnsi="Helvetica"/>
-                <w:i/>
-                <w:color w:val="A6A6A6" w:themeColor="background1" w:themeShade="A6"/>
-                <w:sz w:val="20"/>
-              </w:rPr>
-              <w:t>200</w:t>
-            </w:r>
-            <w:r>
-              <w:rPr>
-                <w:rFonts w:ascii="Helvetica" w:hAnsi="Helvetica"/>
-                <w:i/>
-                <w:color w:val="A6A6A6" w:themeColor="background1" w:themeShade="A6"/>
-                <w:sz w:val="20"/>
-              </w:rPr>
-              <w:t xml:space="preserve"> word</w:t>
-            </w:r>
-            <w:proofErr w:type="gramEnd"/>
-            <w:r>
-              <w:rPr>
-                <w:rFonts w:ascii="Helvetica" w:hAnsi="Helvetica"/>
-                <w:i/>
-                <w:color w:val="A6A6A6" w:themeColor="background1" w:themeShade="A6"/>
-                <w:sz w:val="20"/>
-              </w:rPr>
-              <w:t xml:space="preserve"> abstract of your project.  This abstract should provide an executive summary of your </w:t>
-            </w:r>
-            <w:r>
-              <w:rPr>
-                <w:rFonts w:ascii="Helvetica" w:hAnsi="Helvetica"/>
-                <w:i/>
-                <w:color w:val="A6A6A6" w:themeColor="background1" w:themeShade="A6"/>
-                <w:sz w:val="20"/>
-              </w:rPr>
-              <w:t xml:space="preserve">project </w:t>
-            </w:r>
-            <w:r>
-              <w:rPr>
-                <w:rFonts w:ascii="Helvetica" w:hAnsi="Helvetica"/>
-                <w:i/>
-                <w:color w:val="A6A6A6" w:themeColor="background1" w:themeShade="A6"/>
-                <w:sz w:val="20"/>
-              </w:rPr>
-              <w:t xml:space="preserve">such that a </w:t>
-            </w:r>
-            <w:proofErr w:type="gramStart"/>
-            <w:r>
-              <w:rPr>
-                <w:rFonts w:ascii="Helvetica" w:hAnsi="Helvetica"/>
-                <w:i/>
-                <w:color w:val="A6A6A6" w:themeColor="background1" w:themeShade="A6"/>
-                <w:sz w:val="20"/>
-              </w:rPr>
-              <w:t>lay person</w:t>
-            </w:r>
-            <w:proofErr w:type="gramEnd"/>
-            <w:r>
-              <w:rPr>
-                <w:rFonts w:ascii="Helvetica" w:hAnsi="Helvetica"/>
-                <w:i/>
-                <w:color w:val="A6A6A6" w:themeColor="background1" w:themeShade="A6"/>
-                <w:sz w:val="20"/>
-              </w:rPr>
-              <w:t xml:space="preserve">, i.e., someone not familiar with the area, is able to understand what you are doing.  You could look at this as being a </w:t>
-            </w:r>
-            <w:r>
-              <w:rPr>
-                <w:rFonts w:ascii="Helvetica" w:hAnsi="Helvetica"/>
-                <w:i/>
-                <w:color w:val="A6A6A6" w:themeColor="background1" w:themeShade="A6"/>
-                <w:sz w:val="20"/>
-              </w:rPr>
-              <w:t>“</w:t>
-            </w:r>
-            <w:r>
-              <w:rPr>
-                <w:rFonts w:ascii="Helvetica" w:hAnsi="Helvetica"/>
-                <w:i/>
-                <w:color w:val="A6A6A6" w:themeColor="background1" w:themeShade="A6"/>
-                <w:sz w:val="20"/>
-              </w:rPr>
-              <w:t>Summary for Dummies”.</w:t>
+            </w:pPr>
+            <w:r>
+              <w:t>A</w:t>
+            </w:r>
+            <w:r>
+              <w:t xml:space="preserve"> stepper motor control board </w:t>
+            </w:r>
+            <w:r>
+              <w:t xml:space="preserve">based around the TMC2100 </w:t>
+            </w:r>
+            <w:r>
+              <w:t xml:space="preserve">will be designed to operate </w:t>
+            </w:r>
+            <w:r>
+              <w:t xml:space="preserve">a stepper motor </w:t>
+            </w:r>
+            <w:r>
+              <w:t>silently and accurately. A feedback system will be used t</w:t>
+            </w:r>
+            <w:r>
+              <w:t xml:space="preserve">o monitor the incoming step signals and the movement of the stepper motor to ensure there are no lost steps during operation. The control board and feedback system will be able to attach easily to the stepper motor requiring </w:t>
+            </w:r>
+            <w:r>
+              <w:t xml:space="preserve">little </w:t>
+            </w:r>
+            <w:r>
+              <w:t>to no modification to a motor.</w:t>
             </w:r>
           </w:p>
           <w:p>
             <w:pPr>
               <w:ind w:right="-108"/>
-              <w:rPr>
-                <w:rFonts w:ascii="Helvetica" w:hAnsi="Helvetica"/>
-                <w:sz w:val="20"/>
-              </w:rPr>
-            </w:pPr>
+            </w:pPr>
+          </w:p>
+          <w:p>
+            <w:pPr>
+              <w:ind w:right="-108"/>
+              <w:rPr>
+                <w:rFonts w:ascii="Helvetica" w:hAnsi="Helvetica"/>
+                <w:sz w:val="20"/>
+              </w:rPr>
+            </w:pPr>
+            <w:r>
+              <w:rPr>
+                <w:rFonts w:ascii="Helvetica" w:hAnsi="Helvetica"/>
+                <w:sz w:val="20"/>
+              </w:rPr>
+              <w:t>Stepper motors are generally controlled using 2-wire or 4-wire control signals, therefore, the control board will require the interpretation of these signals.</w:t>
+            </w:r>
+            <w:bookmarkStart w:id="0" w:name="_GoBack"/>
+            <w:bookmarkEnd w:id="0"/>
           </w:p>
           <w:p>
             <w:pPr>
@@ -1138,18 +1067,8 @@
                 <w:color w:val="A6A6A6" w:themeColor="background1" w:themeShade="A6"/>
                 <w:sz w:val="20"/>
               </w:rPr>
-              <w:t>Detail your project plan. This should be a resilient engineering plan accommodating realistic alternatives and</w:t>
-            </w:r>
-            <w:bookmarkStart w:id="0" w:name="_GoBack"/>
-            <w:bookmarkEnd w:id="0"/>
-            <w:r>
-              <w:rPr>
-                <w:rFonts w:ascii="Helvetica" w:hAnsi="Helvetica"/>
-                <w:bCs/>
-                <w:color w:val="A6A6A6" w:themeColor="background1" w:themeShade="A6"/>
-                <w:sz w:val="20"/>
-              </w:rPr>
-              <w:t xml:space="preserve"> contingency measures to meet the objectives and assuming a total duration of two sessions (including ECTE458). Budget constraints should also be considered. </w:t>
+              <w:lastRenderedPageBreak/>
+              <w:t xml:space="preserve">Detail your project plan. This should be a resilient engineering plan accommodating realistic alternatives and contingency measures to meet the objectives and assuming a total duration of two sessions (including ECTE458). Budget constraints should also be considered. </w:t>
             </w:r>
             <w:r>
               <w:rPr>
@@ -2044,6 +1963,7 @@
                 <w:bCs/>
                 <w:color w:val="A6A6A6" w:themeColor="background1" w:themeShade="A6"/>
               </w:rPr>
+              <w:lastRenderedPageBreak/>
               <w:t>Attach as an appendix</w:t>
             </w:r>
           </w:p>

</xml_diff>

<commit_message>
- Added further to Brief Overview - Added further to Project Description - Added further to Project Plan - Added Further to Resources Required
- Added TMC2100 Datasheet and application noted
- Added forms to repo
- Added endnote library
</commit_message>
<xml_diff>
--- a/Documents/ECTE451 - Project Proposal Form.docx
+++ b/Documents/ECTE451 - Project Proposal Form.docx
@@ -1,6 +1,6 @@
 
 <file path=word/document.xml><?xml version="1.0" encoding="utf-8"?>
-<w:document xmlns:wpc="http://schemas.microsoft.com/office/word/2010/wordprocessingCanvas" xmlns:mo="http://schemas.microsoft.com/office/mac/office/2008/main" xmlns:mc="http://schemas.openxmlformats.org/markup-compatibility/2006" xmlns:mv="urn:schemas-microsoft-com:mac:vml" xmlns:o="urn:schemas-microsoft-com:office:office" xmlns:r="http://schemas.openxmlformats.org/officeDocument/2006/relationships" xmlns:m="http://schemas.openxmlformats.org/officeDocument/2006/math" xmlns:v="urn:schemas-microsoft-com:vml" xmlns:wp14="http://schemas.microsoft.com/office/word/2010/wordprocessingDrawing" xmlns:wp="http://schemas.openxmlformats.org/drawingml/2006/wordprocessingDrawing" xmlns:w10="urn:schemas-microsoft-com:office:word" xmlns:w="http://schemas.openxmlformats.org/wordprocessingml/2006/main" xmlns:w14="http://schemas.microsoft.com/office/word/2010/wordml" xmlns:wpg="http://schemas.microsoft.com/office/word/2010/wordprocessingGroup" xmlns:wpi="http://schemas.microsoft.com/office/word/2010/wordprocessingInk" xmlns:wne="http://schemas.microsoft.com/office/word/2006/wordml" xmlns:wps="http://schemas.microsoft.com/office/word/2010/wordprocessingShape" mc:Ignorable="w14 wp14">
+<w:document xmlns:wpc="http://schemas.microsoft.com/office/word/2010/wordprocessingCanvas" xmlns:cx="http://schemas.microsoft.com/office/drawing/2014/chartex" xmlns:cx1="http://schemas.microsoft.com/office/drawing/2015/9/8/chartex" xmlns:cx2="http://schemas.microsoft.com/office/drawing/2015/10/21/chartex" xmlns:cx3="http://schemas.microsoft.com/office/drawing/2016/5/9/chartex" xmlns:cx4="http://schemas.microsoft.com/office/drawing/2016/5/10/chartex" xmlns:cx5="http://schemas.microsoft.com/office/drawing/2016/5/11/chartex" xmlns:cx6="http://schemas.microsoft.com/office/drawing/2016/5/12/chartex" xmlns:cx7="http://schemas.microsoft.com/office/drawing/2016/5/13/chartex" xmlns:cx8="http://schemas.microsoft.com/office/drawing/2016/5/14/chartex" xmlns:mc="http://schemas.openxmlformats.org/markup-compatibility/2006" xmlns:aink="http://schemas.microsoft.com/office/drawing/2016/ink" xmlns:am3d="http://schemas.microsoft.com/office/drawing/2017/model3d" xmlns:o="urn:schemas-microsoft-com:office:office" xmlns:r="http://schemas.openxmlformats.org/officeDocument/2006/relationships" xmlns:m="http://schemas.openxmlformats.org/officeDocument/2006/math" xmlns:v="urn:schemas-microsoft-com:vml" xmlns:wp14="http://schemas.microsoft.com/office/word/2010/wordprocessingDrawing" xmlns:wp="http://schemas.openxmlformats.org/drawingml/2006/wordprocessingDrawing" xmlns:w10="urn:schemas-microsoft-com:office:word" xmlns:w="http://schemas.openxmlformats.org/wordprocessingml/2006/main" xmlns:w14="http://schemas.microsoft.com/office/word/2010/wordml" xmlns:w15="http://schemas.microsoft.com/office/word/2012/wordml" xmlns:w16cid="http://schemas.microsoft.com/office/word/2016/wordml/cid" xmlns:w16se="http://schemas.microsoft.com/office/word/2015/wordml/symex" xmlns:wpg="http://schemas.microsoft.com/office/word/2010/wordprocessingGroup" xmlns:wpi="http://schemas.microsoft.com/office/word/2010/wordprocessingInk" xmlns:wne="http://schemas.microsoft.com/office/word/2006/wordml" xmlns:wps="http://schemas.microsoft.com/office/word/2010/wordprocessingShape" mc:Ignorable="w14 w15 w16se w16cid wp14">
   <w:body>
     <w:p>
       <w:pPr>
@@ -49,7 +49,7 @@
                     </pic:cNvPicPr>
                   </pic:nvPicPr>
                   <pic:blipFill>
-                    <a:blip r:embed="rId8" cstate="print"/>
+                    <a:blip r:embed="rId7" cstate="print"/>
                     <a:srcRect/>
                     <a:stretch>
                       <a:fillRect/>
@@ -392,23 +392,13 @@
               </w:rPr>
               <w:t xml:space="preserve"> </w:t>
             </w:r>
-            <w:proofErr w:type="spellStart"/>
             <w:r>
               <w:rPr>
                 <w:rFonts w:ascii="Helvetica" w:hAnsi="Helvetica"/>
                 <w:b/>
                 <w:sz w:val="20"/>
               </w:rPr>
-              <w:t>Zheng</w:t>
-            </w:r>
-            <w:proofErr w:type="spellEnd"/>
-            <w:r>
-              <w:rPr>
-                <w:rFonts w:ascii="Helvetica" w:hAnsi="Helvetica"/>
-                <w:b/>
-                <w:sz w:val="20"/>
-              </w:rPr>
-              <w:t xml:space="preserve"> Li</w:t>
+              <w:t>Zheng Li</w:t>
             </w:r>
           </w:p>
         </w:tc>
@@ -501,15 +491,6 @@
               </w:rPr>
             </w:pPr>
           </w:p>
-          <w:p>
-            <w:pPr>
-              <w:ind w:right="-108"/>
-              <w:rPr>
-                <w:rFonts w:ascii="Helvetica" w:hAnsi="Helvetica"/>
-                <w:sz w:val="20"/>
-              </w:rPr>
-            </w:pPr>
-          </w:p>
         </w:tc>
       </w:tr>
       <w:tr>
@@ -586,24 +567,47 @@
             <w:r>
               <w:t xml:space="preserve">bipolar </w:t>
             </w:r>
-            <w:proofErr w:type="spellStart"/>
-            <w:r>
-              <w:t>r</w:t>
-            </w:r>
-            <w:bookmarkStart w:id="0" w:name="_GoBack"/>
-            <w:bookmarkEnd w:id="0"/>
-            <w:r>
-              <w:t>stepper</w:t>
-            </w:r>
-            <w:proofErr w:type="spellEnd"/>
-            <w:r>
-              <w:t xml:space="preserve"> motor </w:t>
+            <w:r>
+              <w:t xml:space="preserve">stepper motor </w:t>
             </w:r>
             <w:r>
               <w:t>silently and accurately. A feedback system will be used t</w:t>
             </w:r>
             <w:r>
-              <w:t xml:space="preserve">o monitor the incoming step signals and the movement of the stepper motor to ensure there are no lost steps during operation. The control board and feedback system will be able to attach easily to the stepper motor requiring </w:t>
+              <w:t xml:space="preserve">o monitor the incoming step signals </w:t>
+            </w:r>
+            <w:r>
+              <w:t>from a</w:t>
+            </w:r>
+            <w:r>
+              <w:t>n external</w:t>
+            </w:r>
+            <w:r>
+              <w:t xml:space="preserve"> controller </w:t>
+            </w:r>
+            <w:r>
+              <w:t>as well as</w:t>
+            </w:r>
+            <w:r>
+              <w:t xml:space="preserve"> the </w:t>
+            </w:r>
+            <w:r>
+              <w:t xml:space="preserve">actual </w:t>
+            </w:r>
+            <w:r>
+              <w:t>movement of the stepper motor</w:t>
+            </w:r>
+            <w:r>
+              <w:t xml:space="preserve"> shaft</w:t>
+            </w:r>
+            <w:r>
+              <w:t xml:space="preserve"> to ensure no</w:t>
+            </w:r>
+            <w:r>
+              <w:t xml:space="preserve"> steps are</w:t>
+            </w:r>
+            <w:r>
+              <w:t xml:space="preserve"> lost during operation. The control board and feedback system will be able to attach easily to the stepper motor requiring </w:t>
             </w:r>
             <w:r>
               <w:t xml:space="preserve">little </w:t>
@@ -618,40 +622,46 @@
             </w:pPr>
           </w:p>
           <w:p>
-            <w:pPr>
-              <w:ind w:right="-108"/>
-              <w:rPr>
-                <w:rFonts w:ascii="Helvetica" w:hAnsi="Helvetica"/>
-                <w:sz w:val="20"/>
-              </w:rPr>
-            </w:pPr>
-            <w:r>
-              <w:rPr>
-                <w:rFonts w:ascii="Helvetica" w:hAnsi="Helvetica"/>
-                <w:sz w:val="20"/>
-              </w:rPr>
+            <w:r>
               <w:t xml:space="preserve">Stepper motors are generally controlled using 2-wire or 4-wire control </w:t>
             </w:r>
             <w:r>
-              <w:rPr>
-                <w:rFonts w:ascii="Helvetica" w:hAnsi="Helvetica"/>
-                <w:sz w:val="20"/>
-              </w:rPr>
               <w:t>signals;</w:t>
             </w:r>
             <w:r>
-              <w:rPr>
-                <w:rFonts w:ascii="Helvetica" w:hAnsi="Helvetica"/>
-                <w:sz w:val="20"/>
-              </w:rPr>
               <w:t xml:space="preserve"> therefore, the control board will require the </w:t>
             </w:r>
             <w:r>
-              <w:rPr>
-                <w:rFonts w:ascii="Helvetica" w:hAnsi="Helvetica"/>
-                <w:sz w:val="20"/>
-              </w:rPr>
-              <w:t>interpretation of these signals to pass on to the TMC2100.</w:t>
+              <w:t>interpretation of these signals to pass on to the TMC2100</w:t>
+            </w:r>
+            <w:r>
+              <w:t xml:space="preserve"> driver</w:t>
+            </w:r>
+            <w:r>
+              <w:t>.</w:t>
+            </w:r>
+            <w:r>
+              <w:t xml:space="preserve"> </w:t>
+            </w:r>
+          </w:p>
+          <w:p/>
+          <w:p>
+            <w:r>
+              <w:t xml:space="preserve">The system will use </w:t>
+            </w:r>
+            <w:proofErr w:type="gramStart"/>
+            <w:r>
+              <w:t>a</w:t>
+            </w:r>
+            <w:proofErr w:type="gramEnd"/>
+            <w:r>
+              <w:t xml:space="preserve"> </w:t>
+            </w:r>
+            <w:r>
+              <w:t>MCU</w:t>
+            </w:r>
+            <w:r>
+              <w:t xml:space="preserve"> to link the feedback system with the stepper driver circuitry requiring software to be written to interface the two together.  </w:t>
             </w:r>
           </w:p>
           <w:p>
@@ -676,6 +686,23 @@
           <w:sz w:val="20"/>
         </w:rPr>
       </w:pPr>
+    </w:p>
+    <w:p>
+      <w:pPr>
+        <w:rPr>
+          <w:rFonts w:ascii="Helvetica" w:hAnsi="Helvetica"/>
+          <w:b/>
+          <w:sz w:val="20"/>
+        </w:rPr>
+      </w:pPr>
+      <w:r>
+        <w:rPr>
+          <w:rFonts w:ascii="Helvetica" w:hAnsi="Helvetica"/>
+          <w:b/>
+          <w:sz w:val="20"/>
+        </w:rPr>
+        <w:br w:type="page"/>
+      </w:r>
     </w:p>
     <w:tbl>
       <w:tblPr>
@@ -723,6 +750,7 @@
                 <w:b/>
                 <w:sz w:val="20"/>
               </w:rPr>
+              <w:lastRenderedPageBreak/>
               <w:t>2. Project</w:t>
             </w:r>
             <w:r>
@@ -741,6 +769,7 @@
               </w:rPr>
               <w:t>scription</w:t>
             </w:r>
+            <w:proofErr w:type="gramStart"/>
             <w:r>
               <w:rPr>
                 <w:rFonts w:asciiTheme="majorHAnsi" w:hAnsiTheme="majorHAnsi"/>
@@ -756,6 +785,7 @@
               </w:rPr>
               <w:t>(</w:t>
             </w:r>
+            <w:proofErr w:type="gramEnd"/>
             <w:r>
               <w:rPr>
                 <w:rFonts w:asciiTheme="majorHAnsi" w:hAnsiTheme="majorHAnsi"/>
@@ -970,25 +1000,155 @@
           </w:p>
           <w:p>
             <w:pPr>
-              <w:autoSpaceDE w:val="0"/>
-              <w:autoSpaceDN w:val="0"/>
-              <w:adjustRightInd w:val="0"/>
-              <w:rPr>
-                <w:rFonts w:ascii="cmr10" w:hAnsi="cmr10" w:cs="cmr10"/>
-                <w:sz w:val="22"/>
-                <w:szCs w:val="22"/>
+              <w:rPr>
                 <w:lang w:eastAsia="en-AU"/>
               </w:rPr>
             </w:pPr>
+            <w:r>
+              <w:rPr>
+                <w:lang w:eastAsia="en-AU"/>
+              </w:rPr>
+              <w:t xml:space="preserve">Stepper motors have become a </w:t>
+            </w:r>
+            <w:r>
+              <w:rPr>
+                <w:lang w:eastAsia="en-AU"/>
+              </w:rPr>
+              <w:t xml:space="preserve">common component used </w:t>
+            </w:r>
+            <w:r>
+              <w:rPr>
+                <w:lang w:eastAsia="en-AU"/>
+              </w:rPr>
+              <w:t>in position</w:t>
+            </w:r>
+            <w:r>
+              <w:rPr>
+                <w:lang w:eastAsia="en-AU"/>
+              </w:rPr>
+              <w:t>ing</w:t>
+            </w:r>
+            <w:r>
+              <w:rPr>
+                <w:lang w:eastAsia="en-AU"/>
+              </w:rPr>
+              <w:t xml:space="preserve"> systems</w:t>
+            </w:r>
+            <w:r>
+              <w:rPr>
+                <w:lang w:eastAsia="en-AU"/>
+              </w:rPr>
+              <w:t xml:space="preserve"> in many applications such as robotics, printers as well as medical and industrial applications. The decision to use stepper motors over traditional DC/AC motors are largely </w:t>
+            </w:r>
+            <w:r>
+              <w:rPr>
+                <w:lang w:eastAsia="en-AU"/>
+              </w:rPr>
+              <w:t>d</w:t>
+            </w:r>
+            <w:r>
+              <w:rPr>
+                <w:lang w:eastAsia="en-AU"/>
+              </w:rPr>
+              <w:t xml:space="preserve">ue to their accurate position, speed and motion </w:t>
+            </w:r>
+            <w:r>
+              <w:rPr>
+                <w:lang w:eastAsia="en-AU"/>
+              </w:rPr>
+              <w:t>control [</w:t>
+            </w:r>
+            <w:r>
+              <w:rPr>
+                <w:lang w:eastAsia="en-AU"/>
+              </w:rPr>
+              <w:t xml:space="preserve">1].  </w:t>
+            </w:r>
+            <w:r>
+              <w:rPr>
+                <w:lang w:eastAsia="en-AU"/>
+              </w:rPr>
+              <w:t xml:space="preserve">Stepper motors, being brushless motors, require </w:t>
+            </w:r>
+            <w:r>
+              <w:rPr>
+                <w:lang w:eastAsia="en-AU"/>
+              </w:rPr>
+              <w:t>a H-bridge circuit to achieve motion with digital signals controlling the switching of the MOSFETs to</w:t>
+            </w:r>
+            <w:r>
+              <w:rPr>
+                <w:lang w:eastAsia="en-AU"/>
+              </w:rPr>
+              <w:t xml:space="preserve"> energise the stator coils</w:t>
+            </w:r>
+            <w:r>
+              <w:rPr>
+                <w:lang w:eastAsia="en-AU"/>
+              </w:rPr>
+              <w:t xml:space="preserve">. Although this current chopping is generally the most efficient way of driving stepper motors it induces audio noise due to the constant energisation and de-energisation of the </w:t>
+            </w:r>
+            <w:r>
+              <w:rPr>
+                <w:lang w:eastAsia="en-AU"/>
+              </w:rPr>
+              <w:t>stator</w:t>
+            </w:r>
+            <w:r>
+              <w:rPr>
+                <w:lang w:eastAsia="en-AU"/>
+              </w:rPr>
+              <w:t xml:space="preserve"> coils. This project will evaluate the option to reduce this audio noise.</w:t>
+            </w:r>
+          </w:p>
+          <w:p>
+            <w:pPr>
+              <w:rPr>
+                <w:lang w:eastAsia="en-AU"/>
+              </w:rPr>
+            </w:pPr>
           </w:p>
           <w:p>
             <w:pPr>
               <w:jc w:val="both"/>
               <w:rPr>
-                <w:rFonts w:ascii="Helvetica" w:hAnsi="Helvetica"/>
-                <w:sz w:val="20"/>
-              </w:rPr>
-            </w:pPr>
+                <w:lang w:eastAsia="en-AU"/>
+              </w:rPr>
+            </w:pPr>
+            <w:r>
+              <w:rPr>
+                <w:lang w:eastAsia="en-AU"/>
+              </w:rPr>
+              <w:t xml:space="preserve">Traditional stepper motor controllers use a current controlled chopper design, a </w:t>
+            </w:r>
+            <w:proofErr w:type="gramStart"/>
+            <w:r>
+              <w:rPr>
+                <w:lang w:eastAsia="en-AU"/>
+              </w:rPr>
+              <w:t>voltage controlled</w:t>
+            </w:r>
+            <w:proofErr w:type="gramEnd"/>
+            <w:r>
+              <w:rPr>
+                <w:lang w:eastAsia="en-AU"/>
+              </w:rPr>
+              <w:t xml:space="preserve"> chopper design can significantly reduce the vibrations and mechanical noise. Although this technique </w:t>
+            </w:r>
+            <w:r>
+              <w:rPr>
+                <w:lang w:eastAsia="en-AU"/>
+              </w:rPr>
+              <w:t>can</w:t>
+            </w:r>
+            <w:r>
+              <w:rPr>
+                <w:lang w:eastAsia="en-AU"/>
+              </w:rPr>
+              <w:t xml:space="preserve"> reduce the audio noise emitted from the induction coils of a motor, it does this by reducing the torque applied, in turn, causing motors to skip step movements.</w:t>
+            </w:r>
+            <w:bookmarkStart w:id="0" w:name="_GoBack"/>
+            <w:bookmarkEnd w:id="0"/>
           </w:p>
           <w:p>
             <w:pPr>
@@ -1000,23 +1160,13 @@
             </w:pPr>
           </w:p>
           <w:p>
-            <w:pPr>
-              <w:jc w:val="both"/>
-              <w:rPr>
-                <w:rFonts w:ascii="Helvetica" w:hAnsi="Helvetica"/>
-                <w:sz w:val="20"/>
-              </w:rPr>
-            </w:pPr>
-          </w:p>
-          <w:p>
-            <w:pPr>
-              <w:jc w:val="both"/>
-              <w:rPr>
-                <w:rFonts w:ascii="Helvetica" w:hAnsi="Helvetica"/>
-                <w:sz w:val="20"/>
-              </w:rPr>
-            </w:pPr>
-          </w:p>
+            <w:r>
+              <w:t xml:space="preserve">The objective of this project is for a stepper motor driver board that will operate a stepper motor silently while not compromising on the speed or accuracy of positioning and utilise hardware that will remain within the $350 budget. </w:t>
+            </w:r>
+          </w:p>
+          <w:p/>
+          <w:p/>
+          <w:p/>
         </w:tc>
       </w:tr>
     </w:tbl>
@@ -1286,6 +1436,50 @@
                 <w:sz w:val="20"/>
               </w:rPr>
             </w:pPr>
+            <w:r>
+              <w:rPr>
+                <w:rFonts w:ascii="Helvetica" w:hAnsi="Helvetica"/>
+                <w:sz w:val="20"/>
+              </w:rPr>
+              <w:t xml:space="preserve">c – The main experiment to be performed is the comparison of the developed control board with an existing controller such as the </w:t>
+            </w:r>
+            <w:proofErr w:type="spellStart"/>
+            <w:r>
+              <w:rPr>
+                <w:rFonts w:ascii="Helvetica" w:hAnsi="Helvetica"/>
+                <w:sz w:val="20"/>
+              </w:rPr>
+              <w:t>Pololu</w:t>
+            </w:r>
+            <w:proofErr w:type="spellEnd"/>
+            <w:r>
+              <w:rPr>
+                <w:rFonts w:ascii="Helvetica" w:hAnsi="Helvetica"/>
+                <w:sz w:val="20"/>
+              </w:rPr>
+              <w:t xml:space="preserve"> A4988. Data will be collect</w:t>
+            </w:r>
+            <w:r>
+              <w:rPr>
+                <w:rFonts w:ascii="Helvetica" w:hAnsi="Helvetica"/>
+                <w:sz w:val="20"/>
+              </w:rPr>
+              <w:t>ed</w:t>
+            </w:r>
+            <w:r>
+              <w:rPr>
+                <w:rFonts w:ascii="Helvetica" w:hAnsi="Helvetica"/>
+                <w:sz w:val="20"/>
+              </w:rPr>
+              <w:t xml:space="preserve"> on the accuracy, speed and audio noise of the motors being driven</w:t>
+            </w:r>
+            <w:r>
+              <w:rPr>
+                <w:rFonts w:ascii="Helvetica" w:hAnsi="Helvetica"/>
+                <w:sz w:val="20"/>
+              </w:rPr>
+              <w:t>.</w:t>
+            </w:r>
           </w:p>
           <w:p>
             <w:pPr>
@@ -1304,6 +1498,13 @@
                 <w:sz w:val="20"/>
               </w:rPr>
             </w:pPr>
+            <w:r>
+              <w:rPr>
+                <w:rFonts w:ascii="Helvetica" w:hAnsi="Helvetica"/>
+                <w:sz w:val="20"/>
+              </w:rPr>
+              <w:t xml:space="preserve"> d – </w:t>
+            </w:r>
           </w:p>
           <w:p>
             <w:pPr>
@@ -1313,21 +1514,385 @@
                 <w:sz w:val="20"/>
               </w:rPr>
             </w:pPr>
-          </w:p>
-          <w:p>
-            <w:pPr>
+            <w:r>
+              <w:rPr>
+                <w:rFonts w:ascii="Helvetica" w:hAnsi="Helvetica"/>
+                <w:sz w:val="20"/>
+              </w:rPr>
+              <w:t>Tasks</w:t>
+            </w:r>
+          </w:p>
+          <w:p>
+            <w:pPr>
+              <w:pStyle w:val="ListParagraph"/>
+              <w:numPr>
+                <w:ilvl w:val="0"/>
+                <w:numId w:val="17"/>
+              </w:numPr>
               <w:jc w:val="both"/>
               <w:rPr>
                 <w:rFonts w:ascii="Helvetica" w:hAnsi="Helvetica"/>
                 <w:sz w:val="20"/>
               </w:rPr>
             </w:pPr>
-          </w:p>
-          <w:p>
-            <w:pPr>
+            <w:r>
+              <w:rPr>
+                <w:rFonts w:ascii="Helvetica" w:hAnsi="Helvetica"/>
+                <w:sz w:val="20"/>
+              </w:rPr>
+              <w:t>Complete WHS risk assessment</w:t>
+            </w:r>
+          </w:p>
+          <w:p>
+            <w:pPr>
+              <w:pStyle w:val="ListParagraph"/>
+              <w:numPr>
+                <w:ilvl w:val="0"/>
+                <w:numId w:val="17"/>
+              </w:numPr>
               <w:jc w:val="both"/>
               <w:rPr>
                 <w:rFonts w:ascii="Helvetica" w:hAnsi="Helvetica"/>
+                <w:sz w:val="20"/>
+              </w:rPr>
+            </w:pPr>
+            <w:r>
+              <w:rPr>
+                <w:rFonts w:ascii="Helvetica" w:hAnsi="Helvetica"/>
+                <w:sz w:val="20"/>
+              </w:rPr>
+              <w:t>Meet with workshop staff to discuss project</w:t>
+            </w:r>
+          </w:p>
+          <w:p>
+            <w:pPr>
+              <w:pStyle w:val="ListParagraph"/>
+              <w:numPr>
+                <w:ilvl w:val="0"/>
+                <w:numId w:val="17"/>
+              </w:numPr>
+              <w:jc w:val="both"/>
+              <w:rPr>
+                <w:rFonts w:ascii="Helvetica" w:hAnsi="Helvetica"/>
+                <w:sz w:val="20"/>
+              </w:rPr>
+            </w:pPr>
+            <w:r>
+              <w:rPr>
+                <w:rFonts w:ascii="Helvetica" w:hAnsi="Helvetica"/>
+                <w:sz w:val="20"/>
+              </w:rPr>
+              <w:t>Component selection (feedback system)</w:t>
+            </w:r>
+          </w:p>
+          <w:p>
+            <w:pPr>
+              <w:pStyle w:val="ListParagraph"/>
+              <w:numPr>
+                <w:ilvl w:val="0"/>
+                <w:numId w:val="17"/>
+              </w:numPr>
+              <w:jc w:val="both"/>
+              <w:rPr>
+                <w:rFonts w:ascii="Helvetica" w:hAnsi="Helvetica"/>
+                <w:sz w:val="20"/>
+              </w:rPr>
+            </w:pPr>
+            <w:r>
+              <w:rPr>
+                <w:rFonts w:ascii="Helvetica" w:hAnsi="Helvetica"/>
+                <w:sz w:val="20"/>
+              </w:rPr>
+              <w:t xml:space="preserve">Design of </w:t>
+            </w:r>
+            <w:r>
+              <w:rPr>
+                <w:rFonts w:ascii="Helvetica" w:hAnsi="Helvetica"/>
+                <w:sz w:val="20"/>
+              </w:rPr>
+              <w:t>schematic</w:t>
+            </w:r>
+            <w:r>
+              <w:rPr>
+                <w:rFonts w:ascii="Helvetica" w:hAnsi="Helvetica"/>
+                <w:sz w:val="20"/>
+              </w:rPr>
+              <w:t xml:space="preserve"> and PCB</w:t>
+            </w:r>
+          </w:p>
+          <w:p>
+            <w:pPr>
+              <w:pStyle w:val="ListParagraph"/>
+              <w:numPr>
+                <w:ilvl w:val="1"/>
+                <w:numId w:val="17"/>
+              </w:numPr>
+              <w:jc w:val="both"/>
+              <w:rPr>
+                <w:rFonts w:ascii="Helvetica" w:hAnsi="Helvetica"/>
+                <w:sz w:val="20"/>
+              </w:rPr>
+            </w:pPr>
+            <w:r>
+              <w:rPr>
+                <w:rFonts w:ascii="Helvetica" w:hAnsi="Helvetica"/>
+                <w:sz w:val="20"/>
+              </w:rPr>
+              <w:t>Design of schematic</w:t>
+            </w:r>
+          </w:p>
+          <w:p>
+            <w:pPr>
+              <w:pStyle w:val="ListParagraph"/>
+              <w:numPr>
+                <w:ilvl w:val="1"/>
+                <w:numId w:val="17"/>
+              </w:numPr>
+              <w:jc w:val="both"/>
+              <w:rPr>
+                <w:rFonts w:ascii="Helvetica" w:hAnsi="Helvetica"/>
+                <w:sz w:val="20"/>
+              </w:rPr>
+            </w:pPr>
+            <w:r>
+              <w:rPr>
+                <w:rFonts w:ascii="Helvetica" w:hAnsi="Helvetica"/>
+                <w:sz w:val="20"/>
+              </w:rPr>
+              <w:t>Design of PCB including all trace routing and GERBER generation</w:t>
+            </w:r>
+          </w:p>
+          <w:p>
+            <w:pPr>
+              <w:pStyle w:val="ListParagraph"/>
+              <w:numPr>
+                <w:ilvl w:val="0"/>
+                <w:numId w:val="17"/>
+              </w:numPr>
+              <w:jc w:val="both"/>
+              <w:rPr>
+                <w:rFonts w:ascii="Helvetica" w:hAnsi="Helvetica"/>
+                <w:sz w:val="20"/>
+              </w:rPr>
+            </w:pPr>
+            <w:r>
+              <w:rPr>
+                <w:rFonts w:ascii="Helvetica" w:hAnsi="Helvetica"/>
+                <w:sz w:val="20"/>
+              </w:rPr>
+              <w:t>Order parts</w:t>
+            </w:r>
+          </w:p>
+          <w:p>
+            <w:pPr>
+              <w:pStyle w:val="ListParagraph"/>
+              <w:numPr>
+                <w:ilvl w:val="0"/>
+                <w:numId w:val="17"/>
+              </w:numPr>
+              <w:jc w:val="both"/>
+              <w:rPr>
+                <w:rFonts w:ascii="Helvetica" w:hAnsi="Helvetica"/>
+                <w:sz w:val="20"/>
+              </w:rPr>
+            </w:pPr>
+            <w:r>
+              <w:rPr>
+                <w:rFonts w:ascii="Helvetica" w:hAnsi="Helvetica"/>
+                <w:sz w:val="20"/>
+              </w:rPr>
+              <w:t>Order PCB</w:t>
+            </w:r>
+          </w:p>
+          <w:p>
+            <w:pPr>
+              <w:pStyle w:val="ListParagraph"/>
+              <w:numPr>
+                <w:ilvl w:val="0"/>
+                <w:numId w:val="17"/>
+              </w:numPr>
+              <w:jc w:val="both"/>
+              <w:rPr>
+                <w:rFonts w:ascii="Helvetica" w:hAnsi="Helvetica"/>
+                <w:sz w:val="20"/>
+              </w:rPr>
+            </w:pPr>
+            <w:r>
+              <w:rPr>
+                <w:rFonts w:ascii="Helvetica" w:hAnsi="Helvetica"/>
+                <w:sz w:val="20"/>
+              </w:rPr>
+              <w:t>Develop control algorithm that implements feedback into the driver control</w:t>
+            </w:r>
+          </w:p>
+          <w:p>
+            <w:pPr>
+              <w:pStyle w:val="ListParagraph"/>
+              <w:numPr>
+                <w:ilvl w:val="0"/>
+                <w:numId w:val="17"/>
+              </w:numPr>
+              <w:jc w:val="both"/>
+              <w:rPr>
+                <w:rFonts w:ascii="Helvetica" w:hAnsi="Helvetica"/>
+                <w:sz w:val="20"/>
+              </w:rPr>
+            </w:pPr>
+            <w:r>
+              <w:rPr>
+                <w:rFonts w:ascii="Helvetica" w:hAnsi="Helvetica"/>
+                <w:sz w:val="20"/>
+              </w:rPr>
+              <w:t>Develop</w:t>
+            </w:r>
+            <w:r>
+              <w:rPr>
+                <w:rFonts w:ascii="Helvetica" w:hAnsi="Helvetica"/>
+                <w:sz w:val="20"/>
+              </w:rPr>
+              <w:t xml:space="preserve"> MCU</w:t>
+            </w:r>
+            <w:r>
+              <w:rPr>
+                <w:rFonts w:ascii="Helvetica" w:hAnsi="Helvetica"/>
+                <w:sz w:val="20"/>
+              </w:rPr>
+              <w:t xml:space="preserve"> Software</w:t>
+            </w:r>
+          </w:p>
+          <w:p>
+            <w:pPr>
+              <w:pStyle w:val="ListParagraph"/>
+              <w:numPr>
+                <w:ilvl w:val="0"/>
+                <w:numId w:val="17"/>
+              </w:numPr>
+              <w:jc w:val="both"/>
+              <w:rPr>
+                <w:rFonts w:ascii="Helvetica" w:hAnsi="Helvetica"/>
+                <w:sz w:val="20"/>
+              </w:rPr>
+            </w:pPr>
+            <w:r>
+              <w:rPr>
+                <w:rFonts w:ascii="Helvetica" w:hAnsi="Helvetica"/>
+                <w:sz w:val="20"/>
+              </w:rPr>
+              <w:t>Testing of Hardware</w:t>
+            </w:r>
+          </w:p>
+          <w:p>
+            <w:pPr>
+              <w:pStyle w:val="ListParagraph"/>
+              <w:numPr>
+                <w:ilvl w:val="0"/>
+                <w:numId w:val="17"/>
+              </w:numPr>
+              <w:jc w:val="both"/>
+              <w:rPr>
+                <w:rFonts w:ascii="Helvetica" w:hAnsi="Helvetica"/>
+                <w:sz w:val="20"/>
+              </w:rPr>
+            </w:pPr>
+            <w:r>
+              <w:rPr>
+                <w:rFonts w:ascii="Helvetica" w:hAnsi="Helvetica"/>
+                <w:sz w:val="20"/>
+              </w:rPr>
+              <w:t>Testing of Software</w:t>
+            </w:r>
+          </w:p>
+          <w:p>
+            <w:pPr>
+              <w:pStyle w:val="ListParagraph"/>
+              <w:numPr>
+                <w:ilvl w:val="0"/>
+                <w:numId w:val="17"/>
+              </w:numPr>
+              <w:jc w:val="both"/>
+              <w:rPr>
+                <w:rFonts w:ascii="Helvetica" w:hAnsi="Helvetica"/>
+                <w:sz w:val="20"/>
+              </w:rPr>
+            </w:pPr>
+            <w:r>
+              <w:rPr>
+                <w:rFonts w:ascii="Helvetica" w:hAnsi="Helvetica"/>
+                <w:sz w:val="20"/>
+              </w:rPr>
+              <w:t>Testing of System</w:t>
+            </w:r>
+          </w:p>
+          <w:p>
+            <w:pPr>
+              <w:jc w:val="both"/>
+              <w:rPr>
+                <w:rFonts w:ascii="Helvetica" w:hAnsi="Helvetica"/>
+                <w:sz w:val="20"/>
+              </w:rPr>
+            </w:pPr>
+          </w:p>
+          <w:p>
+            <w:pPr>
+              <w:jc w:val="both"/>
+              <w:rPr>
+                <w:rFonts w:ascii="Helvetica" w:hAnsi="Helvetica"/>
+                <w:sz w:val="20"/>
+              </w:rPr>
+            </w:pPr>
+          </w:p>
+          <w:p>
+            <w:pPr>
+              <w:jc w:val="both"/>
+              <w:rPr>
+                <w:rFonts w:ascii="Helvetica" w:hAnsi="Helvetica"/>
+                <w:sz w:val="20"/>
+              </w:rPr>
+            </w:pPr>
+          </w:p>
+          <w:p>
+            <w:pPr>
+              <w:jc w:val="both"/>
+              <w:rPr>
+                <w:rFonts w:ascii="Helvetica" w:hAnsi="Helvetica"/>
+                <w:sz w:val="20"/>
+              </w:rPr>
+            </w:pPr>
+          </w:p>
+          <w:p>
+            <w:pPr>
+              <w:jc w:val="both"/>
+              <w:rPr>
+                <w:rFonts w:ascii="Helvetica" w:hAnsi="Helvetica"/>
+                <w:sz w:val="20"/>
+              </w:rPr>
+            </w:pPr>
+          </w:p>
+        </w:tc>
+      </w:tr>
+      <w:tr>
+        <w:trPr>
+          <w:cantSplit/>
+        </w:trPr>
+        <w:tc>
+          <w:tcPr>
+            <w:tcW w:w="9039" w:type="dxa"/>
+            <w:tcBorders>
+              <w:top w:val="single" w:sz="4" w:space="0" w:color="auto"/>
+              <w:left w:val="single" w:sz="4" w:space="0" w:color="auto"/>
+              <w:bottom w:val="single" w:sz="4" w:space="0" w:color="auto"/>
+              <w:right w:val="single" w:sz="4" w:space="0" w:color="auto"/>
+            </w:tcBorders>
+          </w:tcPr>
+          <w:p>
+            <w:pPr>
+              <w:autoSpaceDE w:val="0"/>
+              <w:autoSpaceDN w:val="0"/>
+              <w:adjustRightInd w:val="0"/>
+              <w:rPr>
+                <w:rFonts w:ascii="Helvetica" w:hAnsi="Helvetica"/>
+                <w:bCs/>
+                <w:color w:val="A6A6A6" w:themeColor="background1" w:themeShade="A6"/>
                 <w:sz w:val="20"/>
               </w:rPr>
             </w:pPr>
@@ -1523,102 +2088,97 @@
             </w:r>
           </w:p>
           <w:p>
+            <w:r>
+              <w:t xml:space="preserve">The project will require the design and manufacture of a custom circuit board which will </w:t>
+            </w:r>
+            <w:r>
+              <w:t>entail</w:t>
+            </w:r>
+            <w:r>
+              <w:t xml:space="preserve"> the procurement of various electrical components. The stepper motor controller will be based around the TMC2100 which will be controlled using </w:t>
+            </w:r>
+            <w:proofErr w:type="gramStart"/>
+            <w:r>
+              <w:t>a</w:t>
+            </w:r>
+            <w:proofErr w:type="gramEnd"/>
+            <w:r>
+              <w:t xml:space="preserve"> MCU. </w:t>
+            </w:r>
+            <w:r>
+              <w:t>Additionally,</w:t>
+            </w:r>
+            <w:r>
+              <w:t xml:space="preserve"> an encoder will be used for the shaft position sensing.</w:t>
+            </w:r>
+            <w:r>
+              <w:t xml:space="preserve"> A</w:t>
+            </w:r>
+            <w:r>
+              <w:t xml:space="preserve"> stepper motor will be required to</w:t>
+            </w:r>
+            <w:r>
+              <w:t xml:space="preserve"> mount the controller board to and</w:t>
+            </w:r>
+            <w:r>
+              <w:t xml:space="preserve"> perform controller testing.</w:t>
+            </w:r>
+          </w:p>
+          <w:p/>
+          <w:p>
+            <w:r>
+              <w:t>The MCU software will be written in C++ and will not re</w:t>
+            </w:r>
+            <w:r>
+              <w:t>quire additional software resources other than the manufacturers IDE</w:t>
+            </w:r>
+            <w:r>
+              <w:t>.</w:t>
+            </w:r>
+            <w:r>
+              <w:t xml:space="preserve"> </w:t>
+            </w:r>
+            <w:r>
+              <w:t>Open-source software will be used for schematic and PCB layout requiring access to a computer.</w:t>
+            </w:r>
+          </w:p>
+          <w:p/>
+          <w:p>
+            <w:r>
+              <w:t xml:space="preserve">Being a </w:t>
+            </w:r>
+            <w:r>
+              <w:t>hardware-based</w:t>
+            </w:r>
+            <w:r>
+              <w:t xml:space="preserve"> project</w:t>
+            </w:r>
+            <w:r>
+              <w:t>,</w:t>
+            </w:r>
+            <w:r>
+              <w:t xml:space="preserve"> access to laboratory equipment such as power supplies, oscilloscope, </w:t>
+            </w:r>
+            <w:proofErr w:type="spellStart"/>
+            <w:r>
+              <w:t>multimeters</w:t>
+            </w:r>
+            <w:proofErr w:type="spellEnd"/>
+            <w:r>
+              <w:t xml:space="preserve"> and function generators will be required</w:t>
+            </w:r>
+            <w:r>
+              <w:t xml:space="preserve"> for testing purposes</w:t>
+            </w:r>
+            <w:r>
+              <w:t xml:space="preserve">. </w:t>
+            </w:r>
+          </w:p>
+          <w:p>
             <w:pPr>
               <w:pStyle w:val="BodyText3"/>
               <w:rPr>
                 <w:b w:val="0"/>
-                <w:bCs/>
-              </w:rPr>
-            </w:pPr>
-          </w:p>
-          <w:p>
-            <w:pPr>
-              <w:pStyle w:val="BodyText3"/>
-              <w:rPr>
-                <w:b w:val="0"/>
-                <w:bCs/>
-              </w:rPr>
-            </w:pPr>
-          </w:p>
-          <w:p>
-            <w:pPr>
-              <w:pStyle w:val="BodyText3"/>
-              <w:rPr>
-                <w:b w:val="0"/>
-                <w:bCs/>
-              </w:rPr>
-            </w:pPr>
-          </w:p>
-          <w:p>
-            <w:pPr>
-              <w:pStyle w:val="BodyText3"/>
-              <w:rPr>
-                <w:b w:val="0"/>
-                <w:bCs/>
-              </w:rPr>
-            </w:pPr>
-          </w:p>
-          <w:p>
-            <w:pPr>
-              <w:pStyle w:val="BodyText3"/>
-              <w:rPr>
-                <w:b w:val="0"/>
-                <w:bCs/>
-              </w:rPr>
-            </w:pPr>
-          </w:p>
-          <w:p>
-            <w:pPr>
-              <w:pStyle w:val="BodyText3"/>
-              <w:rPr>
-                <w:b w:val="0"/>
-                <w:bCs/>
-              </w:rPr>
-            </w:pPr>
-          </w:p>
-          <w:p>
-            <w:pPr>
-              <w:pStyle w:val="BodyText3"/>
-              <w:rPr>
-                <w:b w:val="0"/>
-                <w:bCs/>
-              </w:rPr>
-            </w:pPr>
-          </w:p>
-          <w:p>
-            <w:pPr>
-              <w:pStyle w:val="BodyText3"/>
-              <w:rPr>
-                <w:b w:val="0"/>
-                <w:bCs/>
-              </w:rPr>
-            </w:pPr>
-          </w:p>
-          <w:p>
-            <w:pPr>
-              <w:pStyle w:val="BodyText3"/>
-              <w:rPr>
-                <w:b w:val="0"/>
-                <w:bCs/>
-              </w:rPr>
-            </w:pPr>
-          </w:p>
-          <w:p>
-            <w:pPr>
-              <w:pStyle w:val="BodyText3"/>
-              <w:rPr>
-                <w:b w:val="0"/>
-                <w:bCs/>
-              </w:rPr>
-            </w:pPr>
-          </w:p>
-          <w:p>
-            <w:pPr>
-              <w:ind w:right="-108"/>
-              <w:rPr>
-                <w:rFonts w:ascii="Helvetica" w:hAnsi="Helvetica"/>
-                <w:b/>
-                <w:sz w:val="20"/>
               </w:rPr>
             </w:pPr>
           </w:p>
@@ -1744,6 +2304,7 @@
                 <w:bCs/>
                 <w:color w:val="A6A6A6" w:themeColor="background1" w:themeShade="A6"/>
               </w:rPr>
+              <w:lastRenderedPageBreak/>
               <w:t>Attach as an appendix</w:t>
             </w:r>
           </w:p>
@@ -2008,7 +2569,6 @@
                 <w:bCs/>
                 <w:color w:val="A6A6A6" w:themeColor="background1" w:themeShade="A6"/>
               </w:rPr>
-              <w:lastRenderedPageBreak/>
               <w:t>Attach as an appendix</w:t>
             </w:r>
           </w:p>
@@ -2415,8 +2975,8 @@
       </w:r>
     </w:p>
     <w:sectPr>
-      <w:footerReference w:type="even" r:id="rId9"/>
-      <w:footerReference w:type="default" r:id="rId10"/>
+      <w:footerReference w:type="even" r:id="rId8"/>
+      <w:footerReference w:type="default" r:id="rId9"/>
       <w:pgSz w:w="11900" w:h="16840" w:code="9"/>
       <w:pgMar w:top="680" w:right="1268" w:bottom="720" w:left="1440" w:header="720" w:footer="720" w:gutter="0"/>
       <w:cols w:space="720"/>
@@ -2427,7 +2987,7 @@
 </file>
 
 <file path=word/endnotes.xml><?xml version="1.0" encoding="utf-8"?>
-<w:endnotes xmlns:wpc="http://schemas.microsoft.com/office/word/2010/wordprocessingCanvas" xmlns:mo="http://schemas.microsoft.com/office/mac/office/2008/main" xmlns:mc="http://schemas.openxmlformats.org/markup-compatibility/2006" xmlns:mv="urn:schemas-microsoft-com:mac:vml" xmlns:o="urn:schemas-microsoft-com:office:office" xmlns:r="http://schemas.openxmlformats.org/officeDocument/2006/relationships" xmlns:m="http://schemas.openxmlformats.org/officeDocument/2006/math" xmlns:v="urn:schemas-microsoft-com:vml" xmlns:wp14="http://schemas.microsoft.com/office/word/2010/wordprocessingDrawing" xmlns:wp="http://schemas.openxmlformats.org/drawingml/2006/wordprocessingDrawing" xmlns:w10="urn:schemas-microsoft-com:office:word" xmlns:w="http://schemas.openxmlformats.org/wordprocessingml/2006/main" xmlns:w14="http://schemas.microsoft.com/office/word/2010/wordml" xmlns:wpg="http://schemas.microsoft.com/office/word/2010/wordprocessingGroup" xmlns:wpi="http://schemas.microsoft.com/office/word/2010/wordprocessingInk" xmlns:wne="http://schemas.microsoft.com/office/word/2006/wordml" xmlns:wps="http://schemas.microsoft.com/office/word/2010/wordprocessingShape" mc:Ignorable="w14 wp14">
+<w:endnotes xmlns:wpc="http://schemas.microsoft.com/office/word/2010/wordprocessingCanvas" xmlns:cx="http://schemas.microsoft.com/office/drawing/2014/chartex" xmlns:cx1="http://schemas.microsoft.com/office/drawing/2015/9/8/chartex" xmlns:cx2="http://schemas.microsoft.com/office/drawing/2015/10/21/chartex" xmlns:cx3="http://schemas.microsoft.com/office/drawing/2016/5/9/chartex" xmlns:cx4="http://schemas.microsoft.com/office/drawing/2016/5/10/chartex" xmlns:cx5="http://schemas.microsoft.com/office/drawing/2016/5/11/chartex" xmlns:cx6="http://schemas.microsoft.com/office/drawing/2016/5/12/chartex" xmlns:cx7="http://schemas.microsoft.com/office/drawing/2016/5/13/chartex" xmlns:cx8="http://schemas.microsoft.com/office/drawing/2016/5/14/chartex" xmlns:mc="http://schemas.openxmlformats.org/markup-compatibility/2006" xmlns:aink="http://schemas.microsoft.com/office/drawing/2016/ink" xmlns:am3d="http://schemas.microsoft.com/office/drawing/2017/model3d" xmlns:o="urn:schemas-microsoft-com:office:office" xmlns:r="http://schemas.openxmlformats.org/officeDocument/2006/relationships" xmlns:m="http://schemas.openxmlformats.org/officeDocument/2006/math" xmlns:v="urn:schemas-microsoft-com:vml" xmlns:wp14="http://schemas.microsoft.com/office/word/2010/wordprocessingDrawing" xmlns:wp="http://schemas.openxmlformats.org/drawingml/2006/wordprocessingDrawing" xmlns:w10="urn:schemas-microsoft-com:office:word" xmlns:w="http://schemas.openxmlformats.org/wordprocessingml/2006/main" xmlns:w14="http://schemas.microsoft.com/office/word/2010/wordml" xmlns:w15="http://schemas.microsoft.com/office/word/2012/wordml" xmlns:w16cid="http://schemas.microsoft.com/office/word/2016/wordml/cid" xmlns:w16se="http://schemas.microsoft.com/office/word/2015/wordml/symex" xmlns:wpg="http://schemas.microsoft.com/office/word/2010/wordprocessingGroup" xmlns:wpi="http://schemas.microsoft.com/office/word/2010/wordprocessingInk" xmlns:wne="http://schemas.microsoft.com/office/word/2006/wordml" xmlns:wps="http://schemas.microsoft.com/office/word/2010/wordprocessingShape" mc:Ignorable="w14 w15 w16se w16cid wp14">
   <w:endnote w:type="separator" w:id="-1">
     <w:p>
       <w:r>
@@ -2446,7 +3006,7 @@
 </file>
 
 <file path=word/footer1.xml><?xml version="1.0" encoding="utf-8"?>
-<w:ftr xmlns:wpc="http://schemas.microsoft.com/office/word/2010/wordprocessingCanvas" xmlns:mo="http://schemas.microsoft.com/office/mac/office/2008/main" xmlns:mc="http://schemas.openxmlformats.org/markup-compatibility/2006" xmlns:mv="urn:schemas-microsoft-com:mac:vml" xmlns:o="urn:schemas-microsoft-com:office:office" xmlns:r="http://schemas.openxmlformats.org/officeDocument/2006/relationships" xmlns:m="http://schemas.openxmlformats.org/officeDocument/2006/math" xmlns:v="urn:schemas-microsoft-com:vml" xmlns:wp14="http://schemas.microsoft.com/office/word/2010/wordprocessingDrawing" xmlns:wp="http://schemas.openxmlformats.org/drawingml/2006/wordprocessingDrawing" xmlns:w10="urn:schemas-microsoft-com:office:word" xmlns:w="http://schemas.openxmlformats.org/wordprocessingml/2006/main" xmlns:w14="http://schemas.microsoft.com/office/word/2010/wordml" xmlns:wpg="http://schemas.microsoft.com/office/word/2010/wordprocessingGroup" xmlns:wpi="http://schemas.microsoft.com/office/word/2010/wordprocessingInk" xmlns:wne="http://schemas.microsoft.com/office/word/2006/wordml" xmlns:wps="http://schemas.microsoft.com/office/word/2010/wordprocessingShape" mc:Ignorable="w14 wp14">
+<w:ftr xmlns:wpc="http://schemas.microsoft.com/office/word/2010/wordprocessingCanvas" xmlns:cx="http://schemas.microsoft.com/office/drawing/2014/chartex" xmlns:cx1="http://schemas.microsoft.com/office/drawing/2015/9/8/chartex" xmlns:cx2="http://schemas.microsoft.com/office/drawing/2015/10/21/chartex" xmlns:cx3="http://schemas.microsoft.com/office/drawing/2016/5/9/chartex" xmlns:cx4="http://schemas.microsoft.com/office/drawing/2016/5/10/chartex" xmlns:cx5="http://schemas.microsoft.com/office/drawing/2016/5/11/chartex" xmlns:cx6="http://schemas.microsoft.com/office/drawing/2016/5/12/chartex" xmlns:cx7="http://schemas.microsoft.com/office/drawing/2016/5/13/chartex" xmlns:cx8="http://schemas.microsoft.com/office/drawing/2016/5/14/chartex" xmlns:mc="http://schemas.openxmlformats.org/markup-compatibility/2006" xmlns:aink="http://schemas.microsoft.com/office/drawing/2016/ink" xmlns:am3d="http://schemas.microsoft.com/office/drawing/2017/model3d" xmlns:o="urn:schemas-microsoft-com:office:office" xmlns:r="http://schemas.openxmlformats.org/officeDocument/2006/relationships" xmlns:m="http://schemas.openxmlformats.org/officeDocument/2006/math" xmlns:v="urn:schemas-microsoft-com:vml" xmlns:wp14="http://schemas.microsoft.com/office/word/2010/wordprocessingDrawing" xmlns:wp="http://schemas.openxmlformats.org/drawingml/2006/wordprocessingDrawing" xmlns:w10="urn:schemas-microsoft-com:office:word" xmlns:w="http://schemas.openxmlformats.org/wordprocessingml/2006/main" xmlns:w14="http://schemas.microsoft.com/office/word/2010/wordml" xmlns:w15="http://schemas.microsoft.com/office/word/2012/wordml" xmlns:w16cid="http://schemas.microsoft.com/office/word/2016/wordml/cid" xmlns:w16se="http://schemas.microsoft.com/office/word/2015/wordml/symex" xmlns:wpg="http://schemas.microsoft.com/office/word/2010/wordprocessingGroup" xmlns:wpi="http://schemas.microsoft.com/office/word/2010/wordprocessingInk" xmlns:wne="http://schemas.microsoft.com/office/word/2006/wordml" xmlns:wps="http://schemas.microsoft.com/office/word/2010/wordprocessingShape" mc:Ignorable="w14 w15 w16se w16cid wp14">
   <w:p>
     <w:pPr>
       <w:pStyle w:val="Footer"/>
@@ -2484,7 +3044,7 @@
 </file>
 
 <file path=word/footer2.xml><?xml version="1.0" encoding="utf-8"?>
-<w:ftr xmlns:wpc="http://schemas.microsoft.com/office/word/2010/wordprocessingCanvas" xmlns:mo="http://schemas.microsoft.com/office/mac/office/2008/main" xmlns:mc="http://schemas.openxmlformats.org/markup-compatibility/2006" xmlns:mv="urn:schemas-microsoft-com:mac:vml" xmlns:o="urn:schemas-microsoft-com:office:office" xmlns:r="http://schemas.openxmlformats.org/officeDocument/2006/relationships" xmlns:m="http://schemas.openxmlformats.org/officeDocument/2006/math" xmlns:v="urn:schemas-microsoft-com:vml" xmlns:wp14="http://schemas.microsoft.com/office/word/2010/wordprocessingDrawing" xmlns:wp="http://schemas.openxmlformats.org/drawingml/2006/wordprocessingDrawing" xmlns:w10="urn:schemas-microsoft-com:office:word" xmlns:w="http://schemas.openxmlformats.org/wordprocessingml/2006/main" xmlns:w14="http://schemas.microsoft.com/office/word/2010/wordml" xmlns:wpg="http://schemas.microsoft.com/office/word/2010/wordprocessingGroup" xmlns:wpi="http://schemas.microsoft.com/office/word/2010/wordprocessingInk" xmlns:wne="http://schemas.microsoft.com/office/word/2006/wordml" xmlns:wps="http://schemas.microsoft.com/office/word/2010/wordprocessingShape" mc:Ignorable="w14 wp14">
+<w:ftr xmlns:wpc="http://schemas.microsoft.com/office/word/2010/wordprocessingCanvas" xmlns:cx="http://schemas.microsoft.com/office/drawing/2014/chartex" xmlns:cx1="http://schemas.microsoft.com/office/drawing/2015/9/8/chartex" xmlns:cx2="http://schemas.microsoft.com/office/drawing/2015/10/21/chartex" xmlns:cx3="http://schemas.microsoft.com/office/drawing/2016/5/9/chartex" xmlns:cx4="http://schemas.microsoft.com/office/drawing/2016/5/10/chartex" xmlns:cx5="http://schemas.microsoft.com/office/drawing/2016/5/11/chartex" xmlns:cx6="http://schemas.microsoft.com/office/drawing/2016/5/12/chartex" xmlns:cx7="http://schemas.microsoft.com/office/drawing/2016/5/13/chartex" xmlns:cx8="http://schemas.microsoft.com/office/drawing/2016/5/14/chartex" xmlns:mc="http://schemas.openxmlformats.org/markup-compatibility/2006" xmlns:aink="http://schemas.microsoft.com/office/drawing/2016/ink" xmlns:am3d="http://schemas.microsoft.com/office/drawing/2017/model3d" xmlns:o="urn:schemas-microsoft-com:office:office" xmlns:r="http://schemas.openxmlformats.org/officeDocument/2006/relationships" xmlns:m="http://schemas.openxmlformats.org/officeDocument/2006/math" xmlns:v="urn:schemas-microsoft-com:vml" xmlns:wp14="http://schemas.microsoft.com/office/word/2010/wordprocessingDrawing" xmlns:wp="http://schemas.openxmlformats.org/drawingml/2006/wordprocessingDrawing" xmlns:w10="urn:schemas-microsoft-com:office:word" xmlns:w="http://schemas.openxmlformats.org/wordprocessingml/2006/main" xmlns:w14="http://schemas.microsoft.com/office/word/2010/wordml" xmlns:w15="http://schemas.microsoft.com/office/word/2012/wordml" xmlns:w16cid="http://schemas.microsoft.com/office/word/2016/wordml/cid" xmlns:w16se="http://schemas.microsoft.com/office/word/2015/wordml/symex" xmlns:wpg="http://schemas.microsoft.com/office/word/2010/wordprocessingGroup" xmlns:wpi="http://schemas.microsoft.com/office/word/2010/wordprocessingInk" xmlns:wne="http://schemas.microsoft.com/office/word/2006/wordml" xmlns:wps="http://schemas.microsoft.com/office/word/2010/wordprocessingShape" mc:Ignorable="w14 w15 w16se w16cid wp14">
   <w:p>
     <w:pPr>
       <w:pStyle w:val="Footer"/>
@@ -2541,7 +3101,7 @@
 </file>
 
 <file path=word/footnotes.xml><?xml version="1.0" encoding="utf-8"?>
-<w:footnotes xmlns:wpc="http://schemas.microsoft.com/office/word/2010/wordprocessingCanvas" xmlns:mo="http://schemas.microsoft.com/office/mac/office/2008/main" xmlns:mc="http://schemas.openxmlformats.org/markup-compatibility/2006" xmlns:mv="urn:schemas-microsoft-com:mac:vml" xmlns:o="urn:schemas-microsoft-com:office:office" xmlns:r="http://schemas.openxmlformats.org/officeDocument/2006/relationships" xmlns:m="http://schemas.openxmlformats.org/officeDocument/2006/math" xmlns:v="urn:schemas-microsoft-com:vml" xmlns:wp14="http://schemas.microsoft.com/office/word/2010/wordprocessingDrawing" xmlns:wp="http://schemas.openxmlformats.org/drawingml/2006/wordprocessingDrawing" xmlns:w10="urn:schemas-microsoft-com:office:word" xmlns:w="http://schemas.openxmlformats.org/wordprocessingml/2006/main" xmlns:w14="http://schemas.microsoft.com/office/word/2010/wordml" xmlns:wpg="http://schemas.microsoft.com/office/word/2010/wordprocessingGroup" xmlns:wpi="http://schemas.microsoft.com/office/word/2010/wordprocessingInk" xmlns:wne="http://schemas.microsoft.com/office/word/2006/wordml" xmlns:wps="http://schemas.microsoft.com/office/word/2010/wordprocessingShape" mc:Ignorable="w14 wp14">
+<w:footnotes xmlns:wpc="http://schemas.microsoft.com/office/word/2010/wordprocessingCanvas" xmlns:cx="http://schemas.microsoft.com/office/drawing/2014/chartex" xmlns:cx1="http://schemas.microsoft.com/office/drawing/2015/9/8/chartex" xmlns:cx2="http://schemas.microsoft.com/office/drawing/2015/10/21/chartex" xmlns:cx3="http://schemas.microsoft.com/office/drawing/2016/5/9/chartex" xmlns:cx4="http://schemas.microsoft.com/office/drawing/2016/5/10/chartex" xmlns:cx5="http://schemas.microsoft.com/office/drawing/2016/5/11/chartex" xmlns:cx6="http://schemas.microsoft.com/office/drawing/2016/5/12/chartex" xmlns:cx7="http://schemas.microsoft.com/office/drawing/2016/5/13/chartex" xmlns:cx8="http://schemas.microsoft.com/office/drawing/2016/5/14/chartex" xmlns:mc="http://schemas.openxmlformats.org/markup-compatibility/2006" xmlns:aink="http://schemas.microsoft.com/office/drawing/2016/ink" xmlns:am3d="http://schemas.microsoft.com/office/drawing/2017/model3d" xmlns:o="urn:schemas-microsoft-com:office:office" xmlns:r="http://schemas.openxmlformats.org/officeDocument/2006/relationships" xmlns:m="http://schemas.openxmlformats.org/officeDocument/2006/math" xmlns:v="urn:schemas-microsoft-com:vml" xmlns:wp14="http://schemas.microsoft.com/office/word/2010/wordprocessingDrawing" xmlns:wp="http://schemas.openxmlformats.org/drawingml/2006/wordprocessingDrawing" xmlns:w10="urn:schemas-microsoft-com:office:word" xmlns:w="http://schemas.openxmlformats.org/wordprocessingml/2006/main" xmlns:w14="http://schemas.microsoft.com/office/word/2010/wordml" xmlns:w15="http://schemas.microsoft.com/office/word/2012/wordml" xmlns:w16cid="http://schemas.microsoft.com/office/word/2016/wordml/cid" xmlns:w16se="http://schemas.microsoft.com/office/word/2015/wordml/symex" xmlns:wpg="http://schemas.microsoft.com/office/word/2010/wordprocessingGroup" xmlns:wpi="http://schemas.microsoft.com/office/word/2010/wordprocessingInk" xmlns:wne="http://schemas.microsoft.com/office/word/2006/wordml" xmlns:wps="http://schemas.microsoft.com/office/word/2010/wordprocessingShape" mc:Ignorable="w14 w15 w16se w16cid wp14">
   <w:footnote w:type="separator" w:id="-1">
     <w:p>
       <w:r>
@@ -2560,8 +3120,120 @@
 </file>
 
 <file path=word/numbering.xml><?xml version="1.0" encoding="utf-8"?>
-<w:numbering xmlns:wpc="http://schemas.microsoft.com/office/word/2010/wordprocessingCanvas" xmlns:mo="http://schemas.microsoft.com/office/mac/office/2008/main" xmlns:mc="http://schemas.openxmlformats.org/markup-compatibility/2006" xmlns:mv="urn:schemas-microsoft-com:mac:vml" xmlns:o="urn:schemas-microsoft-com:office:office" xmlns:r="http://schemas.openxmlformats.org/officeDocument/2006/relationships" xmlns:m="http://schemas.openxmlformats.org/officeDocument/2006/math" xmlns:v="urn:schemas-microsoft-com:vml" xmlns:wp14="http://schemas.microsoft.com/office/word/2010/wordprocessingDrawing" xmlns:wp="http://schemas.openxmlformats.org/drawingml/2006/wordprocessingDrawing" xmlns:w10="urn:schemas-microsoft-com:office:word" xmlns:w="http://schemas.openxmlformats.org/wordprocessingml/2006/main" xmlns:w14="http://schemas.microsoft.com/office/word/2010/wordml" xmlns:wpg="http://schemas.microsoft.com/office/word/2010/wordprocessingGroup" xmlns:wpi="http://schemas.microsoft.com/office/word/2010/wordprocessingInk" xmlns:wne="http://schemas.microsoft.com/office/word/2006/wordml" xmlns:wps="http://schemas.microsoft.com/office/word/2010/wordprocessingShape" mc:Ignorable="w14 wp14">
-  <w:abstractNum w:abstractNumId="0">
+<w:numbering xmlns:wpc="http://schemas.microsoft.com/office/word/2010/wordprocessingCanvas" xmlns:cx="http://schemas.microsoft.com/office/drawing/2014/chartex" xmlns:cx1="http://schemas.microsoft.com/office/drawing/2015/9/8/chartex" xmlns:cx2="http://schemas.microsoft.com/office/drawing/2015/10/21/chartex" xmlns:cx3="http://schemas.microsoft.com/office/drawing/2016/5/9/chartex" xmlns:cx4="http://schemas.microsoft.com/office/drawing/2016/5/10/chartex" xmlns:cx5="http://schemas.microsoft.com/office/drawing/2016/5/11/chartex" xmlns:cx6="http://schemas.microsoft.com/office/drawing/2016/5/12/chartex" xmlns:cx7="http://schemas.microsoft.com/office/drawing/2016/5/13/chartex" xmlns:cx8="http://schemas.microsoft.com/office/drawing/2016/5/14/chartex" xmlns:mc="http://schemas.openxmlformats.org/markup-compatibility/2006" xmlns:aink="http://schemas.microsoft.com/office/drawing/2016/ink" xmlns:am3d="http://schemas.microsoft.com/office/drawing/2017/model3d" xmlns:o="urn:schemas-microsoft-com:office:office" xmlns:r="http://schemas.openxmlformats.org/officeDocument/2006/relationships" xmlns:m="http://schemas.openxmlformats.org/officeDocument/2006/math" xmlns:v="urn:schemas-microsoft-com:vml" xmlns:wp14="http://schemas.microsoft.com/office/word/2010/wordprocessingDrawing" xmlns:wp="http://schemas.openxmlformats.org/drawingml/2006/wordprocessingDrawing" xmlns:w10="urn:schemas-microsoft-com:office:word" xmlns:w="http://schemas.openxmlformats.org/wordprocessingml/2006/main" xmlns:w14="http://schemas.microsoft.com/office/word/2010/wordml" xmlns:w15="http://schemas.microsoft.com/office/word/2012/wordml" xmlns:w16cid="http://schemas.microsoft.com/office/word/2016/wordml/cid" xmlns:w16se="http://schemas.microsoft.com/office/word/2015/wordml/symex" xmlns:wpg="http://schemas.microsoft.com/office/word/2010/wordprocessingGroup" xmlns:wpi="http://schemas.microsoft.com/office/word/2010/wordprocessingInk" xmlns:wne="http://schemas.microsoft.com/office/word/2006/wordml" xmlns:wps="http://schemas.microsoft.com/office/word/2010/wordprocessingShape" mc:Ignorable="w14 w15 w16se w16cid wp14">
+  <w:abstractNum w:abstractNumId="0" w15:restartNumberingAfterBreak="0">
+    <w:nsid w:val="0A4B123E"/>
+    <w:multiLevelType w:val="hybridMultilevel"/>
+    <w:tmpl w:val="6A2A25D0"/>
+    <w:lvl w:ilvl="0" w:tplc="E0140B78">
+      <w:numFmt w:val="bullet"/>
+      <w:lvlText w:val="-"/>
+      <w:lvlJc w:val="left"/>
+      <w:pPr>
+        <w:ind w:left="720" w:hanging="360"/>
+      </w:pPr>
+      <w:rPr>
+        <w:rFonts w:ascii="Helvetica" w:eastAsia="Times New Roman" w:hAnsi="Helvetica" w:cs="Helvetica" w:hint="default"/>
+      </w:rPr>
+    </w:lvl>
+    <w:lvl w:ilvl="1" w:tplc="0C090003">
+      <w:start w:val="1"/>
+      <w:numFmt w:val="bullet"/>
+      <w:lvlText w:val="o"/>
+      <w:lvlJc w:val="left"/>
+      <w:pPr>
+        <w:ind w:left="1440" w:hanging="360"/>
+      </w:pPr>
+      <w:rPr>
+        <w:rFonts w:ascii="Courier New" w:hAnsi="Courier New" w:cs="Courier New" w:hint="default"/>
+      </w:rPr>
+    </w:lvl>
+    <w:lvl w:ilvl="2" w:tplc="0C090005" w:tentative="1">
+      <w:start w:val="1"/>
+      <w:numFmt w:val="bullet"/>
+      <w:lvlText w:val=""/>
+      <w:lvlJc w:val="left"/>
+      <w:pPr>
+        <w:ind w:left="2160" w:hanging="360"/>
+      </w:pPr>
+      <w:rPr>
+        <w:rFonts w:ascii="Wingdings" w:hAnsi="Wingdings" w:hint="default"/>
+      </w:rPr>
+    </w:lvl>
+    <w:lvl w:ilvl="3" w:tplc="0C090001" w:tentative="1">
+      <w:start w:val="1"/>
+      <w:numFmt w:val="bullet"/>
+      <w:lvlText w:val=""/>
+      <w:lvlJc w:val="left"/>
+      <w:pPr>
+        <w:ind w:left="2880" w:hanging="360"/>
+      </w:pPr>
+      <w:rPr>
+        <w:rFonts w:ascii="Symbol" w:hAnsi="Symbol" w:hint="default"/>
+      </w:rPr>
+    </w:lvl>
+    <w:lvl w:ilvl="4" w:tplc="0C090003" w:tentative="1">
+      <w:start w:val="1"/>
+      <w:numFmt w:val="bullet"/>
+      <w:lvlText w:val="o"/>
+      <w:lvlJc w:val="left"/>
+      <w:pPr>
+        <w:ind w:left="3600" w:hanging="360"/>
+      </w:pPr>
+      <w:rPr>
+        <w:rFonts w:ascii="Courier New" w:hAnsi="Courier New" w:cs="Courier New" w:hint="default"/>
+      </w:rPr>
+    </w:lvl>
+    <w:lvl w:ilvl="5" w:tplc="0C090005" w:tentative="1">
+      <w:start w:val="1"/>
+      <w:numFmt w:val="bullet"/>
+      <w:lvlText w:val=""/>
+      <w:lvlJc w:val="left"/>
+      <w:pPr>
+        <w:ind w:left="4320" w:hanging="360"/>
+      </w:pPr>
+      <w:rPr>
+        <w:rFonts w:ascii="Wingdings" w:hAnsi="Wingdings" w:hint="default"/>
+      </w:rPr>
+    </w:lvl>
+    <w:lvl w:ilvl="6" w:tplc="0C090001" w:tentative="1">
+      <w:start w:val="1"/>
+      <w:numFmt w:val="bullet"/>
+      <w:lvlText w:val=""/>
+      <w:lvlJc w:val="left"/>
+      <w:pPr>
+        <w:ind w:left="5040" w:hanging="360"/>
+      </w:pPr>
+      <w:rPr>
+        <w:rFonts w:ascii="Symbol" w:hAnsi="Symbol" w:hint="default"/>
+      </w:rPr>
+    </w:lvl>
+    <w:lvl w:ilvl="7" w:tplc="0C090003" w:tentative="1">
+      <w:start w:val="1"/>
+      <w:numFmt w:val="bullet"/>
+      <w:lvlText w:val="o"/>
+      <w:lvlJc w:val="left"/>
+      <w:pPr>
+        <w:ind w:left="5760" w:hanging="360"/>
+      </w:pPr>
+      <w:rPr>
+        <w:rFonts w:ascii="Courier New" w:hAnsi="Courier New" w:cs="Courier New" w:hint="default"/>
+      </w:rPr>
+    </w:lvl>
+    <w:lvl w:ilvl="8" w:tplc="0C090005" w:tentative="1">
+      <w:start w:val="1"/>
+      <w:numFmt w:val="bullet"/>
+      <w:lvlText w:val=""/>
+      <w:lvlJc w:val="left"/>
+      <w:pPr>
+        <w:ind w:left="6480" w:hanging="360"/>
+      </w:pPr>
+      <w:rPr>
+        <w:rFonts w:ascii="Wingdings" w:hAnsi="Wingdings" w:hint="default"/>
+      </w:rPr>
+    </w:lvl>
+  </w:abstractNum>
+  <w:abstractNum w:abstractNumId="1" w15:restartNumberingAfterBreak="0">
     <w:nsid w:val="0B3A6CBA"/>
     <w:multiLevelType w:val="hybridMultilevel"/>
     <w:tmpl w:val="BB96FCF8"/>
@@ -2701,7 +3373,7 @@
       </w:rPr>
     </w:lvl>
   </w:abstractNum>
-  <w:abstractNum w:abstractNumId="1">
+  <w:abstractNum w:abstractNumId="2" w15:restartNumberingAfterBreak="0">
     <w:nsid w:val="15DF4521"/>
     <w:multiLevelType w:val="hybridMultilevel"/>
     <w:tmpl w:val="CEF07510"/>
@@ -2817,7 +3489,7 @@
       </w:pPr>
     </w:lvl>
   </w:abstractNum>
-  <w:abstractNum w:abstractNumId="2">
+  <w:abstractNum w:abstractNumId="3" w15:restartNumberingAfterBreak="0">
     <w:nsid w:val="168072C2"/>
     <w:multiLevelType w:val="hybridMultilevel"/>
     <w:tmpl w:val="BB96FCF8"/>
@@ -2957,7 +3629,7 @@
       </w:rPr>
     </w:lvl>
   </w:abstractNum>
-  <w:abstractNum w:abstractNumId="3">
+  <w:abstractNum w:abstractNumId="4" w15:restartNumberingAfterBreak="0">
     <w:nsid w:val="1774028D"/>
     <w:multiLevelType w:val="hybridMultilevel"/>
     <w:tmpl w:val="F9F4AE46"/>
@@ -3073,7 +3745,7 @@
       </w:pPr>
     </w:lvl>
   </w:abstractNum>
-  <w:abstractNum w:abstractNumId="4">
+  <w:abstractNum w:abstractNumId="5" w15:restartNumberingAfterBreak="0">
     <w:nsid w:val="226F4365"/>
     <w:multiLevelType w:val="multilevel"/>
     <w:tmpl w:val="163AF21E"/>
@@ -3192,7 +3864,7 @@
       </w:pPr>
     </w:lvl>
   </w:abstractNum>
-  <w:abstractNum w:abstractNumId="5">
+  <w:abstractNum w:abstractNumId="6" w15:restartNumberingAfterBreak="0">
     <w:nsid w:val="302834E4"/>
     <w:multiLevelType w:val="hybridMultilevel"/>
     <w:tmpl w:val="AB845F5E"/>
@@ -3308,7 +3980,7 @@
       </w:pPr>
     </w:lvl>
   </w:abstractNum>
-  <w:abstractNum w:abstractNumId="6">
+  <w:abstractNum w:abstractNumId="7" w15:restartNumberingAfterBreak="0">
     <w:nsid w:val="30D35232"/>
     <w:multiLevelType w:val="hybridMultilevel"/>
     <w:tmpl w:val="DB421248"/>
@@ -3427,7 +4099,7 @@
       </w:pPr>
     </w:lvl>
   </w:abstractNum>
-  <w:abstractNum w:abstractNumId="7">
+  <w:abstractNum w:abstractNumId="8" w15:restartNumberingAfterBreak="0">
     <w:nsid w:val="3393494E"/>
     <w:multiLevelType w:val="multilevel"/>
     <w:tmpl w:val="D8F6E824"/>
@@ -3567,7 +4239,7 @@
       </w:rPr>
     </w:lvl>
   </w:abstractNum>
-  <w:abstractNum w:abstractNumId="8">
+  <w:abstractNum w:abstractNumId="9" w15:restartNumberingAfterBreak="0">
     <w:nsid w:val="4049659D"/>
     <w:multiLevelType w:val="hybridMultilevel"/>
     <w:tmpl w:val="BB96FCF8"/>
@@ -3707,7 +4379,7 @@
       </w:rPr>
     </w:lvl>
   </w:abstractNum>
-  <w:abstractNum w:abstractNumId="9">
+  <w:abstractNum w:abstractNumId="10" w15:restartNumberingAfterBreak="0">
     <w:nsid w:val="43182DB8"/>
     <w:multiLevelType w:val="hybridMultilevel"/>
     <w:tmpl w:val="FFC6DBF4"/>
@@ -3824,7 +4496,7 @@
       </w:pPr>
     </w:lvl>
   </w:abstractNum>
-  <w:abstractNum w:abstractNumId="10">
+  <w:abstractNum w:abstractNumId="11" w15:restartNumberingAfterBreak="0">
     <w:nsid w:val="44C908C3"/>
     <w:multiLevelType w:val="hybridMultilevel"/>
     <w:tmpl w:val="D80E5198"/>
@@ -3940,7 +4612,7 @@
       </w:pPr>
     </w:lvl>
   </w:abstractNum>
-  <w:abstractNum w:abstractNumId="11">
+  <w:abstractNum w:abstractNumId="12" w15:restartNumberingAfterBreak="0">
     <w:nsid w:val="46880450"/>
     <w:multiLevelType w:val="hybridMultilevel"/>
     <w:tmpl w:val="228EE29C"/>
@@ -4080,7 +4752,7 @@
       </w:rPr>
     </w:lvl>
   </w:abstractNum>
-  <w:abstractNum w:abstractNumId="12">
+  <w:abstractNum w:abstractNumId="13" w15:restartNumberingAfterBreak="0">
     <w:nsid w:val="48286D7F"/>
     <w:multiLevelType w:val="hybridMultilevel"/>
     <w:tmpl w:val="163AF21E"/>
@@ -4199,7 +4871,7 @@
       </w:pPr>
     </w:lvl>
   </w:abstractNum>
-  <w:abstractNum w:abstractNumId="13">
+  <w:abstractNum w:abstractNumId="14" w15:restartNumberingAfterBreak="0">
     <w:nsid w:val="50912287"/>
     <w:multiLevelType w:val="hybridMultilevel"/>
     <w:tmpl w:val="75F82E5A"/>
@@ -4312,7 +4984,7 @@
       </w:pPr>
     </w:lvl>
   </w:abstractNum>
-  <w:abstractNum w:abstractNumId="14">
+  <w:abstractNum w:abstractNumId="15" w15:restartNumberingAfterBreak="0">
     <w:nsid w:val="54B73975"/>
     <w:multiLevelType w:val="hybridMultilevel"/>
     <w:tmpl w:val="AB845F5E"/>
@@ -4425,7 +5097,7 @@
       </w:pPr>
     </w:lvl>
   </w:abstractNum>
-  <w:abstractNum w:abstractNumId="15">
+  <w:abstractNum w:abstractNumId="16" w15:restartNumberingAfterBreak="0">
     <w:nsid w:val="78A35FBF"/>
     <w:multiLevelType w:val="hybridMultilevel"/>
     <w:tmpl w:val="B914E256"/>
@@ -4566,58 +5238,61 @@
     </w:lvl>
   </w:abstractNum>
   <w:num w:numId="1">
+    <w:abstractNumId w:val="7"/>
+  </w:num>
+  <w:num w:numId="2">
+    <w:abstractNumId w:val="14"/>
+  </w:num>
+  <w:num w:numId="3">
+    <w:abstractNumId w:val="11"/>
+  </w:num>
+  <w:num w:numId="4">
+    <w:abstractNumId w:val="4"/>
+  </w:num>
+  <w:num w:numId="5">
+    <w:abstractNumId w:val="12"/>
+  </w:num>
+  <w:num w:numId="6">
+    <w:abstractNumId w:val="3"/>
+  </w:num>
+  <w:num w:numId="7">
+    <w:abstractNumId w:val="9"/>
+  </w:num>
+  <w:num w:numId="8">
+    <w:abstractNumId w:val="1"/>
+  </w:num>
+  <w:num w:numId="9">
+    <w:abstractNumId w:val="16"/>
+  </w:num>
+  <w:num w:numId="10">
+    <w:abstractNumId w:val="15"/>
+  </w:num>
+  <w:num w:numId="11">
+    <w:abstractNumId w:val="2"/>
+  </w:num>
+  <w:num w:numId="12">
     <w:abstractNumId w:val="6"/>
   </w:num>
-  <w:num w:numId="2">
+  <w:num w:numId="13">
+    <w:abstractNumId w:val="8"/>
+  </w:num>
+  <w:num w:numId="14">
     <w:abstractNumId w:val="13"/>
   </w:num>
-  <w:num w:numId="3">
+  <w:num w:numId="15">
+    <w:abstractNumId w:val="5"/>
+  </w:num>
+  <w:num w:numId="16">
     <w:abstractNumId w:val="10"/>
   </w:num>
-  <w:num w:numId="4">
-    <w:abstractNumId w:val="3"/>
-  </w:num>
-  <w:num w:numId="5">
-    <w:abstractNumId w:val="11"/>
-  </w:num>
-  <w:num w:numId="6">
-    <w:abstractNumId w:val="2"/>
-  </w:num>
-  <w:num w:numId="7">
-    <w:abstractNumId w:val="8"/>
-  </w:num>
-  <w:num w:numId="8">
+  <w:num w:numId="17">
     <w:abstractNumId w:val="0"/>
-  </w:num>
-  <w:num w:numId="9">
-    <w:abstractNumId w:val="15"/>
-  </w:num>
-  <w:num w:numId="10">
-    <w:abstractNumId w:val="14"/>
-  </w:num>
-  <w:num w:numId="11">
-    <w:abstractNumId w:val="1"/>
-  </w:num>
-  <w:num w:numId="12">
-    <w:abstractNumId w:val="5"/>
-  </w:num>
-  <w:num w:numId="13">
-    <w:abstractNumId w:val="7"/>
-  </w:num>
-  <w:num w:numId="14">
-    <w:abstractNumId w:val="12"/>
-  </w:num>
-  <w:num w:numId="15">
-    <w:abstractNumId w:val="4"/>
-  </w:num>
-  <w:num w:numId="16">
-    <w:abstractNumId w:val="9"/>
   </w:num>
 </w:numbering>
 </file>
 
 <file path=word/styles.xml><?xml version="1.0" encoding="utf-8"?>
-<w:styles xmlns:mc="http://schemas.openxmlformats.org/markup-compatibility/2006" xmlns:r="http://schemas.openxmlformats.org/officeDocument/2006/relationships" xmlns:w="http://schemas.openxmlformats.org/wordprocessingml/2006/main" xmlns:w14="http://schemas.microsoft.com/office/word/2010/wordml" mc:Ignorable="w14">
+<w:styles xmlns:mc="http://schemas.openxmlformats.org/markup-compatibility/2006" xmlns:r="http://schemas.openxmlformats.org/officeDocument/2006/relationships" xmlns:w="http://schemas.openxmlformats.org/wordprocessingml/2006/main" xmlns:w14="http://schemas.microsoft.com/office/word/2010/wordml" xmlns:w15="http://schemas.microsoft.com/office/word/2012/wordml" xmlns:w16cid="http://schemas.microsoft.com/office/word/2016/wordml/cid" xmlns:w16se="http://schemas.microsoft.com/office/word/2015/wordml/symex" mc:Ignorable="w14 w15 w16se w16cid">
   <w:docDefaults>
     <w:rPrDefault>
       <w:rPr>
@@ -4627,7 +5302,7 @@
     </w:rPrDefault>
     <w:pPrDefault/>
   </w:docDefaults>
-  <w:latentStyles w:defLockedState="0" w:defUIPriority="0" w:defSemiHidden="0" w:defUnhideWhenUsed="0" w:defQFormat="0" w:count="276">
+  <w:latentStyles w:defLockedState="0" w:defUIPriority="0" w:defSemiHidden="0" w:defUnhideWhenUsed="0" w:defQFormat="0" w:count="375">
     <w:lsdException w:name="Normal" w:qFormat="1"/>
     <w:lsdException w:name="heading 1" w:qFormat="1"/>
     <w:lsdException w:name="heading 2" w:qFormat="1"/>
@@ -4638,11 +5313,142 @@
     <w:lsdException w:name="heading 7" w:semiHidden="1" w:unhideWhenUsed="1" w:qFormat="1"/>
     <w:lsdException w:name="heading 8" w:semiHidden="1" w:unhideWhenUsed="1" w:qFormat="1"/>
     <w:lsdException w:name="heading 9" w:semiHidden="1" w:unhideWhenUsed="1" w:qFormat="1"/>
+    <w:lsdException w:name="index 3" w:semiHidden="1" w:unhideWhenUsed="1"/>
+    <w:lsdException w:name="index 4" w:semiHidden="1" w:unhideWhenUsed="1"/>
+    <w:lsdException w:name="index 5" w:semiHidden="1" w:unhideWhenUsed="1"/>
+    <w:lsdException w:name="index 6" w:semiHidden="1" w:unhideWhenUsed="1"/>
+    <w:lsdException w:name="index 7" w:semiHidden="1" w:unhideWhenUsed="1"/>
+    <w:lsdException w:name="index 8" w:semiHidden="1" w:unhideWhenUsed="1"/>
+    <w:lsdException w:name="index 9" w:semiHidden="1" w:unhideWhenUsed="1"/>
+    <w:lsdException w:name="toc 1" w:semiHidden="1" w:unhideWhenUsed="1"/>
+    <w:lsdException w:name="toc 2" w:semiHidden="1" w:unhideWhenUsed="1"/>
+    <w:lsdException w:name="toc 3" w:semiHidden="1" w:unhideWhenUsed="1"/>
+    <w:lsdException w:name="toc 4" w:semiHidden="1" w:unhideWhenUsed="1"/>
+    <w:lsdException w:name="toc 5" w:semiHidden="1" w:unhideWhenUsed="1"/>
+    <w:lsdException w:name="toc 6" w:semiHidden="1" w:unhideWhenUsed="1"/>
+    <w:lsdException w:name="toc 7" w:semiHidden="1" w:unhideWhenUsed="1"/>
+    <w:lsdException w:name="toc 8" w:semiHidden="1" w:unhideWhenUsed="1"/>
+    <w:lsdException w:name="toc 9" w:semiHidden="1" w:unhideWhenUsed="1"/>
+    <w:lsdException w:name="Normal Indent" w:semiHidden="1" w:unhideWhenUsed="1"/>
+    <w:lsdException w:name="footnote text" w:semiHidden="1" w:unhideWhenUsed="1"/>
+    <w:lsdException w:name="annotation text" w:semiHidden="1" w:unhideWhenUsed="1"/>
+    <w:lsdException w:name="header" w:semiHidden="1" w:unhideWhenUsed="1"/>
+    <w:lsdException w:name="footer" w:semiHidden="1" w:unhideWhenUsed="1"/>
+    <w:lsdException w:name="index heading" w:semiHidden="1" w:unhideWhenUsed="1"/>
     <w:lsdException w:name="caption" w:semiHidden="1" w:unhideWhenUsed="1" w:qFormat="1"/>
+    <w:lsdException w:name="table of figures" w:semiHidden="1" w:unhideWhenUsed="1"/>
+    <w:lsdException w:name="envelope address" w:semiHidden="1" w:unhideWhenUsed="1"/>
+    <w:lsdException w:name="envelope return" w:semiHidden="1" w:unhideWhenUsed="1"/>
+    <w:lsdException w:name="footnote reference" w:semiHidden="1" w:unhideWhenUsed="1"/>
+    <w:lsdException w:name="annotation reference" w:semiHidden="1" w:unhideWhenUsed="1"/>
+    <w:lsdException w:name="line number" w:semiHidden="1" w:unhideWhenUsed="1"/>
+    <w:lsdException w:name="page number" w:semiHidden="1" w:unhideWhenUsed="1"/>
+    <w:lsdException w:name="endnote reference" w:semiHidden="1" w:unhideWhenUsed="1"/>
+    <w:lsdException w:name="endnote text" w:semiHidden="1" w:unhideWhenUsed="1"/>
+    <w:lsdException w:name="table of authorities" w:semiHidden="1" w:unhideWhenUsed="1"/>
+    <w:lsdException w:name="macro" w:semiHidden="1" w:unhideWhenUsed="1"/>
+    <w:lsdException w:name="toa heading" w:semiHidden="1" w:unhideWhenUsed="1"/>
+    <w:lsdException w:name="List" w:semiHidden="1" w:unhideWhenUsed="1"/>
+    <w:lsdException w:name="List Bullet" w:semiHidden="1" w:unhideWhenUsed="1"/>
+    <w:lsdException w:name="List Number" w:semiHidden="1" w:unhideWhenUsed="1"/>
+    <w:lsdException w:name="List 2" w:semiHidden="1" w:unhideWhenUsed="1"/>
+    <w:lsdException w:name="List 3" w:semiHidden="1" w:unhideWhenUsed="1"/>
+    <w:lsdException w:name="List 4" w:semiHidden="1" w:unhideWhenUsed="1"/>
+    <w:lsdException w:name="List 5" w:semiHidden="1" w:unhideWhenUsed="1"/>
+    <w:lsdException w:name="List Bullet 3" w:semiHidden="1" w:unhideWhenUsed="1"/>
+    <w:lsdException w:name="List Bullet 4" w:semiHidden="1" w:unhideWhenUsed="1"/>
+    <w:lsdException w:name="List Number 3" w:semiHidden="1" w:unhideWhenUsed="1"/>
+    <w:lsdException w:name="List Number 4" w:semiHidden="1" w:unhideWhenUsed="1"/>
+    <w:lsdException w:name="List Number 5" w:semiHidden="1" w:unhideWhenUsed="1"/>
     <w:lsdException w:name="Title" w:qFormat="1"/>
+    <w:lsdException w:name="Closing" w:semiHidden="1" w:unhideWhenUsed="1"/>
+    <w:lsdException w:name="Signature" w:semiHidden="1" w:unhideWhenUsed="1"/>
+    <w:lsdException w:name="Default Paragraph Font" w:semiHidden="1" w:unhideWhenUsed="1"/>
+    <w:lsdException w:name="Body Text" w:semiHidden="1" w:unhideWhenUsed="1"/>
+    <w:lsdException w:name="Body Text Indent" w:semiHidden="1" w:unhideWhenUsed="1"/>
+    <w:lsdException w:name="List Continue" w:semiHidden="1" w:unhideWhenUsed="1"/>
+    <w:lsdException w:name="List Continue 2" w:semiHidden="1" w:unhideWhenUsed="1"/>
+    <w:lsdException w:name="List Continue 3" w:semiHidden="1" w:unhideWhenUsed="1"/>
+    <w:lsdException w:name="List Continue 4" w:semiHidden="1" w:unhideWhenUsed="1"/>
+    <w:lsdException w:name="List Continue 5" w:semiHidden="1" w:unhideWhenUsed="1"/>
+    <w:lsdException w:name="Message Header" w:semiHidden="1" w:unhideWhenUsed="1"/>
     <w:lsdException w:name="Subtitle" w:qFormat="1"/>
+    <w:lsdException w:name="Salutation" w:semiHidden="1" w:unhideWhenUsed="1"/>
+    <w:lsdException w:name="Date" w:semiHidden="1" w:unhideWhenUsed="1"/>
+    <w:lsdException w:name="Body Text First Indent" w:semiHidden="1" w:unhideWhenUsed="1"/>
+    <w:lsdException w:name="Body Text First Indent 2" w:semiHidden="1" w:unhideWhenUsed="1"/>
+    <w:lsdException w:name="Body Text Indent 3" w:semiHidden="1" w:unhideWhenUsed="1"/>
+    <w:lsdException w:name="Block Text" w:semiHidden="1" w:unhideWhenUsed="1"/>
+    <w:lsdException w:name="Hyperlink" w:semiHidden="1" w:unhideWhenUsed="1"/>
+    <w:lsdException w:name="FollowedHyperlink" w:semiHidden="1" w:unhideWhenUsed="1"/>
     <w:lsdException w:name="Strong" w:qFormat="1"/>
     <w:lsdException w:name="Emphasis" w:qFormat="1"/>
+    <w:lsdException w:name="Document Map" w:semiHidden="1" w:unhideWhenUsed="1"/>
+    <w:lsdException w:name="Plain Text" w:semiHidden="1" w:unhideWhenUsed="1"/>
+    <w:lsdException w:name="E-mail Signature" w:semiHidden="1" w:unhideWhenUsed="1"/>
+    <w:lsdException w:name="HTML Top of Form" w:semiHidden="1" w:unhideWhenUsed="1"/>
+    <w:lsdException w:name="HTML Bottom of Form" w:semiHidden="1" w:unhideWhenUsed="1"/>
+    <w:lsdException w:name="Normal (Web)" w:semiHidden="1" w:unhideWhenUsed="1"/>
+    <w:lsdException w:name="HTML Acronym" w:semiHidden="1" w:unhideWhenUsed="1"/>
+    <w:lsdException w:name="HTML Address" w:semiHidden="1" w:unhideWhenUsed="1"/>
+    <w:lsdException w:name="HTML Cite" w:semiHidden="1" w:unhideWhenUsed="1"/>
+    <w:lsdException w:name="HTML Code" w:semiHidden="1" w:unhideWhenUsed="1"/>
+    <w:lsdException w:name="HTML Definition" w:semiHidden="1" w:unhideWhenUsed="1"/>
+    <w:lsdException w:name="HTML Keyboard" w:semiHidden="1" w:unhideWhenUsed="1"/>
+    <w:lsdException w:name="HTML Preformatted" w:semiHidden="1" w:unhideWhenUsed="1"/>
+    <w:lsdException w:name="HTML Sample" w:semiHidden="1" w:unhideWhenUsed="1"/>
+    <w:lsdException w:name="HTML Typewriter" w:semiHidden="1" w:unhideWhenUsed="1"/>
+    <w:lsdException w:name="HTML Variable" w:semiHidden="1" w:unhideWhenUsed="1"/>
+    <w:lsdException w:name="Normal Table" w:semiHidden="1" w:unhideWhenUsed="1"/>
+    <w:lsdException w:name="annotation subject" w:semiHidden="1" w:unhideWhenUsed="1"/>
+    <w:lsdException w:name="No List" w:semiHidden="1" w:unhideWhenUsed="1"/>
+    <w:lsdException w:name="Outline List 1" w:semiHidden="1" w:unhideWhenUsed="1"/>
+    <w:lsdException w:name="Outline List 2" w:semiHidden="1" w:unhideWhenUsed="1"/>
+    <w:lsdException w:name="Outline List 3" w:semiHidden="1" w:unhideWhenUsed="1"/>
+    <w:lsdException w:name="Table Simple 1" w:semiHidden="1" w:unhideWhenUsed="1"/>
+    <w:lsdException w:name="Table Simple 2" w:semiHidden="1" w:unhideWhenUsed="1"/>
+    <w:lsdException w:name="Table Simple 3" w:semiHidden="1" w:unhideWhenUsed="1"/>
+    <w:lsdException w:name="Table Classic 1" w:semiHidden="1" w:unhideWhenUsed="1"/>
+    <w:lsdException w:name="Table Classic 2" w:semiHidden="1" w:unhideWhenUsed="1"/>
+    <w:lsdException w:name="Table Classic 3" w:semiHidden="1" w:unhideWhenUsed="1"/>
+    <w:lsdException w:name="Table Classic 4" w:semiHidden="1" w:unhideWhenUsed="1"/>
+    <w:lsdException w:name="Table Colorful 1" w:semiHidden="1" w:unhideWhenUsed="1"/>
+    <w:lsdException w:name="Table Colorful 2" w:semiHidden="1" w:unhideWhenUsed="1"/>
+    <w:lsdException w:name="Table Colorful 3" w:semiHidden="1" w:unhideWhenUsed="1"/>
+    <w:lsdException w:name="Table Columns 1" w:semiHidden="1" w:unhideWhenUsed="1"/>
+    <w:lsdException w:name="Table Columns 2" w:semiHidden="1" w:unhideWhenUsed="1"/>
+    <w:lsdException w:name="Table Columns 3" w:semiHidden="1" w:unhideWhenUsed="1"/>
+    <w:lsdException w:name="Table Columns 4" w:semiHidden="1" w:unhideWhenUsed="1"/>
+    <w:lsdException w:name="Table Columns 5" w:semiHidden="1" w:unhideWhenUsed="1"/>
+    <w:lsdException w:name="Table Grid 1" w:semiHidden="1" w:unhideWhenUsed="1"/>
+    <w:lsdException w:name="Table Grid 2" w:semiHidden="1" w:unhideWhenUsed="1"/>
+    <w:lsdException w:name="Table Grid 3" w:semiHidden="1" w:unhideWhenUsed="1"/>
+    <w:lsdException w:name="Table Grid 4" w:semiHidden="1" w:unhideWhenUsed="1"/>
+    <w:lsdException w:name="Table Grid 5" w:semiHidden="1" w:unhideWhenUsed="1"/>
+    <w:lsdException w:name="Table Grid 6" w:semiHidden="1" w:unhideWhenUsed="1"/>
+    <w:lsdException w:name="Table Grid 7" w:semiHidden="1" w:unhideWhenUsed="1"/>
+    <w:lsdException w:name="Table Grid 8" w:semiHidden="1" w:unhideWhenUsed="1"/>
+    <w:lsdException w:name="Table List 1" w:semiHidden="1" w:unhideWhenUsed="1"/>
+    <w:lsdException w:name="Table List 2" w:semiHidden="1" w:unhideWhenUsed="1"/>
+    <w:lsdException w:name="Table List 3" w:semiHidden="1" w:unhideWhenUsed="1"/>
+    <w:lsdException w:name="Table List 4" w:semiHidden="1" w:unhideWhenUsed="1"/>
+    <w:lsdException w:name="Table List 5" w:semiHidden="1" w:unhideWhenUsed="1"/>
+    <w:lsdException w:name="Table List 6" w:semiHidden="1" w:unhideWhenUsed="1"/>
+    <w:lsdException w:name="Table List 7" w:semiHidden="1" w:unhideWhenUsed="1"/>
+    <w:lsdException w:name="Table List 8" w:semiHidden="1" w:unhideWhenUsed="1"/>
+    <w:lsdException w:name="Table 3D effects 1" w:semiHidden="1" w:unhideWhenUsed="1"/>
+    <w:lsdException w:name="Table 3D effects 2" w:semiHidden="1" w:unhideWhenUsed="1"/>
+    <w:lsdException w:name="Table 3D effects 3" w:semiHidden="1" w:unhideWhenUsed="1"/>
+    <w:lsdException w:name="Table Contemporary" w:semiHidden="1" w:unhideWhenUsed="1"/>
+    <w:lsdException w:name="Table Elegant" w:semiHidden="1" w:unhideWhenUsed="1"/>
+    <w:lsdException w:name="Table Professional" w:semiHidden="1" w:unhideWhenUsed="1"/>
+    <w:lsdException w:name="Table Subtle 1" w:semiHidden="1" w:unhideWhenUsed="1"/>
+    <w:lsdException w:name="Table Subtle 2" w:semiHidden="1" w:unhideWhenUsed="1"/>
+    <w:lsdException w:name="Table Web 1" w:semiHidden="1" w:unhideWhenUsed="1"/>
+    <w:lsdException w:name="Table Web 2" w:semiHidden="1" w:unhideWhenUsed="1"/>
+    <w:lsdException w:name="Table Web 3" w:semiHidden="1" w:unhideWhenUsed="1"/>
+    <w:lsdException w:name="Balloon Text" w:semiHidden="1" w:unhideWhenUsed="1"/>
+    <w:lsdException w:name="Table Theme" w:semiHidden="1" w:unhideWhenUsed="1"/>
     <w:lsdException w:name="Placeholder Text" w:semiHidden="1" w:uiPriority="99"/>
     <w:lsdException w:name="No Spacing" w:uiPriority="1" w:qFormat="1"/>
     <w:lsdException w:name="Light Shading" w:uiPriority="60"/>
@@ -4754,6 +5560,105 @@
     <w:lsdException w:name="Book Title" w:uiPriority="33" w:qFormat="1"/>
     <w:lsdException w:name="Bibliography" w:semiHidden="1" w:uiPriority="37" w:unhideWhenUsed="1"/>
     <w:lsdException w:name="TOC Heading" w:semiHidden="1" w:uiPriority="39" w:unhideWhenUsed="1" w:qFormat="1"/>
+    <w:lsdException w:name="Grid Table 4" w:uiPriority="49"/>
+    <w:lsdException w:name="Grid Table 5 Dark" w:uiPriority="50"/>
+    <w:lsdException w:name="Grid Table 6 Colorful" w:uiPriority="51"/>
+    <w:lsdException w:name="Grid Table 7 Colorful" w:uiPriority="52"/>
+    <w:lsdException w:name="Grid Table 1 Light Accent 1" w:uiPriority="46"/>
+    <w:lsdException w:name="Grid Table 2 Accent 1" w:uiPriority="47"/>
+    <w:lsdException w:name="Grid Table 3 Accent 1" w:uiPriority="48"/>
+    <w:lsdException w:name="Grid Table 4 Accent 1" w:uiPriority="49"/>
+    <w:lsdException w:name="Grid Table 5 Dark Accent 1" w:uiPriority="50"/>
+    <w:lsdException w:name="Grid Table 6 Colorful Accent 1" w:uiPriority="51"/>
+    <w:lsdException w:name="Grid Table 7 Colorful Accent 1" w:uiPriority="52"/>
+    <w:lsdException w:name="Grid Table 1 Light Accent 2" w:uiPriority="46"/>
+    <w:lsdException w:name="Grid Table 2 Accent 2" w:uiPriority="47"/>
+    <w:lsdException w:name="Grid Table 3 Accent 2" w:uiPriority="48"/>
+    <w:lsdException w:name="Grid Table 4 Accent 2" w:uiPriority="49"/>
+    <w:lsdException w:name="Grid Table 5 Dark Accent 2" w:uiPriority="50"/>
+    <w:lsdException w:name="Grid Table 6 Colorful Accent 2" w:uiPriority="51"/>
+    <w:lsdException w:name="Grid Table 7 Colorful Accent 2" w:uiPriority="52"/>
+    <w:lsdException w:name="Grid Table 1 Light Accent 3" w:uiPriority="46"/>
+    <w:lsdException w:name="Grid Table 2 Accent 3" w:uiPriority="47"/>
+    <w:lsdException w:name="Grid Table 3 Accent 3" w:uiPriority="48"/>
+    <w:lsdException w:name="Grid Table 4 Accent 3" w:uiPriority="49"/>
+    <w:lsdException w:name="Grid Table 5 Dark Accent 3" w:uiPriority="50"/>
+    <w:lsdException w:name="Grid Table 6 Colorful Accent 3" w:uiPriority="51"/>
+    <w:lsdException w:name="Grid Table 7 Colorful Accent 3" w:uiPriority="52"/>
+    <w:lsdException w:name="Grid Table 1 Light Accent 4" w:uiPriority="46"/>
+    <w:lsdException w:name="Grid Table 2 Accent 4" w:uiPriority="47"/>
+    <w:lsdException w:name="Grid Table 3 Accent 4" w:uiPriority="48"/>
+    <w:lsdException w:name="Grid Table 4 Accent 4" w:uiPriority="49"/>
+    <w:lsdException w:name="Grid Table 5 Dark Accent 4" w:uiPriority="50"/>
+    <w:lsdException w:name="Grid Table 6 Colorful Accent 4" w:uiPriority="51"/>
+    <w:lsdException w:name="Grid Table 7 Colorful Accent 4" w:uiPriority="52"/>
+    <w:lsdException w:name="Grid Table 1 Light Accent 5" w:uiPriority="46"/>
+    <w:lsdException w:name="Grid Table 2 Accent 5" w:uiPriority="47"/>
+    <w:lsdException w:name="Grid Table 3 Accent 5" w:uiPriority="48"/>
+    <w:lsdException w:name="Grid Table 4 Accent 5" w:uiPriority="49"/>
+    <w:lsdException w:name="Grid Table 5 Dark Accent 5" w:uiPriority="50"/>
+    <w:lsdException w:name="Grid Table 6 Colorful Accent 5" w:uiPriority="51"/>
+    <w:lsdException w:name="Grid Table 7 Colorful Accent 5" w:uiPriority="52"/>
+    <w:lsdException w:name="Grid Table 1 Light Accent 6" w:uiPriority="46"/>
+    <w:lsdException w:name="Grid Table 2 Accent 6" w:uiPriority="47"/>
+    <w:lsdException w:name="Grid Table 3 Accent 6" w:uiPriority="48"/>
+    <w:lsdException w:name="Grid Table 4 Accent 6" w:uiPriority="49"/>
+    <w:lsdException w:name="Grid Table 5 Dark Accent 6" w:uiPriority="50"/>
+    <w:lsdException w:name="Grid Table 6 Colorful Accent 6" w:uiPriority="51"/>
+    <w:lsdException w:name="Grid Table 7 Colorful Accent 6" w:uiPriority="52"/>
+    <w:lsdException w:name="List Table 1 Light" w:uiPriority="46"/>
+    <w:lsdException w:name="List Table 2" w:uiPriority="47"/>
+    <w:lsdException w:name="List Table 3" w:uiPriority="48"/>
+    <w:lsdException w:name="List Table 4" w:uiPriority="49"/>
+    <w:lsdException w:name="List Table 5 Dark" w:uiPriority="50"/>
+    <w:lsdException w:name="List Table 6 Colorful" w:uiPriority="51"/>
+    <w:lsdException w:name="List Table 7 Colorful" w:uiPriority="52"/>
+    <w:lsdException w:name="List Table 1 Light Accent 1" w:uiPriority="46"/>
+    <w:lsdException w:name="List Table 2 Accent 1" w:uiPriority="47"/>
+    <w:lsdException w:name="List Table 3 Accent 1" w:uiPriority="48"/>
+    <w:lsdException w:name="List Table 4 Accent 1" w:uiPriority="49"/>
+    <w:lsdException w:name="List Table 5 Dark Accent 1" w:uiPriority="50"/>
+    <w:lsdException w:name="List Table 6 Colorful Accent 1" w:uiPriority="51"/>
+    <w:lsdException w:name="List Table 7 Colorful Accent 1" w:uiPriority="52"/>
+    <w:lsdException w:name="List Table 1 Light Accent 2" w:uiPriority="46"/>
+    <w:lsdException w:name="List Table 2 Accent 2" w:uiPriority="47"/>
+    <w:lsdException w:name="List Table 3 Accent 2" w:uiPriority="48"/>
+    <w:lsdException w:name="List Table 4 Accent 2" w:uiPriority="49"/>
+    <w:lsdException w:name="List Table 5 Dark Accent 2" w:uiPriority="50"/>
+    <w:lsdException w:name="List Table 6 Colorful Accent 2" w:uiPriority="51"/>
+    <w:lsdException w:name="List Table 7 Colorful Accent 2" w:uiPriority="52"/>
+    <w:lsdException w:name="List Table 1 Light Accent 3" w:uiPriority="46"/>
+    <w:lsdException w:name="List Table 2 Accent 3" w:uiPriority="47"/>
+    <w:lsdException w:name="List Table 3 Accent 3" w:uiPriority="48"/>
+    <w:lsdException w:name="List Table 4 Accent 3" w:uiPriority="49"/>
+    <w:lsdException w:name="List Table 5 Dark Accent 3" w:uiPriority="50"/>
+    <w:lsdException w:name="List Table 6 Colorful Accent 3" w:uiPriority="51"/>
+    <w:lsdException w:name="List Table 7 Colorful Accent 3" w:uiPriority="52"/>
+    <w:lsdException w:name="List Table 1 Light Accent 4" w:uiPriority="46"/>
+    <w:lsdException w:name="List Table 2 Accent 4" w:uiPriority="47"/>
+    <w:lsdException w:name="List Table 3 Accent 4" w:uiPriority="48"/>
+    <w:lsdException w:name="List Table 4 Accent 4" w:uiPriority="49"/>
+    <w:lsdException w:name="List Table 5 Dark Accent 4" w:uiPriority="50"/>
+    <w:lsdException w:name="List Table 6 Colorful Accent 4" w:uiPriority="51"/>
+    <w:lsdException w:name="List Table 7 Colorful Accent 4" w:uiPriority="52"/>
+    <w:lsdException w:name="List Table 1 Light Accent 5" w:uiPriority="46"/>
+    <w:lsdException w:name="List Table 2 Accent 5" w:uiPriority="47"/>
+    <w:lsdException w:name="List Table 3 Accent 5" w:uiPriority="48"/>
+    <w:lsdException w:name="List Table 4 Accent 5" w:uiPriority="49"/>
+    <w:lsdException w:name="List Table 5 Dark Accent 5" w:uiPriority="50"/>
+    <w:lsdException w:name="List Table 6 Colorful Accent 5" w:uiPriority="51"/>
+    <w:lsdException w:name="List Table 7 Colorful Accent 5" w:uiPriority="52"/>
+    <w:lsdException w:name="List Table 1 Light Accent 6" w:uiPriority="46"/>
+    <w:lsdException w:name="List Table 2 Accent 6" w:uiPriority="47"/>
+    <w:lsdException w:name="List Table 3 Accent 6" w:uiPriority="48"/>
+    <w:lsdException w:name="List Table 4 Accent 6" w:uiPriority="49"/>
+    <w:lsdException w:name="List Table 5 Dark Accent 6" w:uiPriority="50"/>
+    <w:lsdException w:name="List Table 6 Colorful Accent 6" w:uiPriority="51"/>
+    <w:lsdException w:name="List Table 7 Colorful Accent 6" w:uiPriority="52"/>
+    <w:lsdException w:name="Mention" w:semiHidden="1" w:uiPriority="99" w:unhideWhenUsed="1"/>
+    <w:lsdException w:name="Smart Hyperlink" w:semiHidden="1" w:uiPriority="99" w:unhideWhenUsed="1"/>
+    <w:lsdException w:name="Hashtag" w:semiHidden="1" w:uiPriority="99" w:unhideWhenUsed="1"/>
+    <w:lsdException w:name="Unresolved Mention" w:semiHidden="1" w:uiPriority="99" w:unhideWhenUsed="1"/>
   </w:latentStyles>
   <w:style w:type="paragraph" w:default="1" w:styleId="Normal">
     <w:name w:val="Normal"/>
@@ -4979,371 +5884,16 @@
       <w:lang w:eastAsia="en-US"/>
     </w:rPr>
   </w:style>
-</w:styles>
-</file>
-
-<file path=word/stylesWithEffects.xml><?xml version="1.0" encoding="utf-8"?>
-<w:styles xmlns:wpc="http://schemas.microsoft.com/office/word/2010/wordprocessingCanvas" xmlns:mo="http://schemas.microsoft.com/office/mac/office/2008/main" xmlns:mc="http://schemas.openxmlformats.org/markup-compatibility/2006" xmlns:mv="urn:schemas-microsoft-com:mac:vml" xmlns:o="urn:schemas-microsoft-com:office:office" xmlns:r="http://schemas.openxmlformats.org/officeDocument/2006/relationships" xmlns:m="http://schemas.openxmlformats.org/officeDocument/2006/math" xmlns:v="urn:schemas-microsoft-com:vml" xmlns:wp14="http://schemas.microsoft.com/office/word/2010/wordprocessingDrawing" xmlns:wp="http://schemas.openxmlformats.org/drawingml/2006/wordprocessingDrawing" xmlns:w10="urn:schemas-microsoft-com:office:word" xmlns:w="http://schemas.openxmlformats.org/wordprocessingml/2006/main" xmlns:w14="http://schemas.microsoft.com/office/word/2010/wordml" xmlns:wpg="http://schemas.microsoft.com/office/word/2010/wordprocessingGroup" xmlns:wpi="http://schemas.microsoft.com/office/word/2010/wordprocessingInk" xmlns:wne="http://schemas.microsoft.com/office/word/2006/wordml" xmlns:wps="http://schemas.microsoft.com/office/word/2010/wordprocessingShape" mc:Ignorable="w14 wp14">
-  <w:docDefaults>
-    <w:rPrDefault>
-      <w:rPr>
-        <w:rFonts w:ascii="New York" w:eastAsia="Times New Roman" w:hAnsi="New York" w:cs="Times New Roman"/>
-        <w:lang w:val="en-AU" w:eastAsia="en-AU" w:bidi="ar-SA"/>
-      </w:rPr>
-    </w:rPrDefault>
-    <w:pPrDefault/>
-  </w:docDefaults>
-  <w:latentStyles w:defLockedState="0" w:defUIPriority="0" w:defSemiHidden="0" w:defUnhideWhenUsed="0" w:defQFormat="0" w:count="276">
-    <w:lsdException w:name="Normal" w:qFormat="1"/>
-    <w:lsdException w:name="heading 1" w:qFormat="1"/>
-    <w:lsdException w:name="heading 2" w:qFormat="1"/>
-    <w:lsdException w:name="heading 3" w:qFormat="1"/>
-    <w:lsdException w:name="heading 4" w:qFormat="1"/>
-    <w:lsdException w:name="heading 5" w:qFormat="1"/>
-    <w:lsdException w:name="heading 6" w:semiHidden="1" w:unhideWhenUsed="1" w:qFormat="1"/>
-    <w:lsdException w:name="heading 7" w:semiHidden="1" w:unhideWhenUsed="1" w:qFormat="1"/>
-    <w:lsdException w:name="heading 8" w:semiHidden="1" w:unhideWhenUsed="1" w:qFormat="1"/>
-    <w:lsdException w:name="heading 9" w:semiHidden="1" w:unhideWhenUsed="1" w:qFormat="1"/>
-    <w:lsdException w:name="caption" w:semiHidden="1" w:unhideWhenUsed="1" w:qFormat="1"/>
-    <w:lsdException w:name="Title" w:qFormat="1"/>
-    <w:lsdException w:name="Subtitle" w:qFormat="1"/>
-    <w:lsdException w:name="Strong" w:qFormat="1"/>
-    <w:lsdException w:name="Emphasis" w:qFormat="1"/>
-    <w:lsdException w:name="Placeholder Text" w:semiHidden="1" w:uiPriority="99"/>
-    <w:lsdException w:name="No Spacing" w:uiPriority="1" w:qFormat="1"/>
-    <w:lsdException w:name="Light Shading" w:uiPriority="60"/>
-    <w:lsdException w:name="Light List" w:uiPriority="61"/>
-    <w:lsdException w:name="Light Grid" w:uiPriority="62"/>
-    <w:lsdException w:name="Medium Shading 1" w:uiPriority="63"/>
-    <w:lsdException w:name="Medium Shading 2" w:uiPriority="64"/>
-    <w:lsdException w:name="Medium List 1" w:uiPriority="65"/>
-    <w:lsdException w:name="Medium List 2" w:uiPriority="66"/>
-    <w:lsdException w:name="Medium Grid 1" w:uiPriority="67"/>
-    <w:lsdException w:name="Medium Grid 2" w:uiPriority="68"/>
-    <w:lsdException w:name="Medium Grid 3" w:uiPriority="69"/>
-    <w:lsdException w:name="Dark List" w:uiPriority="70"/>
-    <w:lsdException w:name="Colorful Shading" w:uiPriority="71"/>
-    <w:lsdException w:name="Colorful List" w:uiPriority="72"/>
-    <w:lsdException w:name="Colorful Grid" w:uiPriority="73"/>
-    <w:lsdException w:name="Light Shading Accent 1" w:uiPriority="60"/>
-    <w:lsdException w:name="Light List Accent 1" w:uiPriority="61"/>
-    <w:lsdException w:name="Light Grid Accent 1" w:uiPriority="62"/>
-    <w:lsdException w:name="Medium Shading 1 Accent 1" w:uiPriority="63"/>
-    <w:lsdException w:name="Medium Shading 2 Accent 1" w:uiPriority="64"/>
-    <w:lsdException w:name="Medium List 1 Accent 1" w:uiPriority="65"/>
-    <w:lsdException w:name="Revision" w:semiHidden="1" w:uiPriority="99"/>
-    <w:lsdException w:name="List Paragraph" w:uiPriority="34" w:qFormat="1"/>
-    <w:lsdException w:name="Quote" w:uiPriority="29" w:qFormat="1"/>
-    <w:lsdException w:name="Intense Quote" w:uiPriority="30" w:qFormat="1"/>
-    <w:lsdException w:name="Medium List 2 Accent 1" w:uiPriority="66"/>
-    <w:lsdException w:name="Medium Grid 1 Accent 1" w:uiPriority="67"/>
-    <w:lsdException w:name="Medium Grid 2 Accent 1" w:uiPriority="68"/>
-    <w:lsdException w:name="Medium Grid 3 Accent 1" w:uiPriority="69"/>
-    <w:lsdException w:name="Dark List Accent 1" w:uiPriority="70"/>
-    <w:lsdException w:name="Colorful Shading Accent 1" w:uiPriority="71"/>
-    <w:lsdException w:name="Colorful List Accent 1" w:uiPriority="72"/>
-    <w:lsdException w:name="Colorful Grid Accent 1" w:uiPriority="73"/>
-    <w:lsdException w:name="Light Shading Accent 2" w:uiPriority="60"/>
-    <w:lsdException w:name="Light List Accent 2" w:uiPriority="61"/>
-    <w:lsdException w:name="Light Grid Accent 2" w:uiPriority="62"/>
-    <w:lsdException w:name="Medium Shading 1 Accent 2" w:uiPriority="63"/>
-    <w:lsdException w:name="Medium Shading 2 Accent 2" w:uiPriority="64"/>
-    <w:lsdException w:name="Medium List 1 Accent 2" w:uiPriority="65"/>
-    <w:lsdException w:name="Medium List 2 Accent 2" w:uiPriority="66"/>
-    <w:lsdException w:name="Medium Grid 1 Accent 2" w:uiPriority="67"/>
-    <w:lsdException w:name="Medium Grid 2 Accent 2" w:uiPriority="68"/>
-    <w:lsdException w:name="Medium Grid 3 Accent 2" w:uiPriority="69"/>
-    <w:lsdException w:name="Dark List Accent 2" w:uiPriority="70"/>
-    <w:lsdException w:name="Colorful Shading Accent 2" w:uiPriority="71"/>
-    <w:lsdException w:name="Colorful List Accent 2" w:uiPriority="72"/>
-    <w:lsdException w:name="Colorful Grid Accent 2" w:uiPriority="73"/>
-    <w:lsdException w:name="Light Shading Accent 3" w:uiPriority="60"/>
-    <w:lsdException w:name="Light List Accent 3" w:uiPriority="61"/>
-    <w:lsdException w:name="Light Grid Accent 3" w:uiPriority="62"/>
-    <w:lsdException w:name="Medium Shading 1 Accent 3" w:uiPriority="63"/>
-    <w:lsdException w:name="Medium Shading 2 Accent 3" w:uiPriority="64"/>
-    <w:lsdException w:name="Medium List 1 Accent 3" w:uiPriority="65"/>
-    <w:lsdException w:name="Medium List 2 Accent 3" w:uiPriority="66"/>
-    <w:lsdException w:name="Medium Grid 1 Accent 3" w:uiPriority="67"/>
-    <w:lsdException w:name="Medium Grid 2 Accent 3" w:uiPriority="68"/>
-    <w:lsdException w:name="Medium Grid 3 Accent 3" w:uiPriority="69"/>
-    <w:lsdException w:name="Dark List Accent 3" w:uiPriority="70"/>
-    <w:lsdException w:name="Colorful Shading Accent 3" w:uiPriority="71"/>
-    <w:lsdException w:name="Colorful List Accent 3" w:uiPriority="72"/>
-    <w:lsdException w:name="Colorful Grid Accent 3" w:uiPriority="73"/>
-    <w:lsdException w:name="Light Shading Accent 4" w:uiPriority="60"/>
-    <w:lsdException w:name="Light List Accent 4" w:uiPriority="61"/>
-    <w:lsdException w:name="Light Grid Accent 4" w:uiPriority="62"/>
-    <w:lsdException w:name="Medium Shading 1 Accent 4" w:uiPriority="63"/>
-    <w:lsdException w:name="Medium Shading 2 Accent 4" w:uiPriority="64"/>
-    <w:lsdException w:name="Medium List 1 Accent 4" w:uiPriority="65"/>
-    <w:lsdException w:name="Medium List 2 Accent 4" w:uiPriority="66"/>
-    <w:lsdException w:name="Medium Grid 1 Accent 4" w:uiPriority="67"/>
-    <w:lsdException w:name="Medium Grid 2 Accent 4" w:uiPriority="68"/>
-    <w:lsdException w:name="Medium Grid 3 Accent 4" w:uiPriority="69"/>
-    <w:lsdException w:name="Dark List Accent 4" w:uiPriority="70"/>
-    <w:lsdException w:name="Colorful Shading Accent 4" w:uiPriority="71"/>
-    <w:lsdException w:name="Colorful List Accent 4" w:uiPriority="72"/>
-    <w:lsdException w:name="Colorful Grid Accent 4" w:uiPriority="73"/>
-    <w:lsdException w:name="Light Shading Accent 5" w:uiPriority="60"/>
-    <w:lsdException w:name="Light List Accent 5" w:uiPriority="61"/>
-    <w:lsdException w:name="Light Grid Accent 5" w:uiPriority="62"/>
-    <w:lsdException w:name="Medium Shading 1 Accent 5" w:uiPriority="63"/>
-    <w:lsdException w:name="Medium Shading 2 Accent 5" w:uiPriority="64"/>
-    <w:lsdException w:name="Medium List 1 Accent 5" w:uiPriority="65"/>
-    <w:lsdException w:name="Medium List 2 Accent 5" w:uiPriority="66"/>
-    <w:lsdException w:name="Medium Grid 1 Accent 5" w:uiPriority="67"/>
-    <w:lsdException w:name="Medium Grid 2 Accent 5" w:uiPriority="68"/>
-    <w:lsdException w:name="Medium Grid 3 Accent 5" w:uiPriority="69"/>
-    <w:lsdException w:name="Dark List Accent 5" w:uiPriority="70"/>
-    <w:lsdException w:name="Colorful Shading Accent 5" w:uiPriority="71"/>
-    <w:lsdException w:name="Colorful List Accent 5" w:uiPriority="72"/>
-    <w:lsdException w:name="Colorful Grid Accent 5" w:uiPriority="73"/>
-    <w:lsdException w:name="Light Shading Accent 6" w:uiPriority="60"/>
-    <w:lsdException w:name="Light List Accent 6" w:uiPriority="61"/>
-    <w:lsdException w:name="Light Grid Accent 6" w:uiPriority="62"/>
-    <w:lsdException w:name="Medium Shading 1 Accent 6" w:uiPriority="63"/>
-    <w:lsdException w:name="Medium Shading 2 Accent 6" w:uiPriority="64"/>
-    <w:lsdException w:name="Medium List 1 Accent 6" w:uiPriority="65"/>
-    <w:lsdException w:name="Medium List 2 Accent 6" w:uiPriority="66"/>
-    <w:lsdException w:name="Medium Grid 1 Accent 6" w:uiPriority="67"/>
-    <w:lsdException w:name="Medium Grid 2 Accent 6" w:uiPriority="68"/>
-    <w:lsdException w:name="Medium Grid 3 Accent 6" w:uiPriority="69"/>
-    <w:lsdException w:name="Dark List Accent 6" w:uiPriority="70"/>
-    <w:lsdException w:name="Colorful Shading Accent 6" w:uiPriority="71"/>
-    <w:lsdException w:name="Colorful List Accent 6" w:uiPriority="72"/>
-    <w:lsdException w:name="Colorful Grid Accent 6" w:uiPriority="73"/>
-    <w:lsdException w:name="Subtle Emphasis" w:uiPriority="19" w:qFormat="1"/>
-    <w:lsdException w:name="Intense Emphasis" w:uiPriority="21" w:qFormat="1"/>
-    <w:lsdException w:name="Subtle Reference" w:uiPriority="31" w:qFormat="1"/>
-    <w:lsdException w:name="Intense Reference" w:uiPriority="32" w:qFormat="1"/>
-    <w:lsdException w:name="Book Title" w:uiPriority="33" w:qFormat="1"/>
-    <w:lsdException w:name="Bibliography" w:semiHidden="1" w:uiPriority="37" w:unhideWhenUsed="1"/>
-    <w:lsdException w:name="TOC Heading" w:semiHidden="1" w:uiPriority="39" w:unhideWhenUsed="1" w:qFormat="1"/>
-  </w:latentStyles>
-  <w:style w:type="paragraph" w:default="1" w:styleId="Normal">
-    <w:name w:val="Normal"/>
+  <w:style w:type="paragraph" w:styleId="ListParagraph">
+    <w:name w:val="List Paragraph"/>
+    <w:basedOn w:val="Normal"/>
+    <w:uiPriority w:val="34"/>
     <w:qFormat/>
-    <w:rsid w:val="0067582A"/>
-    <w:rPr>
-      <w:rFonts w:ascii="Times" w:hAnsi="Times"/>
-      <w:sz w:val="24"/>
-      <w:lang w:eastAsia="en-US"/>
-    </w:rPr>
-  </w:style>
-  <w:style w:type="paragraph" w:styleId="Heading1">
-    <w:name w:val="heading 1"/>
-    <w:basedOn w:val="Normal"/>
-    <w:next w:val="Normal"/>
-    <w:qFormat/>
-    <w:rsid w:val="0067582A"/>
+    <w:rsid w:val="0084321D"/>
     <w:pPr>
-      <w:keepNext/>
-      <w:jc w:val="center"/>
-      <w:outlineLvl w:val="0"/>
+      <w:ind w:left="720"/>
+      <w:contextualSpacing/>
     </w:pPr>
-    <w:rPr>
-      <w:rFonts w:ascii="Helvetica" w:hAnsi="Helvetica"/>
-      <w:b/>
-    </w:rPr>
-  </w:style>
-  <w:style w:type="paragraph" w:styleId="Heading2">
-    <w:name w:val="heading 2"/>
-    <w:basedOn w:val="Normal"/>
-    <w:next w:val="Normal"/>
-    <w:qFormat/>
-    <w:rsid w:val="0067582A"/>
-    <w:pPr>
-      <w:keepNext/>
-      <w:outlineLvl w:val="1"/>
-    </w:pPr>
-    <w:rPr>
-      <w:rFonts w:ascii="Palatino" w:hAnsi="Palatino"/>
-      <w:b/>
-      <w:sz w:val="20"/>
-    </w:rPr>
-  </w:style>
-  <w:style w:type="paragraph" w:styleId="Heading3">
-    <w:name w:val="heading 3"/>
-    <w:basedOn w:val="Normal"/>
-    <w:next w:val="Normal"/>
-    <w:qFormat/>
-    <w:rsid w:val="0067582A"/>
-    <w:pPr>
-      <w:keepNext/>
-      <w:ind w:right="-108"/>
-      <w:outlineLvl w:val="2"/>
-    </w:pPr>
-    <w:rPr>
-      <w:rFonts w:ascii="Helvetica" w:hAnsi="Helvetica"/>
-      <w:b/>
-      <w:sz w:val="20"/>
-    </w:rPr>
-  </w:style>
-  <w:style w:type="paragraph" w:styleId="Heading4">
-    <w:name w:val="heading 4"/>
-    <w:basedOn w:val="Normal"/>
-    <w:qFormat/>
-    <w:rsid w:val="0067582A"/>
-    <w:pPr>
-      <w:spacing w:before="100" w:beforeAutospacing="1" w:after="100" w:afterAutospacing="1"/>
-      <w:outlineLvl w:val="3"/>
-    </w:pPr>
-    <w:rPr>
-      <w:rFonts w:ascii="Arial Unicode MS" w:eastAsia="Arial Unicode MS" w:hAnsi="Arial Unicode MS"/>
-      <w:b/>
-    </w:rPr>
-  </w:style>
-  <w:style w:type="paragraph" w:styleId="Heading5">
-    <w:name w:val="heading 5"/>
-    <w:basedOn w:val="Normal"/>
-    <w:next w:val="Normal"/>
-    <w:qFormat/>
-    <w:rsid w:val="0067582A"/>
-    <w:pPr>
-      <w:keepNext/>
-      <w:ind w:right="-694"/>
-      <w:outlineLvl w:val="4"/>
-    </w:pPr>
-    <w:rPr>
-      <w:rFonts w:ascii="Times New Roman" w:hAnsi="Times New Roman"/>
-      <w:b/>
-    </w:rPr>
-  </w:style>
-  <w:style w:type="character" w:default="1" w:styleId="DefaultParagraphFont">
-    <w:name w:val="Default Paragraph Font"/>
-    <w:uiPriority w:val="1"/>
-    <w:semiHidden/>
-    <w:unhideWhenUsed/>
-  </w:style>
-  <w:style w:type="table" w:default="1" w:styleId="TableNormal">
-    <w:name w:val="Normal Table"/>
-    <w:uiPriority w:val="99"/>
-    <w:semiHidden/>
-    <w:unhideWhenUsed/>
-    <w:tblPr>
-      <w:tblInd w:w="0" w:type="dxa"/>
-      <w:tblCellMar>
-        <w:top w:w="0" w:type="dxa"/>
-        <w:left w:w="108" w:type="dxa"/>
-        <w:bottom w:w="0" w:type="dxa"/>
-        <w:right w:w="108" w:type="dxa"/>
-      </w:tblCellMar>
-    </w:tblPr>
-  </w:style>
-  <w:style w:type="numbering" w:default="1" w:styleId="NoList">
-    <w:name w:val="No List"/>
-    <w:uiPriority w:val="99"/>
-    <w:semiHidden/>
-    <w:unhideWhenUsed/>
-  </w:style>
-  <w:style w:type="character" w:styleId="PageNumber">
-    <w:name w:val="page number"/>
-    <w:basedOn w:val="DefaultParagraphFont"/>
-    <w:rsid w:val="0067582A"/>
-  </w:style>
-  <w:style w:type="paragraph" w:styleId="BodyTextIndent">
-    <w:name w:val="Body Text Indent"/>
-    <w:basedOn w:val="Normal"/>
-    <w:rsid w:val="0067582A"/>
-    <w:pPr>
-      <w:ind w:left="540" w:hanging="540"/>
-      <w:jc w:val="both"/>
-    </w:pPr>
-    <w:rPr>
-      <w:rFonts w:ascii="Palatino" w:hAnsi="Palatino"/>
-    </w:rPr>
-  </w:style>
-  <w:style w:type="paragraph" w:styleId="Header">
-    <w:name w:val="header"/>
-    <w:basedOn w:val="Normal"/>
-    <w:rsid w:val="0067582A"/>
-    <w:pPr>
-      <w:tabs>
-        <w:tab w:val="center" w:pos="4153"/>
-        <w:tab w:val="right" w:pos="8306"/>
-      </w:tabs>
-    </w:pPr>
-  </w:style>
-  <w:style w:type="paragraph" w:styleId="Footer">
-    <w:name w:val="footer"/>
-    <w:basedOn w:val="Normal"/>
-    <w:rsid w:val="0067582A"/>
-    <w:pPr>
-      <w:tabs>
-        <w:tab w:val="center" w:pos="4153"/>
-        <w:tab w:val="right" w:pos="8306"/>
-      </w:tabs>
-    </w:pPr>
-  </w:style>
-  <w:style w:type="paragraph" w:styleId="BodyText">
-    <w:name w:val="Body Text"/>
-    <w:basedOn w:val="Normal"/>
-    <w:rsid w:val="0067582A"/>
-    <w:pPr>
-      <w:jc w:val="both"/>
-    </w:pPr>
-    <w:rPr>
-      <w:rFonts w:ascii="Palatino" w:hAnsi="Palatino"/>
-    </w:rPr>
-  </w:style>
-  <w:style w:type="paragraph" w:styleId="BodyText2">
-    <w:name w:val="Body Text 2"/>
-    <w:basedOn w:val="Normal"/>
-    <w:rsid w:val="0067582A"/>
-    <w:pPr>
-      <w:jc w:val="center"/>
-    </w:pPr>
-    <w:rPr>
-      <w:rFonts w:ascii="Times New Roman" w:hAnsi="Times New Roman"/>
-      <w:i/>
-      <w:sz w:val="20"/>
-    </w:rPr>
-  </w:style>
-  <w:style w:type="character" w:styleId="Hyperlink">
-    <w:name w:val="Hyperlink"/>
-    <w:basedOn w:val="DefaultParagraphFont"/>
-    <w:rsid w:val="0067582A"/>
-    <w:rPr>
-      <w:color w:val="0000FF"/>
-      <w:u w:val="single"/>
-    </w:rPr>
-  </w:style>
-  <w:style w:type="paragraph" w:styleId="BodyText3">
-    <w:name w:val="Body Text 3"/>
-    <w:basedOn w:val="Normal"/>
-    <w:rsid w:val="0067582A"/>
-    <w:pPr>
-      <w:ind w:right="-108"/>
-    </w:pPr>
-    <w:rPr>
-      <w:rFonts w:ascii="Helvetica" w:hAnsi="Helvetica"/>
-      <w:b/>
-      <w:sz w:val="20"/>
-    </w:rPr>
-  </w:style>
-  <w:style w:type="paragraph" w:styleId="BalloonText">
-    <w:name w:val="Balloon Text"/>
-    <w:basedOn w:val="Normal"/>
-    <w:link w:val="BalloonTextChar"/>
-    <w:rsid w:val="00683D29"/>
-    <w:rPr>
-      <w:rFonts w:ascii="Tahoma" w:hAnsi="Tahoma" w:cs="Tahoma"/>
-      <w:sz w:val="16"/>
-      <w:szCs w:val="16"/>
-    </w:rPr>
-  </w:style>
-  <w:style w:type="character" w:customStyle="1" w:styleId="BalloonTextChar">
-    <w:name w:val="Balloon Text Char"/>
-    <w:basedOn w:val="DefaultParagraphFont"/>
-    <w:link w:val="BalloonText"/>
-    <w:rsid w:val="00683D29"/>
-    <w:rPr>
-      <w:rFonts w:ascii="Tahoma" w:hAnsi="Tahoma" w:cs="Tahoma"/>
-      <w:sz w:val="16"/>
-      <w:szCs w:val="16"/>
-      <w:lang w:eastAsia="en-US"/>
-    </w:rPr>
   </w:style>
 </w:styles>
 </file>

</xml_diff>

<commit_message>
Added more changes to proposal form added BOM Added more references
</commit_message>
<xml_diff>
--- a/Documents/ECTE451 - Project Proposal Form.docx
+++ b/Documents/ECTE451 - Project Proposal Form.docx
@@ -548,15 +548,77 @@
           <w:p>
             <w:pPr>
               <w:ind w:right="-108"/>
-            </w:pPr>
-            <w:r>
-              <w:t>A</w:t>
-            </w:r>
-            <w:r>
-              <w:t xml:space="preserve"> stepper motor control board </w:t>
-            </w:r>
-            <w:r>
-              <w:t xml:space="preserve">based around the TMC2100 </w:t>
+              <w:rPr>
+                <w:rFonts w:ascii="Helvetica" w:hAnsi="Helvetica"/>
+                <w:b/>
+                <w:sz w:val="20"/>
+              </w:rPr>
+            </w:pPr>
+          </w:p>
+          <w:p>
+            <w:pPr>
+              <w:ind w:right="-108"/>
+            </w:pPr>
+            <w:r>
+              <w:t xml:space="preserve">Current methods of driving stepper motors </w:t>
+            </w:r>
+            <w:r>
+              <w:t xml:space="preserve">are primarily based upon a </w:t>
+            </w:r>
+            <w:r>
+              <w:rPr>
+                <w:noProof/>
+              </w:rPr>
+              <w:t>current</w:t>
+            </w:r>
+            <w:r>
+              <w:t xml:space="preserve"> controlled chopper principle. This method, though provides maximum torque, causes </w:t>
+            </w:r>
+            <w:r>
+              <w:rPr>
+                <w:noProof/>
+              </w:rPr>
+              <w:t>current</w:t>
+            </w:r>
+            <w:r>
+              <w:t xml:space="preserve"> ripple in motor windings resulting in </w:t>
+            </w:r>
+            <w:r>
+              <w:rPr>
+                <w:noProof/>
+                <w:lang w:eastAsia="en-AU"/>
+              </w:rPr>
+              <w:t>magnetostriction of the rotor. This project</w:t>
+            </w:r>
+            <w:r>
+              <w:t xml:space="preserve"> </w:t>
+            </w:r>
+            <w:r>
+              <w:t xml:space="preserve">will produce a </w:t>
+            </w:r>
+            <w:r>
+              <w:t xml:space="preserve">stepper motor control </w:t>
+            </w:r>
+            <w:r>
+              <w:t>system</w:t>
+            </w:r>
+            <w:r>
+              <w:t xml:space="preserve"> </w:t>
+            </w:r>
+            <w:r>
+              <w:t>based around the TMC2100</w:t>
+            </w:r>
+            <w:r>
+              <w:t xml:space="preserve"> stepper motor driver</w:t>
+            </w:r>
+            <w:r>
+              <w:t xml:space="preserve"> </w:t>
+            </w:r>
+            <w:r>
+              <w:t>that</w:t>
+            </w:r>
+            <w:r>
+              <w:t xml:space="preserve"> </w:t>
             </w:r>
             <w:r>
               <w:t xml:space="preserve">will be designed to operate </w:t>
@@ -613,60 +675,17 @@
               <w:t xml:space="preserve">little </w:t>
             </w:r>
             <w:r>
-              <w:t>to no modification to a motor.</w:t>
-            </w:r>
-          </w:p>
-          <w:p>
-            <w:pPr>
-              <w:ind w:right="-108"/>
-            </w:pPr>
-          </w:p>
-          <w:p>
-            <w:r>
-              <w:t xml:space="preserve">Stepper motors are generally controlled using 2-wire or 4-wire control </w:t>
-            </w:r>
-            <w:r>
-              <w:t>signals;</w:t>
-            </w:r>
-            <w:r>
-              <w:t xml:space="preserve"> therefore, the control board will require the </w:t>
-            </w:r>
-            <w:r>
-              <w:t>interpretation of these signals to pass on to the TMC2100</w:t>
-            </w:r>
-            <w:r>
-              <w:t xml:space="preserve"> driver</w:t>
-            </w:r>
-            <w:r>
-              <w:t>.</w:t>
-            </w:r>
-            <w:r>
-              <w:t xml:space="preserve"> </w:t>
-            </w:r>
-          </w:p>
-          <w:p/>
-          <w:p>
-            <w:r>
-              <w:t xml:space="preserve">The system will use </w:t>
-            </w:r>
-            <w:proofErr w:type="gramStart"/>
-            <w:r>
-              <w:t>a</w:t>
-            </w:r>
-            <w:proofErr w:type="gramEnd"/>
-            <w:r>
-              <w:t xml:space="preserve"> </w:t>
-            </w:r>
-            <w:r>
-              <w:t>MCU</w:t>
-            </w:r>
-            <w:r>
-              <w:t xml:space="preserve"> to link the feedback system with the stepper driver circuitry requiring software to be written to interface the two together.  </w:t>
-            </w:r>
-          </w:p>
-          <w:p>
-            <w:pPr>
-              <w:ind w:right="-108"/>
+              <w:t xml:space="preserve">to no modification </w:t>
+            </w:r>
+            <w:r>
+              <w:t>of</w:t>
+            </w:r>
+            <w:r>
+              <w:t xml:space="preserve"> a motor.</w:t>
+            </w:r>
+          </w:p>
+          <w:p>
+            <w:pPr>
               <w:rPr>
                 <w:rFonts w:ascii="Helvetica" w:hAnsi="Helvetica"/>
                 <w:b/>
@@ -677,6 +696,96 @@
         </w:tc>
       </w:tr>
     </w:tbl>
+    <w:p>
+      <w:pPr>
+        <w:spacing w:before="120"/>
+        <w:rPr>
+          <w:rFonts w:ascii="Helvetica" w:hAnsi="Helvetica"/>
+          <w:b/>
+          <w:sz w:val="20"/>
+        </w:rPr>
+      </w:pPr>
+    </w:p>
+    <w:p>
+      <w:pPr>
+        <w:spacing w:before="120"/>
+        <w:rPr>
+          <w:rFonts w:ascii="Helvetica" w:hAnsi="Helvetica"/>
+          <w:b/>
+          <w:sz w:val="20"/>
+        </w:rPr>
+      </w:pPr>
+    </w:p>
+    <w:p>
+      <w:pPr>
+        <w:spacing w:before="120"/>
+        <w:rPr>
+          <w:rFonts w:ascii="Helvetica" w:hAnsi="Helvetica"/>
+          <w:b/>
+          <w:sz w:val="20"/>
+        </w:rPr>
+      </w:pPr>
+    </w:p>
+    <w:p>
+      <w:pPr>
+        <w:spacing w:before="120"/>
+        <w:rPr>
+          <w:rFonts w:ascii="Helvetica" w:hAnsi="Helvetica"/>
+          <w:b/>
+          <w:sz w:val="20"/>
+        </w:rPr>
+      </w:pPr>
+    </w:p>
+    <w:p>
+      <w:pPr>
+        <w:spacing w:before="120"/>
+        <w:rPr>
+          <w:rFonts w:ascii="Helvetica" w:hAnsi="Helvetica"/>
+          <w:b/>
+          <w:sz w:val="20"/>
+        </w:rPr>
+      </w:pPr>
+    </w:p>
+    <w:p>
+      <w:pPr>
+        <w:spacing w:before="120"/>
+        <w:rPr>
+          <w:rFonts w:ascii="Helvetica" w:hAnsi="Helvetica"/>
+          <w:b/>
+          <w:sz w:val="20"/>
+        </w:rPr>
+      </w:pPr>
+    </w:p>
+    <w:p>
+      <w:pPr>
+        <w:spacing w:before="120"/>
+        <w:rPr>
+          <w:rFonts w:ascii="Helvetica" w:hAnsi="Helvetica"/>
+          <w:b/>
+          <w:sz w:val="20"/>
+        </w:rPr>
+      </w:pPr>
+    </w:p>
+    <w:p>
+      <w:pPr>
+        <w:spacing w:before="120"/>
+        <w:rPr>
+          <w:rFonts w:ascii="Helvetica" w:hAnsi="Helvetica"/>
+          <w:b/>
+          <w:sz w:val="20"/>
+        </w:rPr>
+      </w:pPr>
+    </w:p>
+    <w:p>
+      <w:pPr>
+        <w:spacing w:before="120"/>
+        <w:rPr>
+          <w:rFonts w:ascii="Helvetica" w:hAnsi="Helvetica"/>
+          <w:b/>
+          <w:sz w:val="20"/>
+        </w:rPr>
+      </w:pPr>
+    </w:p>
     <w:p>
       <w:pPr>
         <w:spacing w:before="120"/>
@@ -703,6 +812,25 @@
         </w:rPr>
         <w:br w:type="page"/>
       </w:r>
+    </w:p>
+    <w:p>
+      <w:pPr>
+        <w:spacing w:before="120"/>
+        <w:rPr>
+          <w:rFonts w:ascii="Helvetica" w:hAnsi="Helvetica"/>
+          <w:b/>
+          <w:sz w:val="20"/>
+        </w:rPr>
+      </w:pPr>
+    </w:p>
+    <w:p>
+      <w:pPr>
+        <w:rPr>
+          <w:rFonts w:ascii="Helvetica" w:hAnsi="Helvetica"/>
+          <w:b/>
+          <w:sz w:val="20"/>
+        </w:rPr>
+      </w:pPr>
     </w:p>
     <w:tbl>
       <w:tblPr>
@@ -750,7 +878,6 @@
                 <w:b/>
                 <w:sz w:val="20"/>
               </w:rPr>
-              <w:lastRenderedPageBreak/>
               <w:t>2. Project</w:t>
             </w:r>
             <w:r>
@@ -901,26 +1028,814 @@
                 <w:color w:val="A6A6A6" w:themeColor="background1" w:themeShade="A6"/>
                 <w:sz w:val="20"/>
               </w:rPr>
-              <w:t xml:space="preserve">What </w:t>
-            </w:r>
-            <w:r>
-              <w:rPr>
-                <w:rFonts w:ascii="Helvetica" w:hAnsi="Helvetica"/>
-                <w:i/>
-                <w:color w:val="A6A6A6" w:themeColor="background1" w:themeShade="A6"/>
-                <w:sz w:val="20"/>
-              </w:rPr>
-              <w:t>problem is being addressed</w:t>
-            </w:r>
-            <w:r>
-              <w:rPr>
-                <w:rFonts w:ascii="Helvetica" w:hAnsi="Helvetica"/>
-                <w:i/>
-                <w:color w:val="A6A6A6" w:themeColor="background1" w:themeShade="A6"/>
-                <w:sz w:val="20"/>
-              </w:rPr>
-              <w:t>?</w:t>
-            </w:r>
+              <w:t>What problem is being addressed?</w:t>
+            </w:r>
+          </w:p>
+          <w:p>
+            <w:pPr>
+              <w:rPr>
+                <w:lang w:eastAsia="en-AU"/>
+              </w:rPr>
+            </w:pPr>
+            <w:r>
+              <w:rPr>
+                <w:lang w:eastAsia="en-AU"/>
+              </w:rPr>
+              <w:t xml:space="preserve">Stepper motors have become a </w:t>
+            </w:r>
+            <w:r>
+              <w:rPr>
+                <w:lang w:eastAsia="en-AU"/>
+              </w:rPr>
+              <w:t xml:space="preserve">common component used </w:t>
+            </w:r>
+            <w:r>
+              <w:rPr>
+                <w:lang w:eastAsia="en-AU"/>
+              </w:rPr>
+              <w:t>in position</w:t>
+            </w:r>
+            <w:r>
+              <w:rPr>
+                <w:lang w:eastAsia="en-AU"/>
+              </w:rPr>
+              <w:t>ing</w:t>
+            </w:r>
+            <w:r>
+              <w:rPr>
+                <w:lang w:eastAsia="en-AU"/>
+              </w:rPr>
+              <w:t xml:space="preserve"> systems</w:t>
+            </w:r>
+            <w:r>
+              <w:rPr>
+                <w:lang w:eastAsia="en-AU"/>
+              </w:rPr>
+              <w:t xml:space="preserve"> in many applications such as </w:t>
+            </w:r>
+            <w:r>
+              <w:rPr>
+                <w:lang w:eastAsia="en-AU"/>
+              </w:rPr>
+              <w:t xml:space="preserve">micro-surgical operations in the </w:t>
+            </w:r>
+            <w:r>
+              <w:rPr>
+                <w:lang w:eastAsia="en-AU"/>
+              </w:rPr>
+              <w:t>medical</w:t>
+            </w:r>
+            <w:r>
+              <w:rPr>
+                <w:lang w:eastAsia="en-AU"/>
+              </w:rPr>
+              <w:t xml:space="preserve"> industry </w:t>
+            </w:r>
+            <w:r>
+              <w:rPr>
+                <w:lang w:eastAsia="en-AU"/>
+              </w:rPr>
+              <w:fldChar w:fldCharType="begin"/>
+            </w:r>
+            <w:r>
+              <w:rPr>
+                <w:lang w:eastAsia="en-AU"/>
+              </w:rPr>
+              <w:instrText xml:space="preserve"> ADDIN EN.CITE &lt;EndNote&gt;&lt;Cite&gt;&lt;Author&gt;Raji&lt;/Author&gt;&lt;Year&gt;2018&lt;/Year&gt;&lt;RecNum&gt;1&lt;/RecNum&gt;&lt;DisplayText&gt;[1]&lt;/DisplayText&gt;&lt;record&gt;&lt;rec-number&gt;1&lt;/rec-number&gt;&lt;foreign-keys&gt;&lt;key app="EN" db-id="p5r92x5wtevd2ke50fb592eve90zpr9srtve" timestamp="1533713166"&gt;1&lt;/key&gt;&lt;/foreign-keys&gt;&lt;ref-type name="Journal Article"&gt;17&lt;/ref-type&gt;&lt;contributors&gt;&lt;authors&gt;&lt;author&gt;Raji, Mordecai&lt;/author&gt;&lt;author&gt;Shokanbi, Akeem&lt;/author&gt;&lt;author&gt;Monday, Happy&lt;/author&gt;&lt;/authors&gt;&lt;/contributors&gt;&lt;titles&gt;&lt;title&gt;Design of Ultra-low-end Controllers for Efficient Stepper Motor Control&lt;/title&gt;&lt;secondary-title&gt;MATEC Web Conf.&lt;/secondary-title&gt;&lt;/titles&gt;&lt;periodical&gt;&lt;full-title&gt;MATEC Web Conf.&lt;/full-title&gt;&lt;/periodical&gt;&lt;pages&gt;02003&lt;/pages&gt;&lt;volume&gt;160&lt;/volume&gt;&lt;dates&gt;&lt;year&gt;2018&lt;/year&gt;&lt;/dates&gt;&lt;urls&gt;&lt;related-urls&gt;&lt;url&gt;https://doi.org/10.1051/matecconf/201816002003&lt;/url&gt;&lt;/related-urls&gt;&lt;/urls&gt;&lt;/record&gt;&lt;/Cite&gt;&lt;/EndNote&gt;</w:instrText>
+            </w:r>
+            <w:r>
+              <w:rPr>
+                <w:lang w:eastAsia="en-AU"/>
+              </w:rPr>
+              <w:fldChar w:fldCharType="separate"/>
+            </w:r>
+            <w:r>
+              <w:rPr>
+                <w:noProof/>
+                <w:lang w:eastAsia="en-AU"/>
+              </w:rPr>
+              <w:t>[1]</w:t>
+            </w:r>
+            <w:r>
+              <w:rPr>
+                <w:lang w:eastAsia="en-AU"/>
+              </w:rPr>
+              <w:fldChar w:fldCharType="end"/>
+            </w:r>
+            <w:r>
+              <w:rPr>
+                <w:lang w:eastAsia="en-AU"/>
+              </w:rPr>
+              <w:t>, the movements of fuel elements in nuclear engineering</w:t>
+            </w:r>
+            <w:r>
+              <w:rPr>
+                <w:lang w:eastAsia="en-AU"/>
+              </w:rPr>
+              <w:t xml:space="preserve"> </w:t>
+            </w:r>
+            <w:r>
+              <w:rPr>
+                <w:lang w:eastAsia="en-AU"/>
+              </w:rPr>
+              <w:fldChar w:fldCharType="begin"/>
+            </w:r>
+            <w:r>
+              <w:rPr>
+                <w:lang w:eastAsia="en-AU"/>
+              </w:rPr>
+              <w:instrText xml:space="preserve"> ADDIN EN.CITE &lt;EndNote&gt;&lt;Cite&gt;&lt;Year&gt;2017&lt;/Year&gt;&lt;RecNum&gt;4&lt;/RecNum&gt;&lt;DisplayText&gt;[2]&lt;/DisplayText&gt;&lt;record&gt;&lt;rec-number&gt;4&lt;/rec-number&gt;&lt;foreign-keys&gt;&lt;key app="EN" db-id="p5r92x5wtevd2ke50fb592eve90zpr9srtve" timestamp="1533968423"&gt;4&lt;/key&gt;&lt;/foreign-keys&gt;&lt;ref-type name="Generic"&gt;13&lt;/ref-type&gt;&lt;contributors&gt;&lt;/contributors&gt;&lt;titles&gt;&lt;title&gt;Intelligent control system with application in nuclear equipment&lt;/title&gt;&lt;alt-title&gt;2017 IEEE 23rd International Symposium for Design and Technology in Electronic Packaging (SIITME), Design and Technology in Electronic Packaging (SIITME), 2017 IEEE 23rd International Symposium for&lt;/alt-title&gt;&lt;/titles&gt;&lt;pages&gt;353&lt;/pages&gt;&lt;keywords&gt;&lt;keyword&gt;Components, Circuits, Devices and Systems&lt;/keyword&gt;&lt;keyword&gt;General Topics for Engineers&lt;/keyword&gt;&lt;keyword&gt;Photonics and Electrooptics&lt;/keyword&gt;&lt;keyword&gt;Power, Energy and Industry Applications&lt;/keyword&gt;&lt;keyword&gt;Robotics and Control Systems&lt;/keyword&gt;&lt;keyword&gt;Predictive control&lt;/keyword&gt;&lt;keyword&gt;Permanent magnet motors&lt;/keyword&gt;&lt;keyword&gt;Control systems&lt;/keyword&gt;&lt;keyword&gt;Induction motors&lt;/keyword&gt;&lt;keyword&gt;Predictive models&lt;/keyword&gt;&lt;keyword&gt;Frequency control&lt;/keyword&gt;&lt;keyword&gt;step motor&lt;/keyword&gt;&lt;keyword&gt;nuclear&lt;/keyword&gt;&lt;keyword&gt;stepper motor&lt;/keyword&gt;&lt;/keywords&gt;&lt;dates&gt;&lt;year&gt;2017&lt;/year&gt;&lt;/dates&gt;&lt;publisher&gt;IEEE&lt;/publisher&gt;&lt;isbn&gt;978-1-5386-1626-0&amp;#xD;978-1-5386-1625-3&lt;/isbn&gt;&lt;work-type&gt;Conference&lt;/work-type&gt;&lt;urls&gt;&lt;related-urls&gt;&lt;url&gt;http://ezproxy.uow.edu.au/login?url=https://search.ebscohost.com/login.aspx?direct=true&amp;amp;db=edseee&amp;amp;AN=edseee.8259923&amp;amp;site=eds-live&lt;/url&gt;&lt;/related-urls&gt;&lt;/urls&gt;&lt;electronic-resource-num&gt;10.1109/SIITME.2017.8259923&lt;/electronic-resource-num&gt;&lt;remote-database-name&gt;edseee&lt;/remote-database-name&gt;&lt;remote-database-provider&gt;EBSCOhost&lt;/remote-database-provider&gt;&lt;/record&gt;&lt;/Cite&gt;&lt;/EndNote&gt;</w:instrText>
+            </w:r>
+            <w:r>
+              <w:rPr>
+                <w:lang w:eastAsia="en-AU"/>
+              </w:rPr>
+              <w:fldChar w:fldCharType="separate"/>
+            </w:r>
+            <w:r>
+              <w:rPr>
+                <w:noProof/>
+                <w:lang w:eastAsia="en-AU"/>
+              </w:rPr>
+              <w:t>[2]</w:t>
+            </w:r>
+            <w:r>
+              <w:rPr>
+                <w:lang w:eastAsia="en-AU"/>
+              </w:rPr>
+              <w:fldChar w:fldCharType="end"/>
+            </w:r>
+            <w:r>
+              <w:rPr>
+                <w:lang w:eastAsia="en-AU"/>
+              </w:rPr>
+              <w:t xml:space="preserve">, </w:t>
+            </w:r>
+            <w:r>
+              <w:rPr>
+                <w:lang w:eastAsia="en-AU"/>
+              </w:rPr>
+              <w:t>as well as various other</w:t>
+            </w:r>
+            <w:r>
+              <w:rPr>
+                <w:lang w:eastAsia="en-AU"/>
+              </w:rPr>
+              <w:t xml:space="preserve"> </w:t>
+            </w:r>
+            <w:r>
+              <w:rPr>
+                <w:lang w:eastAsia="en-AU"/>
+              </w:rPr>
+              <w:t>industria</w:t>
+            </w:r>
+            <w:r>
+              <w:rPr>
+                <w:lang w:eastAsia="en-AU"/>
+              </w:rPr>
+              <w:t>l applications</w:t>
+            </w:r>
+            <w:r>
+              <w:rPr>
+                <w:lang w:eastAsia="en-AU"/>
+              </w:rPr>
+              <w:t xml:space="preserve">. The decision to use stepper motors over traditional DC/AC motors are largely </w:t>
+            </w:r>
+            <w:r>
+              <w:rPr>
+                <w:lang w:eastAsia="en-AU"/>
+              </w:rPr>
+              <w:t>d</w:t>
+            </w:r>
+            <w:r>
+              <w:rPr>
+                <w:lang w:eastAsia="en-AU"/>
+              </w:rPr>
+              <w:t xml:space="preserve">ue to their accurate position, speed and motion </w:t>
+            </w:r>
+            <w:r>
+              <w:rPr>
+                <w:noProof/>
+                <w:lang w:eastAsia="en-AU"/>
+              </w:rPr>
+              <w:t xml:space="preserve">control </w:t>
+            </w:r>
+            <w:r>
+              <w:rPr>
+                <w:noProof/>
+                <w:lang w:eastAsia="en-AU"/>
+              </w:rPr>
+              <w:fldChar w:fldCharType="begin"/>
+            </w:r>
+            <w:r>
+              <w:rPr>
+                <w:noProof/>
+                <w:lang w:eastAsia="en-AU"/>
+              </w:rPr>
+              <w:instrText xml:space="preserve"> ADDIN EN.CITE &lt;EndNote&gt;&lt;Cite&gt;&lt;Author&gt;Raji&lt;/Author&gt;&lt;Year&gt;2018&lt;/Year&gt;&lt;RecNum&gt;1&lt;/RecNum&gt;&lt;DisplayText&gt;[1]&lt;/DisplayText&gt;&lt;record&gt;&lt;rec-number&gt;1&lt;/rec-number&gt;&lt;foreign-keys&gt;&lt;key app="EN" db-id="p5r92x5wtevd2ke50fb592eve90zpr9srtve" timestamp="1533713166"&gt;1&lt;/key&gt;&lt;/foreign-keys&gt;&lt;ref-type name="Journal Article"&gt;17&lt;/ref-type&gt;&lt;contributors&gt;&lt;authors&gt;&lt;author&gt;Raji, Mordecai&lt;/author&gt;&lt;author&gt;Shokanbi, Akeem&lt;/author&gt;&lt;author&gt;Monday, Happy&lt;/author&gt;&lt;/authors&gt;&lt;/contributors&gt;&lt;titles&gt;&lt;title&gt;Design of Ultra-low-end Controllers for Efficient Stepper Motor Control&lt;/title&gt;&lt;secondary-title&gt;MATEC Web Conf.&lt;/secondary-title&gt;&lt;/titles&gt;&lt;periodical&gt;&lt;full-title&gt;MATEC Web Conf.&lt;/full-title&gt;&lt;/periodical&gt;&lt;pages&gt;02003&lt;/pages&gt;&lt;volume&gt;160&lt;/volume&gt;&lt;dates&gt;&lt;year&gt;2018&lt;/year&gt;&lt;/dates&gt;&lt;urls&gt;&lt;related-urls&gt;&lt;url&gt;https://doi.org/10.1051/matecconf/201816002003&lt;/url&gt;&lt;/related-urls&gt;&lt;/urls&gt;&lt;/record&gt;&lt;/Cite&gt;&lt;/EndNote&gt;</w:instrText>
+            </w:r>
+            <w:r>
+              <w:rPr>
+                <w:noProof/>
+                <w:lang w:eastAsia="en-AU"/>
+              </w:rPr>
+              <w:fldChar w:fldCharType="separate"/>
+            </w:r>
+            <w:r>
+              <w:rPr>
+                <w:noProof/>
+                <w:lang w:eastAsia="en-AU"/>
+              </w:rPr>
+              <w:t>[1]</w:t>
+            </w:r>
+            <w:r>
+              <w:rPr>
+                <w:noProof/>
+                <w:lang w:eastAsia="en-AU"/>
+              </w:rPr>
+              <w:fldChar w:fldCharType="end"/>
+            </w:r>
+            <w:r>
+              <w:rPr>
+                <w:noProof/>
+                <w:lang w:eastAsia="en-AU"/>
+              </w:rPr>
+              <w:t>.</w:t>
+            </w:r>
+            <w:r>
+              <w:rPr>
+                <w:lang w:eastAsia="en-AU"/>
+              </w:rPr>
+              <w:t xml:space="preserve">  </w:t>
+            </w:r>
+            <w:r>
+              <w:rPr>
+                <w:lang w:eastAsia="en-AU"/>
+              </w:rPr>
+              <w:t xml:space="preserve">Stepper motors, being brushless motors, require </w:t>
+            </w:r>
+            <w:r>
+              <w:rPr>
+                <w:noProof/>
+                <w:lang w:eastAsia="en-AU"/>
+              </w:rPr>
+              <w:t>a H-bridge</w:t>
+            </w:r>
+            <w:r>
+              <w:rPr>
+                <w:lang w:eastAsia="en-AU"/>
+              </w:rPr>
+              <w:t xml:space="preserve"> circuit to achieve motion with digital signals controlling the switching of the MOSFETs to</w:t>
+            </w:r>
+            <w:r>
+              <w:rPr>
+                <w:lang w:eastAsia="en-AU"/>
+              </w:rPr>
+              <w:t xml:space="preserve"> energise the stator coils</w:t>
+            </w:r>
+            <w:r>
+              <w:rPr>
+                <w:lang w:eastAsia="en-AU"/>
+              </w:rPr>
+              <w:t>. Although this current chopping is generally the most efficient way of driving stepper motors</w:t>
+            </w:r>
+            <w:r>
+              <w:rPr>
+                <w:lang w:eastAsia="en-AU"/>
+              </w:rPr>
+              <w:t xml:space="preserve"> </w:t>
+            </w:r>
+            <w:r>
+              <w:rPr>
+                <w:lang w:eastAsia="en-AU"/>
+              </w:rPr>
+              <w:fldChar w:fldCharType="begin"/>
+            </w:r>
+            <w:r>
+              <w:rPr>
+                <w:lang w:eastAsia="en-AU"/>
+              </w:rPr>
+              <w:instrText xml:space="preserve"> ADDIN EN.CITE &lt;EndNote&gt;&lt;Cite&gt;&lt;Author&gt;Dababneh&lt;/Author&gt;&lt;Year&gt;2013&lt;/Year&gt;&lt;RecNum&gt;5&lt;/RecNum&gt;&lt;DisplayText&gt;[3]&lt;/DisplayText&gt;&lt;record&gt;&lt;rec-number&gt;5&lt;/rec-number&gt;&lt;foreign-keys&gt;&lt;key app="EN" db-id="p5r92x5wtevd2ke50fb592eve90zpr9srtve" timestamp="1533969232"&gt;5&lt;/key&gt;&lt;/foreign-keys&gt;&lt;ref-type name="Journal Article"&gt;17&lt;/ref-type&gt;&lt;contributors&gt;&lt;authors&gt;&lt;author&gt;Dababneh, Maher&lt;/author&gt;&lt;author&gt;Emar, Walid&lt;/author&gt;&lt;author&gt;TTrad, Issam&lt;/author&gt;&lt;/authors&gt;&lt;/contributors&gt;&lt;titles&gt;&lt;title&gt;Chopper Control of a Bipolar Stepper Motor&lt;/title&gt;&lt;secondary-title&gt;International Journal of Engineering&lt;/secondary-title&gt;&lt;/titles&gt;&lt;periodical&gt;&lt;full-title&gt;International Journal of Engineering&lt;/full-title&gt;&lt;/periodical&gt;&lt;pages&gt;61-73&lt;/pages&gt;&lt;volume&gt;7&lt;/volume&gt;&lt;number&gt;2&lt;/number&gt;&lt;dates&gt;&lt;year&gt;2013&lt;/year&gt;&lt;/dates&gt;&lt;urls&gt;&lt;/urls&gt;&lt;/record&gt;&lt;/Cite&gt;&lt;/EndNote&gt;</w:instrText>
+            </w:r>
+            <w:r>
+              <w:rPr>
+                <w:lang w:eastAsia="en-AU"/>
+              </w:rPr>
+              <w:fldChar w:fldCharType="separate"/>
+            </w:r>
+            <w:r>
+              <w:rPr>
+                <w:noProof/>
+                <w:lang w:eastAsia="en-AU"/>
+              </w:rPr>
+              <w:t>[3]</w:t>
+            </w:r>
+            <w:r>
+              <w:rPr>
+                <w:lang w:eastAsia="en-AU"/>
+              </w:rPr>
+              <w:fldChar w:fldCharType="end"/>
+            </w:r>
+            <w:r>
+              <w:rPr>
+                <w:lang w:eastAsia="en-AU"/>
+              </w:rPr>
+              <w:t>,</w:t>
+            </w:r>
+            <w:r>
+              <w:rPr>
+                <w:lang w:eastAsia="en-AU"/>
+              </w:rPr>
+              <w:t xml:space="preserve"> it induces audio</w:t>
+            </w:r>
+            <w:r>
+              <w:rPr>
+                <w:lang w:eastAsia="en-AU"/>
+              </w:rPr>
+              <w:t>-frequency</w:t>
+            </w:r>
+            <w:r>
+              <w:rPr>
+                <w:lang w:eastAsia="en-AU"/>
+              </w:rPr>
+              <w:t xml:space="preserve"> noise due to the constant energisation and de-energisation of the </w:t>
+            </w:r>
+            <w:r>
+              <w:rPr>
+                <w:lang w:eastAsia="en-AU"/>
+              </w:rPr>
+              <w:t>stator</w:t>
+            </w:r>
+            <w:r>
+              <w:rPr>
+                <w:lang w:eastAsia="en-AU"/>
+              </w:rPr>
+              <w:t xml:space="preserve"> coils. This project will evaluate the option</w:t>
+            </w:r>
+            <w:r>
+              <w:rPr>
+                <w:lang w:eastAsia="en-AU"/>
+              </w:rPr>
+              <w:t>s</w:t>
+            </w:r>
+            <w:r>
+              <w:rPr>
+                <w:lang w:eastAsia="en-AU"/>
+              </w:rPr>
+              <w:t xml:space="preserve"> to reduce this audio noise.</w:t>
+            </w:r>
+          </w:p>
+          <w:p>
+            <w:pPr>
+              <w:rPr>
+                <w:lang w:eastAsia="en-AU"/>
+              </w:rPr>
+            </w:pPr>
+          </w:p>
+          <w:p>
+            <w:pPr>
+              <w:jc w:val="both"/>
+              <w:rPr>
+                <w:noProof/>
+                <w:lang w:eastAsia="en-AU"/>
+              </w:rPr>
+            </w:pPr>
+            <w:r>
+              <w:rPr>
+                <w:lang w:eastAsia="en-AU"/>
+              </w:rPr>
+              <w:t>Traditional stepper motor controllers use a current controlled chopper design</w:t>
+            </w:r>
+            <w:r>
+              <w:rPr>
+                <w:lang w:eastAsia="en-AU"/>
+              </w:rPr>
+              <w:t xml:space="preserve"> </w:t>
+            </w:r>
+            <w:r>
+              <w:rPr>
+                <w:lang w:eastAsia="en-AU"/>
+              </w:rPr>
+              <w:fldChar w:fldCharType="begin"/>
+            </w:r>
+            <w:r>
+              <w:rPr>
+                <w:lang w:eastAsia="en-AU"/>
+              </w:rPr>
+              <w:instrText xml:space="preserve"> ADDIN EN.CITE &lt;EndNote&gt;&lt;Cite&gt;&lt;Author&gt;Control&lt;/Author&gt;&lt;Year&gt;2015&lt;/Year&gt;&lt;RecNum&gt;3&lt;/RecNum&gt;&lt;DisplayText&gt;[4]&lt;/DisplayText&gt;&lt;record&gt;&lt;rec-number&gt;3&lt;/rec-number&gt;&lt;foreign-keys&gt;&lt;key app="EN" db-id="p5r92x5wtevd2ke50fb592eve90zpr9srtve" timestamp="1533959404"&gt;3&lt;/key&gt;&lt;/foreign-keys&gt;&lt;ref-type name="Journal Article"&gt;17&lt;/ref-type&gt;&lt;contributors&gt;&lt;authors&gt;&lt;author&gt;Trinamic Motion Control&lt;/author&gt;&lt;/authors&gt;&lt;/contributors&gt;&lt;titles&gt;&lt;title&gt;Application Note 21&lt;/title&gt;&lt;/titles&gt;&lt;number&gt;1.01&lt;/number&gt;&lt;dates&gt;&lt;year&gt;2015&lt;/year&gt;&lt;/dates&gt;&lt;urls&gt;&lt;/urls&gt;&lt;/record&gt;&lt;/Cite&gt;&lt;/EndNote&gt;</w:instrText>
+            </w:r>
+            <w:r>
+              <w:rPr>
+                <w:lang w:eastAsia="en-AU"/>
+              </w:rPr>
+              <w:fldChar w:fldCharType="separate"/>
+            </w:r>
+            <w:r>
+              <w:rPr>
+                <w:noProof/>
+                <w:lang w:eastAsia="en-AU"/>
+              </w:rPr>
+              <w:t>[4]</w:t>
+            </w:r>
+            <w:r>
+              <w:rPr>
+                <w:lang w:eastAsia="en-AU"/>
+              </w:rPr>
+              <w:fldChar w:fldCharType="end"/>
+            </w:r>
+            <w:r>
+              <w:rPr>
+                <w:lang w:eastAsia="en-AU"/>
+              </w:rPr>
+              <w:t xml:space="preserve"> as it produces maximum velocity, torque and motor resonance dampening while minimising power loss</w:t>
+            </w:r>
+            <w:r>
+              <w:rPr>
+                <w:lang w:eastAsia="en-AU"/>
+              </w:rPr>
+              <w:t xml:space="preserve"> and</w:t>
+            </w:r>
+            <w:r>
+              <w:rPr>
+                <w:lang w:eastAsia="en-AU"/>
+              </w:rPr>
+              <w:t xml:space="preserve"> maintaining high performance for a wide range of velocities </w:t>
+            </w:r>
+            <w:r>
+              <w:rPr>
+                <w:lang w:eastAsia="en-AU"/>
+              </w:rPr>
+              <w:fldChar w:fldCharType="begin"/>
+            </w:r>
+            <w:r>
+              <w:rPr>
+                <w:lang w:eastAsia="en-AU"/>
+              </w:rPr>
+              <w:instrText xml:space="preserve"> ADDIN EN.CITE &lt;EndNote&gt;&lt;Cite&gt;&lt;Author&gt;Trinamic&lt;/Author&gt;&lt;Year&gt;2012&lt;/Year&gt;&lt;RecNum&gt;9&lt;/RecNum&gt;&lt;DisplayText&gt;[5]&lt;/DisplayText&gt;&lt;record&gt;&lt;rec-number&gt;9&lt;/rec-number&gt;&lt;foreign-keys&gt;&lt;key app="EN" db-id="p5r92x5wtevd2ke50fb592eve90zpr9srtve" timestamp="1533989198"&gt;9&lt;/key&gt;&lt;/foreign-keys&gt;&lt;ref-type name="Journal Article"&gt;17&lt;/ref-type&gt;&lt;contributors&gt;&lt;authors&gt;&lt;author&gt;Trinamic&lt;/author&gt;&lt;/authors&gt;&lt;/contributors&gt;&lt;titles&gt;&lt;title&gt;Application note: Realizing a low noise PWM chopper &lt;/title&gt;&lt;/titles&gt;&lt;number&gt;0.1&lt;/number&gt;&lt;dates&gt;&lt;year&gt;2012&lt;/year&gt;&lt;/dates&gt;&lt;urls&gt;&lt;/urls&gt;&lt;/record&gt;&lt;/Cite&gt;&lt;/EndNote&gt;</w:instrText>
+            </w:r>
+            <w:r>
+              <w:rPr>
+                <w:lang w:eastAsia="en-AU"/>
+              </w:rPr>
+              <w:fldChar w:fldCharType="separate"/>
+            </w:r>
+            <w:r>
+              <w:rPr>
+                <w:noProof/>
+                <w:lang w:eastAsia="en-AU"/>
+              </w:rPr>
+              <w:t>[5]</w:t>
+            </w:r>
+            <w:r>
+              <w:rPr>
+                <w:lang w:eastAsia="en-AU"/>
+              </w:rPr>
+              <w:fldChar w:fldCharType="end"/>
+            </w:r>
+            <w:r>
+              <w:rPr>
+                <w:lang w:eastAsia="en-AU"/>
+              </w:rPr>
+              <w:t xml:space="preserve">. </w:t>
+            </w:r>
+            <w:r>
+              <w:rPr>
+                <w:noProof/>
+                <w:lang w:eastAsia="en-AU"/>
+              </w:rPr>
+              <w:t>Small vari</w:t>
+            </w:r>
+            <w:r>
+              <w:rPr>
+                <w:noProof/>
+                <w:lang w:eastAsia="en-AU"/>
+              </w:rPr>
+              <w:t>a</w:t>
+            </w:r>
+            <w:r>
+              <w:rPr>
+                <w:noProof/>
+                <w:lang w:eastAsia="en-AU"/>
+              </w:rPr>
+              <w:t xml:space="preserve">tions in coil currents cause </w:t>
+            </w:r>
+            <w:r>
+              <w:rPr>
+                <w:noProof/>
+                <w:lang w:eastAsia="en-AU"/>
+              </w:rPr>
+              <w:t>eddy currents within the motor stator</w:t>
+            </w:r>
+            <w:r>
+              <w:rPr>
+                <w:noProof/>
+                <w:lang w:eastAsia="en-AU"/>
+              </w:rPr>
+              <w:t xml:space="preserve"> </w:t>
+            </w:r>
+            <w:r>
+              <w:rPr>
+                <w:noProof/>
+                <w:lang w:eastAsia="en-AU"/>
+              </w:rPr>
+              <w:fldChar w:fldCharType="begin"/>
+            </w:r>
+            <w:r>
+              <w:rPr>
+                <w:noProof/>
+                <w:lang w:eastAsia="en-AU"/>
+              </w:rPr>
+              <w:instrText xml:space="preserve"> ADDIN EN.CITE &lt;EndNote&gt;&lt;Cite&gt;&lt;Author&gt;Chen&lt;/Author&gt;&lt;Year&gt;2014&lt;/Year&gt;&lt;RecNum&gt;10&lt;/RecNum&gt;&lt;DisplayText&gt;[6]&lt;/DisplayText&gt;&lt;record&gt;&lt;rec-number&gt;10&lt;/rec-number&gt;&lt;foreign-keys&gt;&lt;key app="EN" db-id="p5r92x5wtevd2ke50fb592eve90zpr9srtve" timestamp="1534035533"&gt;10&lt;/key&gt;&lt;/foreign-keys&gt;&lt;ref-type name="Conference Proceedings"&gt;10&lt;/ref-type&gt;&lt;contributors&gt;&lt;authors&gt;&lt;author&gt;Chen, Chen&lt;/author&gt;&lt;author&gt;Youlong, Wang&lt;/author&gt;&lt;/authors&gt;&lt;/contributors&gt;&lt;titles&gt;&lt;title&gt;Analysis of the impact of current ripple on the eddy current loss of axial-flux permanent magnet motor&lt;/title&gt;&lt;secondary-title&gt;2014 IEEE Conference and Expo Transportation Electrification Asia-Pacific (ITEC Asia-Pacific)&lt;/secondary-title&gt;&lt;alt-title&gt;2014 IEEE Conference and Expo Transportation Electrification Asia-Pacific (ITEC Asia-Pacific)&lt;/alt-title&gt;&lt;/titles&gt;&lt;pages&gt;1-5&lt;/pages&gt;&lt;keywords&gt;&lt;keyword&gt;eddy current losses&lt;/keyword&gt;&lt;keyword&gt;finite element analysis&lt;/keyword&gt;&lt;keyword&gt;permanent magnet motors&lt;/keyword&gt;&lt;keyword&gt;eddy current loss&lt;/keyword&gt;&lt;keyword&gt;axial-flux permanent magnet motor&lt;/keyword&gt;&lt;keyword&gt;AFPM&lt;/keyword&gt;&lt;keyword&gt;PWM ripple current&lt;/keyword&gt;&lt;keyword&gt;ideal sine current&lt;/keyword&gt;&lt;keyword&gt;FEA&lt;/keyword&gt;&lt;keyword&gt;analytic formulas&lt;/keyword&gt;&lt;keyword&gt;efficiency map&lt;/keyword&gt;&lt;keyword&gt;Eddy currents&lt;/keyword&gt;&lt;keyword&gt;Windings&lt;/keyword&gt;&lt;keyword&gt;Pulse width modulation&lt;/keyword&gt;&lt;keyword&gt;Barium&lt;/keyword&gt;&lt;keyword&gt;Magnetic cores&lt;/keyword&gt;&lt;keyword&gt;Magnetic losses&lt;/keyword&gt;&lt;/keywords&gt;&lt;dates&gt;&lt;year&gt;2014&lt;/year&gt;&lt;pub-dates&gt;&lt;date&gt;31 Aug.-3 Sept. 2014&lt;/date&gt;&lt;/pub-dates&gt;&lt;/dates&gt;&lt;urls&gt;&lt;/urls&gt;&lt;electronic-resource-num&gt;10.1109/ITEC-AP.2014.6940668&lt;/electronic-resource-num&gt;&lt;/record&gt;&lt;/Cite&gt;&lt;/EndNote&gt;</w:instrText>
+            </w:r>
+            <w:r>
+              <w:rPr>
+                <w:noProof/>
+                <w:lang w:eastAsia="en-AU"/>
+              </w:rPr>
+              <w:fldChar w:fldCharType="separate"/>
+            </w:r>
+            <w:r>
+              <w:rPr>
+                <w:noProof/>
+                <w:lang w:eastAsia="en-AU"/>
+              </w:rPr>
+              <w:t>[6]</w:t>
+            </w:r>
+            <w:r>
+              <w:rPr>
+                <w:noProof/>
+                <w:lang w:eastAsia="en-AU"/>
+              </w:rPr>
+              <w:fldChar w:fldCharType="end"/>
+            </w:r>
+            <w:r>
+              <w:rPr>
+                <w:noProof/>
+                <w:lang w:eastAsia="en-AU"/>
+              </w:rPr>
+              <w:t xml:space="preserve"> </w:t>
+            </w:r>
+            <w:r>
+              <w:rPr>
+                <w:noProof/>
+                <w:lang w:eastAsia="en-AU"/>
+              </w:rPr>
+              <w:t xml:space="preserve">causing increased power dissipation and </w:t>
+            </w:r>
+            <w:r>
+              <w:rPr>
+                <w:noProof/>
+                <w:lang w:eastAsia="en-AU"/>
+              </w:rPr>
+              <w:t>high</w:t>
+            </w:r>
+            <w:r>
+              <w:rPr>
+                <w:noProof/>
+                <w:lang w:eastAsia="en-AU"/>
+              </w:rPr>
+              <w:t>-</w:t>
+            </w:r>
+            <w:r>
+              <w:rPr>
+                <w:noProof/>
+                <w:lang w:eastAsia="en-AU"/>
+              </w:rPr>
+              <w:t>frequency</w:t>
+            </w:r>
+            <w:r>
+              <w:rPr>
+                <w:noProof/>
+                <w:lang w:eastAsia="en-AU"/>
+              </w:rPr>
+              <w:t xml:space="preserve"> </w:t>
+            </w:r>
+            <w:r>
+              <w:rPr>
+                <w:noProof/>
+                <w:lang w:eastAsia="en-AU"/>
+              </w:rPr>
+              <w:t xml:space="preserve">magnetostriction of the </w:t>
+            </w:r>
+            <w:r>
+              <w:rPr>
+                <w:noProof/>
+                <w:lang w:eastAsia="en-AU"/>
+              </w:rPr>
+              <w:t>rotor</w:t>
+            </w:r>
+            <w:r>
+              <w:rPr>
+                <w:noProof/>
+                <w:lang w:eastAsia="en-AU"/>
+              </w:rPr>
+              <w:t xml:space="preserve"> magnetic material</w:t>
+            </w:r>
+            <w:r>
+              <w:rPr>
+                <w:noProof/>
+                <w:lang w:eastAsia="en-AU"/>
+              </w:rPr>
+              <w:t xml:space="preserve"> </w:t>
+            </w:r>
+            <w:r>
+              <w:rPr>
+                <w:noProof/>
+                <w:lang w:eastAsia="en-AU"/>
+              </w:rPr>
+              <w:t>causing</w:t>
+            </w:r>
+            <w:r>
+              <w:rPr>
+                <w:noProof/>
+                <w:lang w:eastAsia="en-AU"/>
+              </w:rPr>
+              <w:t xml:space="preserve"> audio noise </w:t>
+            </w:r>
+            <w:r>
+              <w:rPr>
+                <w:noProof/>
+                <w:lang w:eastAsia="en-AU"/>
+              </w:rPr>
+              <w:t xml:space="preserve">to </w:t>
+            </w:r>
+            <w:r>
+              <w:rPr>
+                <w:noProof/>
+                <w:lang w:eastAsia="en-AU"/>
+              </w:rPr>
+              <w:t xml:space="preserve">be </w:t>
+            </w:r>
+            <w:r>
+              <w:rPr>
+                <w:noProof/>
+                <w:lang w:eastAsia="en-AU"/>
+              </w:rPr>
+              <w:t>emitted</w:t>
+            </w:r>
+            <w:r>
+              <w:rPr>
+                <w:noProof/>
+                <w:lang w:eastAsia="en-AU"/>
+              </w:rPr>
+              <w:t xml:space="preserve"> by most stepper motors</w:t>
+            </w:r>
+            <w:r>
+              <w:rPr>
+                <w:noProof/>
+                <w:lang w:eastAsia="en-AU"/>
+              </w:rPr>
+              <w:t xml:space="preserve"> </w:t>
+            </w:r>
+            <w:r>
+              <w:rPr>
+                <w:noProof/>
+                <w:lang w:eastAsia="en-AU"/>
+              </w:rPr>
+              <w:fldChar w:fldCharType="begin"/>
+            </w:r>
+            <w:r>
+              <w:rPr>
+                <w:noProof/>
+                <w:lang w:eastAsia="en-AU"/>
+              </w:rPr>
+              <w:instrText xml:space="preserve"> ADDIN EN.CITE &lt;EndNote&gt;&lt;Cite&gt;&lt;Author&gt;Control&lt;/Author&gt;&lt;Year&gt;2015&lt;/Year&gt;&lt;RecNum&gt;2&lt;/RecNum&gt;&lt;DisplayText&gt;[7]&lt;/DisplayText&gt;&lt;record&gt;&lt;rec-number&gt;2&lt;/rec-number&gt;&lt;foreign-keys&gt;&lt;key app="EN" db-id="p5r92x5wtevd2ke50fb592eve90zpr9srtve" timestamp="1533959233"&gt;2&lt;/key&gt;&lt;/foreign-keys&gt;&lt;ref-type name="Journal Article"&gt;17&lt;/ref-type&gt;&lt;contributors&gt;&lt;authors&gt;&lt;author&gt;Trinamic Motion Control&lt;/author&gt;&lt;/authors&gt;&lt;/contributors&gt;&lt;titles&gt;&lt;title&gt;Application Note 15&lt;/title&gt;&lt;/titles&gt;&lt;number&gt;1.01&lt;/number&gt;&lt;dates&gt;&lt;year&gt;2015&lt;/year&gt;&lt;/dates&gt;&lt;work-type&gt;Application Note&lt;/work-type&gt;&lt;urls&gt;&lt;/urls&gt;&lt;/record&gt;&lt;/Cite&gt;&lt;/EndNote&gt;</w:instrText>
+            </w:r>
+            <w:r>
+              <w:rPr>
+                <w:noProof/>
+                <w:lang w:eastAsia="en-AU"/>
+              </w:rPr>
+              <w:fldChar w:fldCharType="separate"/>
+            </w:r>
+            <w:r>
+              <w:rPr>
+                <w:noProof/>
+                <w:lang w:eastAsia="en-AU"/>
+              </w:rPr>
+              <w:t>[7]</w:t>
+            </w:r>
+            <w:r>
+              <w:rPr>
+                <w:noProof/>
+                <w:lang w:eastAsia="en-AU"/>
+              </w:rPr>
+              <w:fldChar w:fldCharType="end"/>
+            </w:r>
+            <w:r>
+              <w:rPr>
+                <w:noProof/>
+                <w:lang w:eastAsia="en-AU"/>
+              </w:rPr>
+              <w:t>.</w:t>
+            </w:r>
+            <w:r>
+              <w:rPr>
+                <w:lang w:eastAsia="en-AU"/>
+              </w:rPr>
+              <w:t xml:space="preserve"> </w:t>
+            </w:r>
+            <w:r>
+              <w:rPr>
+                <w:lang w:eastAsia="en-AU"/>
+              </w:rPr>
+              <w:t xml:space="preserve">A voltage controlled chopper design significantly reduces the ripple current through the motor windings </w:t>
+            </w:r>
+            <w:r>
+              <w:rPr>
+                <w:lang w:eastAsia="en-AU"/>
+              </w:rPr>
+              <w:fldChar w:fldCharType="begin"/>
+            </w:r>
+            <w:r>
+              <w:rPr>
+                <w:lang w:eastAsia="en-AU"/>
+              </w:rPr>
+              <w:instrText xml:space="preserve"> ADDIN EN.CITE &lt;EndNote&gt;&lt;Cite&gt;&lt;Author&gt;Control&lt;/Author&gt;&lt;Year&gt;2015&lt;/Year&gt;&lt;RecNum&gt;3&lt;/RecNum&gt;&lt;DisplayText&gt;[4]&lt;/DisplayText&gt;&lt;record&gt;&lt;rec-number&gt;3&lt;/rec-number&gt;&lt;foreign-keys&gt;&lt;key app="EN" db-id="p5r92x5wtevd2ke50fb592eve90zpr9srtve" timestamp="1533959404"&gt;3&lt;/key&gt;&lt;/foreign-keys&gt;&lt;ref-type name="Journal Article"&gt;17&lt;/ref-type&gt;&lt;contributors&gt;&lt;authors&gt;&lt;author&gt;Trinamic Motion Control&lt;/author&gt;&lt;/authors&gt;&lt;/contributors&gt;&lt;titles&gt;&lt;title&gt;Application Note 21&lt;/title&gt;&lt;/titles&gt;&lt;number&gt;1.01&lt;/number&gt;&lt;dates&gt;&lt;year&gt;2015&lt;/year&gt;&lt;/dates&gt;&lt;urls&gt;&lt;/urls&gt;&lt;/record&gt;&lt;/Cite&gt;&lt;/EndNote&gt;</w:instrText>
+            </w:r>
+            <w:r>
+              <w:rPr>
+                <w:lang w:eastAsia="en-AU"/>
+              </w:rPr>
+              <w:fldChar w:fldCharType="separate"/>
+            </w:r>
+            <w:r>
+              <w:rPr>
+                <w:noProof/>
+                <w:lang w:eastAsia="en-AU"/>
+              </w:rPr>
+              <w:t>[4]</w:t>
+            </w:r>
+            <w:r>
+              <w:rPr>
+                <w:lang w:eastAsia="en-AU"/>
+              </w:rPr>
+              <w:fldChar w:fldCharType="end"/>
+            </w:r>
+            <w:r>
+              <w:rPr>
+                <w:lang w:eastAsia="en-AU"/>
+              </w:rPr>
+              <w:t>, in turn,</w:t>
+            </w:r>
+            <w:r>
+              <w:rPr>
+                <w:lang w:eastAsia="en-AU"/>
+              </w:rPr>
+              <w:t xml:space="preserve"> reducing vibrations and mechanical noise while improving efficiency </w:t>
+            </w:r>
+            <w:r>
+              <w:rPr>
+                <w:lang w:eastAsia="en-AU"/>
+              </w:rPr>
+              <w:fldChar w:fldCharType="begin"/>
+            </w:r>
+            <w:r>
+              <w:rPr>
+                <w:lang w:eastAsia="en-AU"/>
+              </w:rPr>
+              <w:instrText xml:space="preserve"> ADDIN EN.CITE &lt;EndNote&gt;&lt;Cite&gt;&lt;Author&gt;Control&lt;/Author&gt;&lt;Year&gt;2015&lt;/Year&gt;&lt;RecNum&gt;2&lt;/RecNum&gt;&lt;DisplayText&gt;[7]&lt;/DisplayText&gt;&lt;record&gt;&lt;rec-number&gt;2&lt;/rec-number&gt;&lt;foreign-keys&gt;&lt;key app="EN" db-id="p5r92x5wtevd2ke50fb592eve90zpr9srtve" timestamp="1533959233"&gt;2&lt;/key&gt;&lt;/foreign-keys&gt;&lt;ref-type name="Journal Article"&gt;17&lt;/ref-type&gt;&lt;contributors&gt;&lt;authors&gt;&lt;author&gt;Trinamic Motion Control&lt;/author&gt;&lt;/authors&gt;&lt;/contributors&gt;&lt;titles&gt;&lt;title&gt;Application Note 15&lt;/title&gt;&lt;/titles&gt;&lt;number&gt;1.01&lt;/number&gt;&lt;dates&gt;&lt;year&gt;2015&lt;/year&gt;&lt;/dates&gt;&lt;work-type&gt;Application Note&lt;/work-type&gt;&lt;urls&gt;&lt;/urls&gt;&lt;/record&gt;&lt;/Cite&gt;&lt;/EndNote&gt;</w:instrText>
+            </w:r>
+            <w:r>
+              <w:rPr>
+                <w:lang w:eastAsia="en-AU"/>
+              </w:rPr>
+              <w:fldChar w:fldCharType="separate"/>
+            </w:r>
+            <w:r>
+              <w:rPr>
+                <w:noProof/>
+                <w:lang w:eastAsia="en-AU"/>
+              </w:rPr>
+              <w:t>[7]</w:t>
+            </w:r>
+            <w:r>
+              <w:rPr>
+                <w:lang w:eastAsia="en-AU"/>
+              </w:rPr>
+              <w:fldChar w:fldCharType="end"/>
+            </w:r>
+            <w:r>
+              <w:rPr>
+                <w:lang w:eastAsia="en-AU"/>
+              </w:rPr>
+              <w:t>.</w:t>
+            </w:r>
+            <w:r>
+              <w:rPr>
+                <w:noProof/>
+                <w:lang w:eastAsia="en-AU"/>
+              </w:rPr>
+              <w:t xml:space="preserve"> </w:t>
+            </w:r>
+          </w:p>
+          <w:p>
+            <w:pPr>
+              <w:jc w:val="both"/>
+              <w:rPr>
+                <w:lang w:eastAsia="en-AU"/>
+              </w:rPr>
+            </w:pPr>
           </w:p>
           <w:p>
             <w:pPr>
@@ -953,6 +1868,268 @@
           </w:p>
           <w:p>
             <w:pPr>
+              <w:jc w:val="both"/>
+              <w:rPr>
+                <w:lang w:eastAsia="en-AU"/>
+              </w:rPr>
+            </w:pPr>
+            <w:r>
+              <w:rPr>
+                <w:lang w:eastAsia="en-AU"/>
+              </w:rPr>
+              <w:t xml:space="preserve">Although </w:t>
+            </w:r>
+            <w:r>
+              <w:rPr>
+                <w:lang w:eastAsia="en-AU"/>
+              </w:rPr>
+              <w:t>a voltage controlled chopper design</w:t>
+            </w:r>
+            <w:r>
+              <w:rPr>
+                <w:lang w:eastAsia="en-AU"/>
+              </w:rPr>
+              <w:t xml:space="preserve"> is able to reduce the audio noise emitted from a</w:t>
+            </w:r>
+            <w:r>
+              <w:rPr>
+                <w:lang w:eastAsia="en-AU"/>
+              </w:rPr>
+              <w:t xml:space="preserve"> stepper</w:t>
+            </w:r>
+            <w:r>
+              <w:rPr>
+                <w:lang w:eastAsia="en-AU"/>
+              </w:rPr>
+              <w:t xml:space="preserve"> motor</w:t>
+            </w:r>
+            <w:r>
+              <w:rPr>
+                <w:lang w:eastAsia="en-AU"/>
+              </w:rPr>
+              <w:t>, the</w:t>
+            </w:r>
+            <w:r>
+              <w:rPr>
+                <w:lang w:eastAsia="en-AU"/>
+              </w:rPr>
+              <w:t xml:space="preserve"> </w:t>
+            </w:r>
+            <w:r>
+              <w:rPr>
+                <w:lang w:eastAsia="en-AU"/>
+              </w:rPr>
+              <w:t>torque applied</w:t>
+            </w:r>
+            <w:r>
+              <w:rPr>
+                <w:lang w:eastAsia="en-AU"/>
+              </w:rPr>
+              <w:t xml:space="preserve"> is reduced</w:t>
+            </w:r>
+            <w:r>
+              <w:rPr>
+                <w:lang w:eastAsia="en-AU"/>
+              </w:rPr>
+              <w:t xml:space="preserve"> often causing </w:t>
+            </w:r>
+            <w:r>
+              <w:rPr>
+                <w:lang w:eastAsia="en-AU"/>
+              </w:rPr>
+              <w:t>slip</w:t>
+            </w:r>
+            <w:r>
+              <w:rPr>
+                <w:lang w:eastAsia="en-AU"/>
+              </w:rPr>
+              <w:t xml:space="preserve"> </w:t>
+            </w:r>
+            <w:r>
+              <w:rPr>
+                <w:lang w:eastAsia="en-AU"/>
+              </w:rPr>
+              <w:fldChar w:fldCharType="begin"/>
+            </w:r>
+            <w:r>
+              <w:rPr>
+                <w:lang w:eastAsia="en-AU"/>
+              </w:rPr>
+              <w:instrText xml:space="preserve"> ADDIN EN.CITE &lt;EndNote&gt;&lt;Cite&gt;&lt;Author&gt;Control&lt;/Author&gt;&lt;Year&gt;2015&lt;/Year&gt;&lt;RecNum&gt;3&lt;/RecNum&gt;&lt;DisplayText&gt;[4]&lt;/DisplayText&gt;&lt;record&gt;&lt;rec-number&gt;3&lt;/rec-number&gt;&lt;foreign-keys&gt;&lt;key app="EN" db-id="p5r92x5wtevd2ke50fb592eve90zpr9srtve" timestamp="1533959404"&gt;3&lt;/key&gt;&lt;/foreign-keys&gt;&lt;ref-type name="Journal Article"&gt;17&lt;/ref-type&gt;&lt;contributors&gt;&lt;authors&gt;&lt;author&gt;Trinamic Motion Control&lt;/author&gt;&lt;/authors&gt;&lt;/contributors&gt;&lt;titles&gt;&lt;title&gt;Application Note 21&lt;/title&gt;&lt;/titles&gt;&lt;number&gt;1.01&lt;/number&gt;&lt;dates&gt;&lt;year&gt;2015&lt;/year&gt;&lt;/dates&gt;&lt;urls&gt;&lt;/urls&gt;&lt;/record&gt;&lt;/Cite&gt;&lt;/EndNote&gt;</w:instrText>
+            </w:r>
+            <w:r>
+              <w:rPr>
+                <w:lang w:eastAsia="en-AU"/>
+              </w:rPr>
+              <w:fldChar w:fldCharType="separate"/>
+            </w:r>
+            <w:r>
+              <w:rPr>
+                <w:noProof/>
+                <w:lang w:eastAsia="en-AU"/>
+              </w:rPr>
+              <w:t>[4]</w:t>
+            </w:r>
+            <w:r>
+              <w:rPr>
+                <w:lang w:eastAsia="en-AU"/>
+              </w:rPr>
+              <w:fldChar w:fldCharType="end"/>
+            </w:r>
+            <w:r>
+              <w:rPr>
+                <w:lang w:eastAsia="en-AU"/>
+              </w:rPr>
+              <w:t>.</w:t>
+            </w:r>
+            <w:r>
+              <w:rPr>
+                <w:lang w:eastAsia="en-AU"/>
+              </w:rPr>
+              <w:t xml:space="preserve"> </w:t>
+            </w:r>
+            <w:r>
+              <w:rPr>
+                <w:lang w:eastAsia="en-AU"/>
+              </w:rPr>
+              <w:t>Another common cause of slip</w:t>
+            </w:r>
+            <w:r>
+              <w:rPr>
+                <w:lang w:eastAsia="en-AU"/>
+              </w:rPr>
+              <w:t xml:space="preserve"> in stepper motors</w:t>
+            </w:r>
+            <w:r>
+              <w:rPr>
+                <w:lang w:eastAsia="en-AU"/>
+              </w:rPr>
+              <w:t xml:space="preserve"> is the </w:t>
+            </w:r>
+            <w:r>
+              <w:rPr>
+                <w:lang w:eastAsia="en-AU"/>
+              </w:rPr>
+              <w:t>if the excitation frequency of the motor coils is too high</w:t>
+            </w:r>
+            <w:r>
+              <w:rPr>
+                <w:lang w:eastAsia="en-AU"/>
+              </w:rPr>
+              <w:t xml:space="preserve"> </w:t>
+            </w:r>
+            <w:r>
+              <w:rPr>
+                <w:lang w:eastAsia="en-AU"/>
+              </w:rPr>
+              <w:fldChar w:fldCharType="begin"/>
+            </w:r>
+            <w:r>
+              <w:rPr>
+                <w:lang w:eastAsia="en-AU"/>
+              </w:rPr>
+              <w:instrText xml:space="preserve"> ADDIN EN.CITE &lt;EndNote&gt;&lt;Cite&gt;&lt;Author&gt;Dorin-Mirel&lt;/Author&gt;&lt;Year&gt;2017&lt;/Year&gt;&lt;RecNum&gt;7&lt;/RecNum&gt;&lt;DisplayText&gt;[8]&lt;/DisplayText&gt;&lt;record&gt;&lt;rec-number&gt;7&lt;/rec-number&gt;&lt;foreign-keys&gt;&lt;key app="EN" db-id="p5r92x5wtevd2ke50fb592eve90zpr9srtve" timestamp="1533985822"&gt;7&lt;/key&gt;&lt;/foreign-keys&gt;&lt;ref-type name="Conference Proceedings"&gt;10&lt;/ref-type&gt;&lt;contributors&gt;&lt;authors&gt;&lt;author&gt;S. Dorin-Mirel&lt;/author&gt;&lt;author&gt;I. Lita&lt;/author&gt;&lt;author&gt;M. Oproescu&lt;/author&gt;&lt;/authors&gt;&lt;/contributors&gt;&lt;titles&gt;&lt;title&gt;Comparative analysis of stepper motors in open loop and closed loop used in nuclear engineering&lt;/title&gt;&lt;secondary-title&gt;2017 IEEE 23rd International Symposium for Design and Technology in Electronic Packaging (SIITME)&lt;/secondary-title&gt;&lt;alt-title&gt;2017 IEEE 23rd International Symposium for Design and Technology in Electronic Packaging (SIITME)&lt;/alt-title&gt;&lt;/titles&gt;&lt;pages&gt;357-360&lt;/pages&gt;&lt;keywords&gt;&lt;keyword&gt;closed loop systems&lt;/keyword&gt;&lt;keyword&gt;feedback&lt;/keyword&gt;&lt;keyword&gt;machine control&lt;/keyword&gt;&lt;keyword&gt;motion control&lt;/keyword&gt;&lt;keyword&gt;open loop systems&lt;/keyword&gt;&lt;keyword&gt;permanent magnet motors&lt;/keyword&gt;&lt;keyword&gt;stepping motors&lt;/keyword&gt;&lt;keyword&gt;comparative analysis&lt;/keyword&gt;&lt;keyword&gt;stepper motor&lt;/keyword&gt;&lt;keyword&gt;nuclear engineering&lt;/keyword&gt;&lt;keyword&gt;precision control methods&lt;/keyword&gt;&lt;keyword&gt;closed loop dynamics&lt;/keyword&gt;&lt;keyword&gt;open loop system&lt;/keyword&gt;&lt;keyword&gt;dynamic system&lt;/keyword&gt;&lt;keyword&gt;SM control&lt;/keyword&gt;&lt;keyword&gt;feedback analysis&lt;/keyword&gt;&lt;keyword&gt;permanent magnets&lt;/keyword&gt;&lt;keyword&gt;ICN Pitesti&lt;/keyword&gt;&lt;keyword&gt;Engines&lt;/keyword&gt;&lt;keyword&gt;Torque&lt;/keyword&gt;&lt;keyword&gt;Acceleration&lt;/keyword&gt;&lt;keyword&gt;Control systems&lt;/keyword&gt;&lt;keyword&gt;Rotors&lt;/keyword&gt;&lt;keyword&gt;Choppers (circuits)&lt;/keyword&gt;&lt;keyword&gt;step motor&lt;/keyword&gt;&lt;keyword&gt;closed-loop&lt;/keyword&gt;&lt;keyword&gt;open-loop&lt;/keyword&gt;&lt;/keywords&gt;&lt;dates&gt;&lt;year&gt;2017&lt;/year&gt;&lt;pub-dates&gt;&lt;date&gt;26-29 Oct. 2017&lt;/date&gt;&lt;/pub-dates&gt;&lt;/dates&gt;&lt;urls&gt;&lt;/urls&gt;&lt;electronic-resource-num&gt;10.1109/SIITME.2017.8259924&lt;/electronic-resource-num&gt;&lt;/record&gt;&lt;/Cite&gt;&lt;/EndNote&gt;</w:instrText>
+            </w:r>
+            <w:r>
+              <w:rPr>
+                <w:lang w:eastAsia="en-AU"/>
+              </w:rPr>
+              <w:fldChar w:fldCharType="separate"/>
+            </w:r>
+            <w:r>
+              <w:rPr>
+                <w:noProof/>
+                <w:lang w:eastAsia="en-AU"/>
+              </w:rPr>
+              <w:t>[8]</w:t>
+            </w:r>
+            <w:r>
+              <w:rPr>
+                <w:lang w:eastAsia="en-AU"/>
+              </w:rPr>
+              <w:fldChar w:fldCharType="end"/>
+            </w:r>
+            <w:r>
+              <w:rPr>
+                <w:lang w:eastAsia="en-AU"/>
+              </w:rPr>
+              <w:t xml:space="preserve">. </w:t>
+            </w:r>
+            <w:r>
+              <w:rPr>
+                <w:lang w:eastAsia="en-AU"/>
+              </w:rPr>
+              <w:t xml:space="preserve">Once the excitation frequency reaches a critical point the motor stalls causing a permanent error in the </w:t>
+            </w:r>
+            <w:r>
+              <w:rPr>
+                <w:lang w:eastAsia="en-AU"/>
+              </w:rPr>
+              <w:t>controller’s</w:t>
+            </w:r>
+            <w:r>
+              <w:rPr>
+                <w:lang w:eastAsia="en-AU"/>
+              </w:rPr>
+              <w:t xml:space="preserve"> positioning</w:t>
+            </w:r>
+            <w:r>
+              <w:rPr>
+                <w:lang w:eastAsia="en-AU"/>
+              </w:rPr>
+              <w:t xml:space="preserve"> </w:t>
+            </w:r>
+            <w:r>
+              <w:rPr>
+                <w:lang w:eastAsia="en-AU"/>
+              </w:rPr>
+              <w:fldChar w:fldCharType="begin"/>
+            </w:r>
+            <w:r>
+              <w:rPr>
+                <w:lang w:eastAsia="en-AU"/>
+              </w:rPr>
+              <w:instrText xml:space="preserve"> ADDIN EN.CITE &lt;EndNote&gt;&lt;Cite&gt;&lt;Author&gt;Dorin-Mirel&lt;/Author&gt;&lt;Year&gt;2017&lt;/Year&gt;&lt;RecNum&gt;7&lt;/RecNum&gt;&lt;DisplayText&gt;[8]&lt;/DisplayText&gt;&lt;record&gt;&lt;rec-number&gt;7&lt;/rec-number&gt;&lt;foreign-keys&gt;&lt;key app="EN" db-id="p5r92x5wtevd2ke50fb592eve90zpr9srtve" timestamp="1533985822"&gt;7&lt;/key&gt;&lt;/foreign-keys&gt;&lt;ref-type name="Conference Proceedings"&gt;10&lt;/ref-type&gt;&lt;contributors&gt;&lt;authors&gt;&lt;author&gt;S. Dorin-Mirel&lt;/author&gt;&lt;author&gt;I. Lita&lt;/author&gt;&lt;author&gt;M. Oproescu&lt;/author&gt;&lt;/authors&gt;&lt;/contributors&gt;&lt;titles&gt;&lt;title&gt;Comparative analysis of stepper motors in open loop and closed loop used in nuclear engineering&lt;/title&gt;&lt;secondary-title&gt;2017 IEEE 23rd International Symposium for Design and Technology in Electronic Packaging (SIITME)&lt;/secondary-title&gt;&lt;alt-title&gt;2017 IEEE 23rd International Symposium for Design and Technology in Electronic Packaging (SIITME)&lt;/alt-title&gt;&lt;/titles&gt;&lt;pages&gt;357-360&lt;/pages&gt;&lt;keywords&gt;&lt;keyword&gt;closed loop systems&lt;/keyword&gt;&lt;keyword&gt;feedback&lt;/keyword&gt;&lt;keyword&gt;machine control&lt;/keyword&gt;&lt;keyword&gt;motion control&lt;/keyword&gt;&lt;keyword&gt;open loop systems&lt;/keyword&gt;&lt;keyword&gt;permanent magnet motors&lt;/keyword&gt;&lt;keyword&gt;stepping motors&lt;/keyword&gt;&lt;keyword&gt;comparative analysis&lt;/keyword&gt;&lt;keyword&gt;stepper motor&lt;/keyword&gt;&lt;keyword&gt;nuclear engineering&lt;/keyword&gt;&lt;keyword&gt;precision control methods&lt;/keyword&gt;&lt;keyword&gt;closed loop dynamics&lt;/keyword&gt;&lt;keyword&gt;open loop system&lt;/keyword&gt;&lt;keyword&gt;dynamic system&lt;/keyword&gt;&lt;keyword&gt;SM control&lt;/keyword&gt;&lt;keyword&gt;feedback analysis&lt;/keyword&gt;&lt;keyword&gt;permanent magnets&lt;/keyword&gt;&lt;keyword&gt;ICN Pitesti&lt;/keyword&gt;&lt;keyword&gt;Engines&lt;/keyword&gt;&lt;keyword&gt;Torque&lt;/keyword&gt;&lt;keyword&gt;Acceleration&lt;/keyword&gt;&lt;keyword&gt;Control systems&lt;/keyword&gt;&lt;keyword&gt;Rotors&lt;/keyword&gt;&lt;keyword&gt;Choppers (circuits)&lt;/keyword&gt;&lt;keyword&gt;step motor&lt;/keyword&gt;&lt;keyword&gt;closed-loop&lt;/keyword&gt;&lt;keyword&gt;open-loop&lt;/keyword&gt;&lt;/keywords&gt;&lt;dates&gt;&lt;year&gt;2017&lt;/year&gt;&lt;pub-dates&gt;&lt;date&gt;26-29 Oct. 2017&lt;/date&gt;&lt;/pub-dates&gt;&lt;/dates&gt;&lt;urls&gt;&lt;/urls&gt;&lt;electronic-resource-num&gt;10.1109/SIITME.2017.8259924&lt;/electronic-resource-num&gt;&lt;/record&gt;&lt;/Cite&gt;&lt;/EndNote&gt;</w:instrText>
+            </w:r>
+            <w:r>
+              <w:rPr>
+                <w:lang w:eastAsia="en-AU"/>
+              </w:rPr>
+              <w:fldChar w:fldCharType="separate"/>
+            </w:r>
+            <w:r>
+              <w:rPr>
+                <w:noProof/>
+                <w:lang w:eastAsia="en-AU"/>
+              </w:rPr>
+              <w:t>[8]</w:t>
+            </w:r>
+            <w:r>
+              <w:rPr>
+                <w:lang w:eastAsia="en-AU"/>
+              </w:rPr>
+              <w:fldChar w:fldCharType="end"/>
+            </w:r>
+            <w:r>
+              <w:rPr>
+                <w:lang w:eastAsia="en-AU"/>
+              </w:rPr>
+              <w:t>.</w:t>
+            </w:r>
+            <w:r>
+              <w:rPr>
+                <w:lang w:eastAsia="en-AU"/>
+              </w:rPr>
+              <w:t xml:space="preserve"> By providing a simple feedback loop, stepper motors will be able to run at their maximum performance.</w:t>
+            </w:r>
+          </w:p>
+          <w:p>
+            <w:pPr>
+              <w:jc w:val="both"/>
+            </w:pPr>
+          </w:p>
+          <w:p>
+            <w:pPr>
               <w:numPr>
                 <w:ilvl w:val="1"/>
                 <w:numId w:val="14"/>
@@ -977,199 +2154,149 @@
                 <w:color w:val="A6A6A6" w:themeColor="background1" w:themeShade="A6"/>
                 <w:sz w:val="20"/>
               </w:rPr>
-              <w:t xml:space="preserve">What are the </w:t>
-            </w:r>
-            <w:r>
-              <w:rPr>
-                <w:rFonts w:ascii="Helvetica" w:hAnsi="Helvetica"/>
-                <w:i/>
-                <w:color w:val="A6A6A6" w:themeColor="background1" w:themeShade="A6"/>
-                <w:sz w:val="20"/>
-              </w:rPr>
-              <w:t>objectives and planned outcomes of the project</w:t>
-            </w:r>
-            <w:r>
-              <w:rPr>
-                <w:rFonts w:ascii="Helvetica" w:hAnsi="Helvetica"/>
-                <w:i/>
-                <w:color w:val="A6A6A6" w:themeColor="background1" w:themeShade="A6"/>
-                <w:sz w:val="20"/>
-              </w:rPr>
-              <w:t>?</w:t>
-            </w:r>
-          </w:p>
-          <w:p>
-            <w:pPr>
-              <w:rPr>
-                <w:lang w:eastAsia="en-AU"/>
-              </w:rPr>
-            </w:pPr>
-            <w:r>
-              <w:rPr>
-                <w:lang w:eastAsia="en-AU"/>
-              </w:rPr>
-              <w:t xml:space="preserve">Stepper motors have become a </w:t>
-            </w:r>
-            <w:r>
-              <w:rPr>
-                <w:lang w:eastAsia="en-AU"/>
-              </w:rPr>
-              <w:t xml:space="preserve">common component used </w:t>
-            </w:r>
-            <w:r>
-              <w:rPr>
-                <w:lang w:eastAsia="en-AU"/>
-              </w:rPr>
-              <w:t>in position</w:t>
-            </w:r>
-            <w:r>
-              <w:rPr>
-                <w:lang w:eastAsia="en-AU"/>
-              </w:rPr>
-              <w:t>ing</w:t>
-            </w:r>
-            <w:r>
-              <w:rPr>
-                <w:lang w:eastAsia="en-AU"/>
-              </w:rPr>
-              <w:t xml:space="preserve"> systems</w:t>
-            </w:r>
-            <w:r>
-              <w:rPr>
-                <w:lang w:eastAsia="en-AU"/>
-              </w:rPr>
-              <w:t xml:space="preserve"> in many applications such as robotics, printers as well as medical and industrial applications. The decision to use stepper motors over traditional DC/AC motors are largely </w:t>
-            </w:r>
-            <w:r>
-              <w:rPr>
-                <w:lang w:eastAsia="en-AU"/>
-              </w:rPr>
-              <w:t>d</w:t>
-            </w:r>
-            <w:r>
-              <w:rPr>
-                <w:lang w:eastAsia="en-AU"/>
-              </w:rPr>
-              <w:t xml:space="preserve">ue to their accurate position, speed and motion </w:t>
-            </w:r>
-            <w:r>
-              <w:rPr>
-                <w:lang w:eastAsia="en-AU"/>
-              </w:rPr>
-              <w:t>control [</w:t>
-            </w:r>
-            <w:r>
-              <w:rPr>
-                <w:lang w:eastAsia="en-AU"/>
-              </w:rPr>
-              <w:t xml:space="preserve">1].  </w:t>
-            </w:r>
-            <w:r>
-              <w:rPr>
-                <w:lang w:eastAsia="en-AU"/>
-              </w:rPr>
-              <w:t xml:space="preserve">Stepper motors, being brushless motors, require </w:t>
-            </w:r>
-            <w:r>
-              <w:rPr>
-                <w:lang w:eastAsia="en-AU"/>
-              </w:rPr>
-              <w:t>a H-bridge circuit to achieve motion with digital signals controlling the switching of the MOSFETs to</w:t>
-            </w:r>
-            <w:r>
-              <w:rPr>
-                <w:lang w:eastAsia="en-AU"/>
-              </w:rPr>
-              <w:t xml:space="preserve"> energise the stator coils</w:t>
-            </w:r>
-            <w:r>
-              <w:rPr>
-                <w:lang w:eastAsia="en-AU"/>
-              </w:rPr>
-              <w:t xml:space="preserve">. Although this current chopping is generally the most efficient way of driving stepper motors it induces audio noise due to the constant energisation and de-energisation of the </w:t>
-            </w:r>
-            <w:r>
-              <w:rPr>
-                <w:lang w:eastAsia="en-AU"/>
-              </w:rPr>
-              <w:t>stator</w:t>
-            </w:r>
-            <w:r>
-              <w:rPr>
-                <w:lang w:eastAsia="en-AU"/>
-              </w:rPr>
-              <w:t xml:space="preserve"> coils. This project will evaluate the option to reduce this audio noise.</w:t>
-            </w:r>
-          </w:p>
-          <w:p>
-            <w:pPr>
-              <w:rPr>
-                <w:lang w:eastAsia="en-AU"/>
-              </w:rPr>
-            </w:pPr>
+              <w:t>What are the objectives and planned outcomes of the project?</w:t>
+            </w:r>
           </w:p>
           <w:p>
             <w:pPr>
               <w:jc w:val="both"/>
-              <w:rPr>
-                <w:lang w:eastAsia="en-AU"/>
-              </w:rPr>
-            </w:pPr>
-            <w:r>
-              <w:rPr>
-                <w:lang w:eastAsia="en-AU"/>
-              </w:rPr>
-              <w:t xml:space="preserve">Traditional stepper motor controllers use a current controlled chopper design, a </w:t>
-            </w:r>
-            <w:proofErr w:type="gramStart"/>
-            <w:r>
-              <w:rPr>
-                <w:lang w:eastAsia="en-AU"/>
-              </w:rPr>
-              <w:t>voltage controlled</w:t>
-            </w:r>
-            <w:proofErr w:type="gramEnd"/>
-            <w:r>
-              <w:rPr>
-                <w:lang w:eastAsia="en-AU"/>
-              </w:rPr>
-              <w:t xml:space="preserve"> chopper design can significantly reduce the vibrations and mechanical noise. Although this technique </w:t>
-            </w:r>
-            <w:r>
-              <w:rPr>
-                <w:lang w:eastAsia="en-AU"/>
-              </w:rPr>
-              <w:t>can</w:t>
-            </w:r>
-            <w:r>
-              <w:rPr>
-                <w:lang w:eastAsia="en-AU"/>
-              </w:rPr>
-              <w:t xml:space="preserve"> reduce the audio noise emitted from the induction coils of a motor, it does this by reducing the torque applied, in turn, causing motors to skip step movements.</w:t>
-            </w:r>
-            <w:bookmarkStart w:id="0" w:name="_GoBack"/>
-            <w:bookmarkEnd w:id="0"/>
+            </w:pPr>
+            <w:r>
+              <w:t xml:space="preserve">The objective of this project is </w:t>
+            </w:r>
+            <w:r>
+              <w:t>to design and produce</w:t>
+            </w:r>
+            <w:r>
+              <w:t xml:space="preserve"> a stepper motor driver board</w:t>
+            </w:r>
+            <w:r>
+              <w:t xml:space="preserve"> using off the shelf parts</w:t>
+            </w:r>
+            <w:r>
+              <w:t xml:space="preserve"> </w:t>
+            </w:r>
+            <w:r>
+              <w:t>to</w:t>
+            </w:r>
+            <w:r>
+              <w:t xml:space="preserve"> operate a</w:t>
+            </w:r>
+            <w:r>
+              <w:t xml:space="preserve"> </w:t>
+            </w:r>
+            <w:r>
+              <w:t xml:space="preserve">stepper motor silently while not compromising on the speed or accuracy of positioning and utilise hardware that will remain within the $350 budget. </w:t>
+            </w:r>
           </w:p>
           <w:p>
             <w:pPr>
               <w:jc w:val="both"/>
-              <w:rPr>
-                <w:rFonts w:ascii="Helvetica" w:hAnsi="Helvetica"/>
-                <w:sz w:val="20"/>
-              </w:rPr>
-            </w:pPr>
-          </w:p>
-          <w:p>
-            <w:r>
-              <w:t xml:space="preserve">The objective of this project is for a stepper motor driver board that will operate a stepper motor silently while not compromising on the speed or accuracy of positioning and utilise hardware that will remain within the $350 budget. </w:t>
-            </w:r>
-          </w:p>
-          <w:p/>
+            </w:pPr>
+          </w:p>
+          <w:p>
+            <w:pPr>
+              <w:jc w:val="both"/>
+            </w:pPr>
+            <w:r>
+              <w:t xml:space="preserve">Objectives in the longer term will be to </w:t>
+            </w:r>
+            <w:r>
+              <w:t>design</w:t>
+            </w:r>
+            <w:r>
+              <w:t xml:space="preserve"> a closed loop configuration to maximise the performance of stepper motors by being able to drive them to their maximum torque and speed capacity.</w:t>
+            </w:r>
+          </w:p>
+          <w:p>
+            <w:pPr>
+              <w:jc w:val="both"/>
+            </w:pPr>
+          </w:p>
+          <w:p>
+            <w:pPr>
+              <w:jc w:val="both"/>
+            </w:pPr>
+            <w:r>
+              <w:t xml:space="preserve">This project will take </w:t>
+            </w:r>
+            <w:r>
+              <w:t>ECTE</w:t>
+            </w:r>
+            <w:r>
+              <w:t xml:space="preserve">451 and </w:t>
+            </w:r>
+            <w:r>
+              <w:t>ECTE</w:t>
+            </w:r>
+            <w:r>
+              <w:t xml:space="preserve">458 to complete, </w:t>
+            </w:r>
+            <w:r>
+              <w:t>therefore,</w:t>
+            </w:r>
+            <w:r>
+              <w:t xml:space="preserve"> the planned outcomes for </w:t>
+            </w:r>
+            <w:r>
+              <w:t>ECTE</w:t>
+            </w:r>
+            <w:r>
+              <w:t xml:space="preserve">451 have been developed with the objectives for </w:t>
+            </w:r>
+            <w:r>
+              <w:t>ECTE</w:t>
+            </w:r>
+            <w:r>
+              <w:t>458 to be re-visited upon analysis of the preliminary results.</w:t>
+            </w:r>
+          </w:p>
+          <w:p>
+            <w:pPr>
+              <w:jc w:val="both"/>
+            </w:pPr>
+          </w:p>
+          <w:p>
+            <w:pPr>
+              <w:jc w:val="both"/>
+            </w:pPr>
+            <w:r>
+              <w:t xml:space="preserve">For </w:t>
+            </w:r>
+            <w:r>
+              <w:t>ECTE</w:t>
+            </w:r>
+            <w:r>
+              <w:t xml:space="preserve">451, the initial literature will be </w:t>
+            </w:r>
+            <w:r>
+              <w:t>analysed,</w:t>
+            </w:r>
+            <w:r>
+              <w:t xml:space="preserve"> and preliminary simulations</w:t>
+            </w:r>
+            <w:r>
+              <w:t>/experiments</w:t>
+            </w:r>
+            <w:r>
+              <w:t xml:space="preserve"> will be run. This will include component research and selection, circuit topology investigations and comparison of results against existing control methods</w:t>
+            </w:r>
+            <w:r>
+              <w:t>.</w:t>
+            </w:r>
+          </w:p>
           <w:p/>
           <w:p/>
         </w:tc>
       </w:tr>
     </w:tbl>
+    <w:p/>
+    <w:p>
+      <w:r>
+        <w:br w:type="page"/>
+      </w:r>
+    </w:p>
+    <w:p/>
     <w:tbl>
       <w:tblPr>
         <w:tblpPr w:leftFromText="180" w:rightFromText="180" w:vertAnchor="text" w:horzAnchor="margin" w:tblpY="1"/>
@@ -1262,7 +2389,6 @@
                 <w:color w:val="A6A6A6" w:themeColor="background1" w:themeShade="A6"/>
                 <w:sz w:val="20"/>
               </w:rPr>
-              <w:lastRenderedPageBreak/>
               <w:t xml:space="preserve">Detail your project plan. This should be a resilient engineering plan accommodating realistic alternatives and contingency measures to meet the objectives and assuming a total duration of two sessions (including ECTE458). Budget constraints should also be considered. </w:t>
             </w:r>
             <w:r>
@@ -1273,6 +2399,15 @@
               </w:rPr>
               <w:t>Questions that you should answer are:</w:t>
             </w:r>
+          </w:p>
+          <w:p>
+            <w:pPr>
+              <w:jc w:val="both"/>
+              <w:rPr>
+                <w:rFonts w:ascii="Helvetica" w:hAnsi="Helvetica"/>
+                <w:sz w:val="20"/>
+              </w:rPr>
+            </w:pPr>
           </w:p>
           <w:p>
             <w:pPr>
@@ -1303,6 +2438,316 @@
           </w:p>
           <w:p>
             <w:pPr>
+              <w:rPr>
+                <w:sz w:val="22"/>
+              </w:rPr>
+            </w:pPr>
+            <w:proofErr w:type="spellStart"/>
+            <w:r>
+              <w:rPr>
+                <w:sz w:val="22"/>
+              </w:rPr>
+              <w:t>Trinamic’s</w:t>
+            </w:r>
+            <w:proofErr w:type="spellEnd"/>
+            <w:r>
+              <w:rPr>
+                <w:sz w:val="22"/>
+              </w:rPr>
+              <w:t xml:space="preserve"> TMC2100 stepper motor driver </w:t>
+            </w:r>
+            <w:r>
+              <w:rPr>
+                <w:sz w:val="22"/>
+              </w:rPr>
+              <w:t>contains</w:t>
+            </w:r>
+            <w:r>
+              <w:rPr>
+                <w:sz w:val="22"/>
+              </w:rPr>
+              <w:t xml:space="preserve"> both a voltage controlled chopper </w:t>
+            </w:r>
+            <w:r>
+              <w:rPr>
+                <w:sz w:val="22"/>
+              </w:rPr>
+              <w:t>(</w:t>
+            </w:r>
+            <w:proofErr w:type="spellStart"/>
+            <w:r>
+              <w:rPr>
+                <w:sz w:val="22"/>
+              </w:rPr>
+              <w:t>stealthChop</w:t>
+            </w:r>
+            <w:proofErr w:type="spellEnd"/>
+            <w:r>
+              <w:rPr>
+                <w:sz w:val="22"/>
+              </w:rPr>
+              <w:t xml:space="preserve">) </w:t>
+            </w:r>
+            <w:r>
+              <w:rPr>
+                <w:sz w:val="22"/>
+              </w:rPr>
+              <w:t>and a current controlled chopper</w:t>
+            </w:r>
+            <w:r>
+              <w:rPr>
+                <w:sz w:val="22"/>
+              </w:rPr>
+              <w:t xml:space="preserve"> (</w:t>
+            </w:r>
+            <w:proofErr w:type="spellStart"/>
+            <w:r>
+              <w:rPr>
+                <w:sz w:val="22"/>
+              </w:rPr>
+              <w:t>spreadCycle</w:t>
+            </w:r>
+            <w:proofErr w:type="spellEnd"/>
+            <w:r>
+              <w:rPr>
+                <w:sz w:val="22"/>
+              </w:rPr>
+              <w:t>)</w:t>
+            </w:r>
+            <w:r>
+              <w:rPr>
+                <w:sz w:val="22"/>
+              </w:rPr>
+              <w:t xml:space="preserve"> </w:t>
+            </w:r>
+            <w:r>
+              <w:rPr>
+                <w:sz w:val="22"/>
+              </w:rPr>
+              <w:fldChar w:fldCharType="begin"/>
+            </w:r>
+            <w:r>
+              <w:rPr>
+                <w:sz w:val="22"/>
+              </w:rPr>
+              <w:instrText xml:space="preserve"> ADDIN EN.CITE &lt;EndNote&gt;&lt;Cite&gt;&lt;Author&gt;Trinamic&lt;/Author&gt;&lt;Year&gt;2018&lt;/Year&gt;&lt;RecNum&gt;12&lt;/RecNum&gt;&lt;DisplayText&gt;[9]&lt;/DisplayText&gt;&lt;record&gt;&lt;rec-number&gt;12&lt;/rec-number&gt;&lt;foreign-keys&gt;&lt;key app="EN" db-id="p5r92x5wtevd2ke50fb592eve90zpr9srtve" timestamp="1534115590"&gt;12&lt;/key&gt;&lt;/foreign-keys&gt;&lt;ref-type name="Journal Article"&gt;17&lt;/ref-type&gt;&lt;contributors&gt;&lt;authors&gt;&lt;author&gt;Trinamic&lt;/author&gt;&lt;/authors&gt;&lt;/contributors&gt;&lt;titles&gt;&lt;title&gt;TMC2100-LA Datasheet&lt;/title&gt;&lt;/titles&gt;&lt;number&gt;1.08&lt;/number&gt;&lt;dates&gt;&lt;year&gt;2018&lt;/year&gt;&lt;/dates&gt;&lt;urls&gt;&lt;/urls&gt;&lt;/record&gt;&lt;/Cite&gt;&lt;/EndNote&gt;</w:instrText>
+            </w:r>
+            <w:r>
+              <w:rPr>
+                <w:sz w:val="22"/>
+              </w:rPr>
+              <w:fldChar w:fldCharType="separate"/>
+            </w:r>
+            <w:r>
+              <w:rPr>
+                <w:noProof/>
+                <w:sz w:val="22"/>
+              </w:rPr>
+              <w:t>[9]</w:t>
+            </w:r>
+            <w:r>
+              <w:rPr>
+                <w:sz w:val="22"/>
+              </w:rPr>
+              <w:fldChar w:fldCharType="end"/>
+            </w:r>
+            <w:r>
+              <w:rPr>
+                <w:sz w:val="22"/>
+              </w:rPr>
+              <w:t xml:space="preserve">. </w:t>
+            </w:r>
+            <w:r>
+              <w:rPr>
+                <w:sz w:val="22"/>
+              </w:rPr>
+              <w:t xml:space="preserve">Additionally, the driver </w:t>
+            </w:r>
+            <w:r>
+              <w:rPr>
+                <w:sz w:val="22"/>
+              </w:rPr>
+              <w:t>can</w:t>
+            </w:r>
+            <w:r>
+              <w:rPr>
+                <w:sz w:val="22"/>
+              </w:rPr>
+              <w:t xml:space="preserve"> be configured by seven configuration pins. This project intends to primarily use </w:t>
+            </w:r>
+            <w:r>
+              <w:rPr>
+                <w:sz w:val="22"/>
+              </w:rPr>
+              <w:t xml:space="preserve">the </w:t>
+            </w:r>
+            <w:proofErr w:type="gramStart"/>
+            <w:r>
+              <w:rPr>
+                <w:sz w:val="22"/>
+              </w:rPr>
+              <w:t>voltage controlled</w:t>
+            </w:r>
+            <w:proofErr w:type="gramEnd"/>
+            <w:r>
+              <w:rPr>
+                <w:sz w:val="22"/>
+              </w:rPr>
+              <w:t xml:space="preserve"> chopper to drive the stepper motor and once slip </w:t>
+            </w:r>
+            <w:r>
+              <w:rPr>
+                <w:sz w:val="22"/>
+              </w:rPr>
+              <w:t>is detected</w:t>
+            </w:r>
+            <w:r>
+              <w:rPr>
+                <w:sz w:val="22"/>
+              </w:rPr>
+              <w:t xml:space="preserve"> switch to the </w:t>
+            </w:r>
+            <w:r>
+              <w:rPr>
+                <w:noProof/>
+                <w:sz w:val="22"/>
+              </w:rPr>
+              <w:t>current</w:t>
+            </w:r>
+            <w:r>
+              <w:rPr>
+                <w:sz w:val="22"/>
+              </w:rPr>
+              <w:t xml:space="preserve"> controlled chopper to apply more torque. The controller of the system will use a closed-loop control system to maintain accurate positioning.</w:t>
+            </w:r>
+          </w:p>
+          <w:p>
+            <w:pPr>
+              <w:rPr>
+                <w:sz w:val="22"/>
+              </w:rPr>
+            </w:pPr>
+          </w:p>
+          <w:p>
+            <w:pPr>
+              <w:rPr>
+                <w:sz w:val="22"/>
+              </w:rPr>
+            </w:pPr>
+            <w:r>
+              <w:rPr>
+                <w:sz w:val="22"/>
+              </w:rPr>
+              <w:t xml:space="preserve">The project will require the design and manufacture of a custom circuit board </w:t>
+            </w:r>
+            <w:r>
+              <w:rPr>
+                <w:sz w:val="22"/>
+              </w:rPr>
+              <w:t>using off the shelf components</w:t>
+            </w:r>
+            <w:r>
+              <w:rPr>
+                <w:sz w:val="22"/>
+              </w:rPr>
+              <w:t xml:space="preserve">. The stepper motor controller will be based around the </w:t>
+            </w:r>
+            <w:r>
+              <w:rPr>
+                <w:sz w:val="22"/>
+              </w:rPr>
+              <w:t xml:space="preserve">principles of a </w:t>
+            </w:r>
+            <w:proofErr w:type="gramStart"/>
+            <w:r>
+              <w:rPr>
+                <w:sz w:val="22"/>
+              </w:rPr>
+              <w:t>voltage controlled</w:t>
+            </w:r>
+            <w:proofErr w:type="gramEnd"/>
+            <w:r>
+              <w:rPr>
+                <w:sz w:val="22"/>
+              </w:rPr>
+              <w:t xml:space="preserve"> chopper</w:t>
+            </w:r>
+            <w:r>
+              <w:rPr>
+                <w:sz w:val="22"/>
+              </w:rPr>
+              <w:t xml:space="preserve"> to minimise power dissipation and audio noise emitted by the stepper motor</w:t>
+            </w:r>
+            <w:r>
+              <w:rPr>
+                <w:sz w:val="22"/>
+              </w:rPr>
+              <w:t>. Additionally, an encoder will be used for the shaft position sensing</w:t>
+            </w:r>
+            <w:r>
+              <w:rPr>
+                <w:sz w:val="22"/>
+              </w:rPr>
+              <w:t xml:space="preserve"> </w:t>
+            </w:r>
+            <w:r>
+              <w:rPr>
+                <w:sz w:val="22"/>
+              </w:rPr>
+              <w:t>to</w:t>
+            </w:r>
+            <w:r>
+              <w:rPr>
+                <w:sz w:val="22"/>
+              </w:rPr>
+              <w:t xml:space="preserve"> provide a close</w:t>
+            </w:r>
+            <w:r>
+              <w:rPr>
+                <w:sz w:val="22"/>
+              </w:rPr>
+              <w:t>d</w:t>
+            </w:r>
+            <w:r>
+              <w:rPr>
+                <w:sz w:val="22"/>
+              </w:rPr>
+              <w:t xml:space="preserve"> loop control system</w:t>
+            </w:r>
+            <w:r>
+              <w:rPr>
+                <w:sz w:val="22"/>
+              </w:rPr>
+              <w:t xml:space="preserve">. A stepper motor will be required to mount the controller board to and perform controller </w:t>
+            </w:r>
+            <w:r>
+              <w:rPr>
+                <w:sz w:val="22"/>
+              </w:rPr>
+              <w:t>testing and data collection</w:t>
+            </w:r>
+            <w:r>
+              <w:rPr>
+                <w:sz w:val="22"/>
+              </w:rPr>
+              <w:t>.</w:t>
+            </w:r>
+            <w:r>
+              <w:rPr>
+                <w:sz w:val="22"/>
+              </w:rPr>
+              <w:t xml:space="preserve"> </w:t>
+            </w:r>
+          </w:p>
+          <w:p>
+            <w:pPr>
+              <w:rPr>
+                <w:sz w:val="22"/>
+              </w:rPr>
+            </w:pPr>
+          </w:p>
+          <w:p>
+            <w:pPr>
               <w:numPr>
                 <w:ilvl w:val="0"/>
                 <w:numId w:val="16"/>
@@ -1330,6 +2775,361 @@
           </w:p>
           <w:p>
             <w:pPr>
+              <w:rPr>
+                <w:sz w:val="22"/>
+              </w:rPr>
+            </w:pPr>
+            <w:proofErr w:type="spellStart"/>
+            <w:r>
+              <w:rPr>
+                <w:sz w:val="22"/>
+              </w:rPr>
+              <w:t>Oo</w:t>
+            </w:r>
+            <w:proofErr w:type="spellEnd"/>
+            <w:r>
+              <w:rPr>
+                <w:sz w:val="22"/>
+              </w:rPr>
+              <w:t xml:space="preserve"> et al show that a set of mathematical equations can be used to describe an open-loop stepper motor</w:t>
+            </w:r>
+            <w:r>
+              <w:rPr>
+                <w:sz w:val="22"/>
+              </w:rPr>
+              <w:t xml:space="preserve"> and controller</w:t>
+            </w:r>
+            <w:r>
+              <w:rPr>
+                <w:sz w:val="22"/>
+              </w:rPr>
+              <w:t xml:space="preserve"> </w:t>
+            </w:r>
+            <w:r>
+              <w:rPr>
+                <w:sz w:val="22"/>
+              </w:rPr>
+              <w:fldChar w:fldCharType="begin"/>
+            </w:r>
+            <w:r>
+              <w:rPr>
+                <w:sz w:val="22"/>
+              </w:rPr>
+              <w:instrText xml:space="preserve"> ADDIN EN.CITE &lt;EndNote&gt;&lt;Cite&gt;&lt;Author&gt;Oo&lt;/Author&gt;&lt;Year&gt;2017&lt;/Year&gt;&lt;RecNum&gt;8&lt;/RecNum&gt;&lt;DisplayText&gt;[10]&lt;/DisplayText&gt;&lt;record&gt;&lt;rec-number&gt;8&lt;/rec-number&gt;&lt;foreign-keys&gt;&lt;key app="EN" db-id="p5r92x5wtevd2ke50fb592eve90zpr9srtve" timestamp="1533985927"&gt;8&lt;/key&gt;&lt;/foreign-keys&gt;&lt;ref-type name="Generic"&gt;13&lt;/ref-type&gt;&lt;contributors&gt;&lt;authors&gt;&lt;author&gt;Oo, Htin Lin&lt;/author&gt;&lt;/authors&gt;&lt;/contributors&gt;&lt;titles&gt;&lt;title&gt;Modelling and control of an open-loop stepper motor in Matlab/Simulink&lt;/title&gt;&lt;alt-title&gt;2017 IEEE Conference of Russian Young Researchers in Electrical and Electronic Engineering (EIConRus)&lt;/alt-title&gt;&lt;/titles&gt;&lt;pages&gt;869-872&lt;/pages&gt;&lt;dates&gt;&lt;year&gt;2017&lt;/year&gt;&lt;/dates&gt;&lt;publisher&gt;IEEE&lt;/publisher&gt;&lt;isbn&gt;1-5090-4866-9, 978-1-5090-4866-3&lt;/isbn&gt;&lt;urls&gt;&lt;/urls&gt;&lt;electronic-resource-num&gt;10.1109/EIConRus.2017.7910693&lt;/electronic-resource-num&gt;&lt;/record&gt;&lt;/Cite&gt;&lt;/EndNote&gt;</w:instrText>
+            </w:r>
+            <w:r>
+              <w:rPr>
+                <w:sz w:val="22"/>
+              </w:rPr>
+              <w:fldChar w:fldCharType="separate"/>
+            </w:r>
+            <w:r>
+              <w:rPr>
+                <w:noProof/>
+                <w:sz w:val="22"/>
+              </w:rPr>
+              <w:t>[10]</w:t>
+            </w:r>
+            <w:r>
+              <w:rPr>
+                <w:sz w:val="22"/>
+              </w:rPr>
+              <w:fldChar w:fldCharType="end"/>
+            </w:r>
+            <w:r>
+              <w:rPr>
+                <w:sz w:val="22"/>
+              </w:rPr>
+              <w:t xml:space="preserve">. </w:t>
+            </w:r>
+            <w:r>
+              <w:rPr>
+                <w:sz w:val="22"/>
+              </w:rPr>
+              <w:t>By extending this approach, a closed loop model can be modelled in Simulink to test control algorithms</w:t>
+            </w:r>
+            <w:r>
+              <w:rPr>
+                <w:sz w:val="22"/>
+              </w:rPr>
+              <w:t xml:space="preserve"> </w:t>
+            </w:r>
+            <w:r>
+              <w:rPr>
+                <w:sz w:val="22"/>
+              </w:rPr>
+              <w:t xml:space="preserve">before implementing the </w:t>
+            </w:r>
+            <w:r>
+              <w:rPr>
+                <w:sz w:val="22"/>
+              </w:rPr>
+              <w:t xml:space="preserve">design </w:t>
+            </w:r>
+            <w:r>
+              <w:rPr>
+                <w:sz w:val="22"/>
+              </w:rPr>
+              <w:t>on an MCU.</w:t>
+            </w:r>
+            <w:r>
+              <w:rPr>
+                <w:sz w:val="22"/>
+              </w:rPr>
+              <w:t xml:space="preserve"> </w:t>
+            </w:r>
+            <w:r>
+              <w:rPr>
+                <w:sz w:val="22"/>
+              </w:rPr>
+              <w:t>An Arduino development board with the</w:t>
+            </w:r>
+            <w:r>
+              <w:rPr>
+                <w:sz w:val="22"/>
+              </w:rPr>
+              <w:t xml:space="preserve"> MATLAB support library</w:t>
+            </w:r>
+            <w:r>
+              <w:rPr>
+                <w:sz w:val="22"/>
+              </w:rPr>
+              <w:t xml:space="preserve"> for Arduino will be used to perform hardware-in-the-loop testing of the control system</w:t>
+            </w:r>
+            <w:r>
+              <w:rPr>
+                <w:sz w:val="22"/>
+              </w:rPr>
+              <w:t xml:space="preserve">. The support library will allow real-time data from sensors over I2C and SPI to be collected and drive the stepper motors under test </w:t>
+            </w:r>
+            <w:r>
+              <w:rPr>
+                <w:sz w:val="22"/>
+              </w:rPr>
+              <w:fldChar w:fldCharType="begin"/>
+            </w:r>
+            <w:r>
+              <w:rPr>
+                <w:sz w:val="22"/>
+              </w:rPr>
+              <w:instrText xml:space="preserve"> ADDIN EN.CITE &lt;EndNote&gt;&lt;Cite&gt;&lt;Author&gt;Inc.&lt;/Author&gt;&lt;RecNum&gt;11&lt;/RecNum&gt;&lt;DisplayText&gt;[11]&lt;/DisplayText&gt;&lt;record&gt;&lt;rec-number&gt;11&lt;/rec-number&gt;&lt;foreign-keys&gt;&lt;key app="EN" db-id="p5r92x5wtevd2ke50fb592eve90zpr9srtve" timestamp="1534038724"&gt;11&lt;/key&gt;&lt;/foreign-keys&gt;&lt;ref-type name="Web Page"&gt;12&lt;/ref-type&gt;&lt;contributors&gt;&lt;authors&gt;&lt;author&gt;The Mathworks Inc.&lt;/author&gt;&lt;/authors&gt;&lt;/contributors&gt;&lt;titles&gt;&lt;title&gt;Arduino Support from MATLAB&lt;/title&gt;&lt;/titles&gt;&lt;volume&gt;2018&lt;/volume&gt;&lt;number&gt;12 August 2018&lt;/number&gt;&lt;dates&gt;&lt;/dates&gt;&lt;urls&gt;&lt;related-urls&gt;&lt;url&gt;https://au.mathworks.com/hardware-support/arduino-matlab.html&lt;/url&gt;&lt;/related-urls&gt;&lt;/urls&gt;&lt;/record&gt;&lt;/Cite&gt;&lt;/EndNote&gt;</w:instrText>
+            </w:r>
+            <w:r>
+              <w:rPr>
+                <w:sz w:val="22"/>
+              </w:rPr>
+              <w:fldChar w:fldCharType="separate"/>
+            </w:r>
+            <w:r>
+              <w:rPr>
+                <w:noProof/>
+                <w:sz w:val="22"/>
+              </w:rPr>
+              <w:t>[11]</w:t>
+            </w:r>
+            <w:r>
+              <w:rPr>
+                <w:sz w:val="22"/>
+              </w:rPr>
+              <w:fldChar w:fldCharType="end"/>
+            </w:r>
+            <w:r>
+              <w:rPr>
+                <w:sz w:val="22"/>
+              </w:rPr>
+              <w:t>. Once testing is complete the control system software will be implemented on an Arduino development board in C++</w:t>
+            </w:r>
+            <w:r>
+              <w:rPr>
+                <w:sz w:val="22"/>
+              </w:rPr>
+              <w:t xml:space="preserve"> using the Arduino IDE</w:t>
+            </w:r>
+            <w:r>
+              <w:rPr>
+                <w:sz w:val="22"/>
+              </w:rPr>
+              <w:t>.</w:t>
+            </w:r>
+          </w:p>
+          <w:p>
+            <w:pPr>
+              <w:rPr>
+                <w:sz w:val="22"/>
+              </w:rPr>
+            </w:pPr>
+          </w:p>
+          <w:p>
+            <w:pPr>
+              <w:rPr>
+                <w:sz w:val="22"/>
+              </w:rPr>
+            </w:pPr>
+            <w:r>
+              <w:rPr>
+                <w:sz w:val="22"/>
+              </w:rPr>
+              <w:t xml:space="preserve">The TMC2100 stepper motor driver has been chosen due to its silent </w:t>
+            </w:r>
+            <w:proofErr w:type="spellStart"/>
+            <w:r>
+              <w:rPr>
+                <w:sz w:val="22"/>
+              </w:rPr>
+              <w:t>stealthChop</w:t>
+            </w:r>
+            <w:proofErr w:type="spellEnd"/>
+            <w:r>
+              <w:rPr>
+                <w:sz w:val="22"/>
+              </w:rPr>
+              <w:t xml:space="preserve"> feature, high current capacity and ability to configure drive modes between a </w:t>
+            </w:r>
+            <w:r>
+              <w:rPr>
+                <w:noProof/>
+                <w:sz w:val="22"/>
+              </w:rPr>
+              <w:t>current</w:t>
+            </w:r>
+            <w:r>
+              <w:rPr>
+                <w:sz w:val="22"/>
+              </w:rPr>
+              <w:t xml:space="preserve"> controlled chopper to a voltage controlled chopper digitally enabling a controller to set as necessary </w:t>
+            </w:r>
+            <w:r>
+              <w:rPr>
+                <w:sz w:val="22"/>
+              </w:rPr>
+              <w:fldChar w:fldCharType="begin"/>
+            </w:r>
+            <w:r>
+              <w:rPr>
+                <w:sz w:val="22"/>
+              </w:rPr>
+              <w:instrText xml:space="preserve"> ADDIN EN.CITE &lt;EndNote&gt;&lt;Cite&gt;&lt;Author&gt;Trinamic&lt;/Author&gt;&lt;Year&gt;2018&lt;/Year&gt;&lt;RecNum&gt;12&lt;/RecNum&gt;&lt;DisplayText&gt;[9]&lt;/DisplayText&gt;&lt;record&gt;&lt;rec-number&gt;12&lt;/rec-number&gt;&lt;foreign-keys&gt;&lt;key app="EN" db-id="p5r92x5wtevd2ke50fb592eve90zpr9srtve" timestamp="1534115590"&gt;12&lt;/key&gt;&lt;/foreign-keys&gt;&lt;ref-type name="Journal Article"&gt;17&lt;/ref-type&gt;&lt;contributors&gt;&lt;authors&gt;&lt;author&gt;Trinamic&lt;/author&gt;&lt;/authors&gt;&lt;/contributors&gt;&lt;titles&gt;&lt;title&gt;TMC2100-LA Datasheet&lt;/title&gt;&lt;/titles&gt;&lt;number&gt;1.08&lt;/number&gt;&lt;dates&gt;&lt;year&gt;2018&lt;/year&gt;&lt;/dates&gt;&lt;urls&gt;&lt;/urls&gt;&lt;/record&gt;&lt;/Cite&gt;&lt;/EndNote&gt;</w:instrText>
+            </w:r>
+            <w:r>
+              <w:rPr>
+                <w:sz w:val="22"/>
+              </w:rPr>
+              <w:fldChar w:fldCharType="separate"/>
+            </w:r>
+            <w:r>
+              <w:rPr>
+                <w:noProof/>
+                <w:sz w:val="22"/>
+              </w:rPr>
+              <w:t>[9]</w:t>
+            </w:r>
+            <w:r>
+              <w:rPr>
+                <w:sz w:val="22"/>
+              </w:rPr>
+              <w:fldChar w:fldCharType="end"/>
+            </w:r>
+            <w:r>
+              <w:rPr>
+                <w:sz w:val="22"/>
+              </w:rPr>
+              <w:t xml:space="preserve">. </w:t>
+            </w:r>
+          </w:p>
+          <w:p>
+            <w:pPr>
+              <w:rPr>
+                <w:color w:val="FF0000"/>
+                <w:sz w:val="22"/>
+              </w:rPr>
+            </w:pPr>
+          </w:p>
+          <w:p>
+            <w:pPr>
+              <w:rPr>
+                <w:sz w:val="22"/>
+              </w:rPr>
+            </w:pPr>
+            <w:r>
+              <w:rPr>
+                <w:noProof/>
+                <w:sz w:val="22"/>
+              </w:rPr>
+              <w:t>The s</w:t>
+            </w:r>
+            <w:r>
+              <w:rPr>
+                <w:noProof/>
+                <w:sz w:val="22"/>
+              </w:rPr>
+              <w:t>oftware</w:t>
+            </w:r>
+            <w:r>
+              <w:rPr>
+                <w:sz w:val="22"/>
+              </w:rPr>
+              <w:t xml:space="preserve"> will be written </w:t>
+            </w:r>
+            <w:r>
+              <w:rPr>
+                <w:sz w:val="22"/>
+              </w:rPr>
+              <w:t>using MATLAB and the Arduino IDE</w:t>
+            </w:r>
+            <w:r>
+              <w:rPr>
+                <w:sz w:val="22"/>
+              </w:rPr>
+              <w:t xml:space="preserve"> which </w:t>
+            </w:r>
+            <w:r>
+              <w:rPr>
+                <w:sz w:val="22"/>
+              </w:rPr>
+              <w:t>are</w:t>
+            </w:r>
+            <w:r>
+              <w:rPr>
+                <w:sz w:val="22"/>
+              </w:rPr>
+              <w:t xml:space="preserve"> available on SECTE </w:t>
+            </w:r>
+            <w:r>
+              <w:rPr>
+                <w:sz w:val="22"/>
+              </w:rPr>
+              <w:t>computers</w:t>
+            </w:r>
+            <w:r>
+              <w:rPr>
+                <w:sz w:val="22"/>
+              </w:rPr>
+              <w:t>, therefore,</w:t>
+            </w:r>
+            <w:r>
+              <w:rPr>
+                <w:sz w:val="22"/>
+              </w:rPr>
+              <w:t xml:space="preserve"> will not require additional software resources. Open-source software will be used for schematic and PCB layout requiring access to a computer.</w:t>
+            </w:r>
+            <w:r>
+              <w:rPr>
+                <w:sz w:val="22"/>
+              </w:rPr>
+              <w:t xml:space="preserve"> </w:t>
+            </w:r>
+          </w:p>
+          <w:p>
+            <w:pPr>
+              <w:jc w:val="both"/>
+              <w:rPr>
+                <w:rFonts w:ascii="Helvetica" w:hAnsi="Helvetica"/>
+                <w:sz w:val="20"/>
+              </w:rPr>
+            </w:pPr>
+          </w:p>
+          <w:p>
+            <w:pPr>
               <w:numPr>
                 <w:ilvl w:val="0"/>
                 <w:numId w:val="16"/>
@@ -1357,15 +3157,6 @@
           </w:p>
           <w:p>
             <w:pPr>
-              <w:numPr>
-                <w:ilvl w:val="0"/>
-                <w:numId w:val="16"/>
-              </w:numPr>
-              <w:tabs>
-                <w:tab w:val="clear" w:pos="1134"/>
-                <w:tab w:val="num" w:pos="567"/>
-              </w:tabs>
-              <w:ind w:left="567"/>
               <w:jc w:val="both"/>
               <w:rPr>
                 <w:rFonts w:ascii="Helvetica" w:hAnsi="Helvetica"/>
@@ -1375,48 +3166,39 @@
             <w:r>
               <w:rPr>
                 <w:rFonts w:ascii="Helvetica" w:hAnsi="Helvetica"/>
-                <w:color w:val="A6A6A6" w:themeColor="background1" w:themeShade="A6"/>
-                <w:sz w:val="20"/>
-              </w:rPr>
-              <w:t>What is the timeframe for achieving the project objectives? Indicate all milestones and deliverables, clearly showing specific outcomes to be achieved by the end of ECTE451</w:t>
-            </w:r>
-            <w:r>
-              <w:rPr>
-                <w:rFonts w:ascii="Helvetica" w:hAnsi="Helvetica"/>
-                <w:color w:val="A6A6A6" w:themeColor="background1" w:themeShade="A6"/>
-                <w:sz w:val="20"/>
-              </w:rPr>
-              <w:t xml:space="preserve"> (</w:t>
-            </w:r>
-            <w:r>
-              <w:rPr>
-                <w:rFonts w:ascii="Helvetica" w:hAnsi="Helvetica"/>
-                <w:color w:val="A6A6A6" w:themeColor="background1" w:themeShade="A6"/>
-                <w:sz w:val="20"/>
-              </w:rPr>
-              <w:t xml:space="preserve">no </w:t>
-            </w:r>
-            <w:r>
-              <w:rPr>
-                <w:color w:val="A6A6A6" w:themeColor="background1" w:themeShade="A6"/>
-              </w:rPr>
-              <w:t>Gantt</w:t>
-            </w:r>
-            <w:r>
-              <w:rPr>
-                <w:rFonts w:ascii="Helvetica" w:hAnsi="Helvetica"/>
-                <w:color w:val="A6A6A6" w:themeColor="background1" w:themeShade="A6"/>
-                <w:sz w:val="20"/>
-              </w:rPr>
-              <w:t xml:space="preserve"> </w:t>
-            </w:r>
-            <w:r>
-              <w:rPr>
-                <w:rFonts w:ascii="Helvetica" w:hAnsi="Helvetica"/>
-                <w:color w:val="A6A6A6" w:themeColor="background1" w:themeShade="A6"/>
-                <w:sz w:val="20"/>
-              </w:rPr>
-              <w:t>chart required).</w:t>
+                <w:sz w:val="20"/>
+              </w:rPr>
+              <w:t xml:space="preserve">The main experiment to be performed is the comparison of the developed control board with an existing </w:t>
+            </w:r>
+            <w:r>
+              <w:rPr>
+                <w:rFonts w:ascii="Helvetica" w:hAnsi="Helvetica"/>
+                <w:sz w:val="20"/>
+              </w:rPr>
+              <w:t>driver</w:t>
+            </w:r>
+            <w:r>
+              <w:rPr>
+                <w:rFonts w:ascii="Helvetica" w:hAnsi="Helvetica"/>
+                <w:sz w:val="20"/>
+              </w:rPr>
+              <w:t xml:space="preserve"> such as the </w:t>
+            </w:r>
+            <w:proofErr w:type="spellStart"/>
+            <w:r>
+              <w:rPr>
+                <w:rFonts w:ascii="Helvetica" w:hAnsi="Helvetica"/>
+                <w:sz w:val="20"/>
+              </w:rPr>
+              <w:t>Pololu</w:t>
+            </w:r>
+            <w:proofErr w:type="spellEnd"/>
+            <w:r>
+              <w:rPr>
+                <w:rFonts w:ascii="Helvetica" w:hAnsi="Helvetica"/>
+                <w:sz w:val="20"/>
+              </w:rPr>
+              <w:t xml:space="preserve"> A4988. </w:t>
             </w:r>
           </w:p>
           <w:p>
@@ -1441,23 +3223,7 @@
                 <w:rFonts w:ascii="Helvetica" w:hAnsi="Helvetica"/>
                 <w:sz w:val="20"/>
               </w:rPr>
-              <w:t xml:space="preserve">c – The main experiment to be performed is the comparison of the developed control board with an existing controller such as the </w:t>
-            </w:r>
-            <w:proofErr w:type="spellStart"/>
-            <w:r>
-              <w:rPr>
-                <w:rFonts w:ascii="Helvetica" w:hAnsi="Helvetica"/>
-                <w:sz w:val="20"/>
-              </w:rPr>
-              <w:t>Pololu</w:t>
-            </w:r>
-            <w:proofErr w:type="spellEnd"/>
-            <w:r>
-              <w:rPr>
-                <w:rFonts w:ascii="Helvetica" w:hAnsi="Helvetica"/>
-                <w:sz w:val="20"/>
-              </w:rPr>
-              <w:t xml:space="preserve"> A4988. Data will be collect</w:t>
+              <w:t>Data will be collect</w:t>
             </w:r>
             <w:r>
               <w:rPr>
@@ -1480,366 +3246,41 @@
               </w:rPr>
               <w:t>.</w:t>
             </w:r>
-          </w:p>
-          <w:p>
-            <w:pPr>
-              <w:jc w:val="both"/>
-              <w:rPr>
-                <w:rFonts w:ascii="Helvetica" w:hAnsi="Helvetica"/>
-                <w:sz w:val="20"/>
-              </w:rPr>
-            </w:pPr>
-          </w:p>
-          <w:p>
-            <w:pPr>
-              <w:jc w:val="both"/>
-              <w:rPr>
-                <w:rFonts w:ascii="Helvetica" w:hAnsi="Helvetica"/>
-                <w:sz w:val="20"/>
-              </w:rPr>
-            </w:pPr>
-            <w:r>
-              <w:rPr>
-                <w:rFonts w:ascii="Helvetica" w:hAnsi="Helvetica"/>
-                <w:sz w:val="20"/>
-              </w:rPr>
-              <w:t xml:space="preserve"> d – </w:t>
-            </w:r>
-          </w:p>
-          <w:p>
-            <w:pPr>
-              <w:jc w:val="both"/>
-              <w:rPr>
-                <w:rFonts w:ascii="Helvetica" w:hAnsi="Helvetica"/>
-                <w:sz w:val="20"/>
-              </w:rPr>
-            </w:pPr>
-            <w:r>
-              <w:rPr>
-                <w:rFonts w:ascii="Helvetica" w:hAnsi="Helvetica"/>
-                <w:sz w:val="20"/>
-              </w:rPr>
-              <w:t>Tasks</w:t>
-            </w:r>
-          </w:p>
-          <w:p>
-            <w:pPr>
-              <w:pStyle w:val="ListParagraph"/>
-              <w:numPr>
-                <w:ilvl w:val="0"/>
-                <w:numId w:val="17"/>
-              </w:numPr>
-              <w:jc w:val="both"/>
-              <w:rPr>
-                <w:rFonts w:ascii="Helvetica" w:hAnsi="Helvetica"/>
-                <w:sz w:val="20"/>
-              </w:rPr>
-            </w:pPr>
-            <w:r>
-              <w:rPr>
-                <w:rFonts w:ascii="Helvetica" w:hAnsi="Helvetica"/>
-                <w:sz w:val="20"/>
-              </w:rPr>
-              <w:t>Complete WHS risk assessment</w:t>
-            </w:r>
-          </w:p>
-          <w:p>
-            <w:pPr>
-              <w:pStyle w:val="ListParagraph"/>
-              <w:numPr>
-                <w:ilvl w:val="0"/>
-                <w:numId w:val="17"/>
-              </w:numPr>
-              <w:jc w:val="both"/>
-              <w:rPr>
-                <w:rFonts w:ascii="Helvetica" w:hAnsi="Helvetica"/>
-                <w:sz w:val="20"/>
-              </w:rPr>
-            </w:pPr>
-            <w:r>
-              <w:rPr>
-                <w:rFonts w:ascii="Helvetica" w:hAnsi="Helvetica"/>
-                <w:sz w:val="20"/>
-              </w:rPr>
-              <w:t>Meet with workshop staff to discuss project</w:t>
-            </w:r>
-          </w:p>
-          <w:p>
-            <w:pPr>
-              <w:pStyle w:val="ListParagraph"/>
-              <w:numPr>
-                <w:ilvl w:val="0"/>
-                <w:numId w:val="17"/>
-              </w:numPr>
-              <w:jc w:val="both"/>
-              <w:rPr>
-                <w:rFonts w:ascii="Helvetica" w:hAnsi="Helvetica"/>
-                <w:sz w:val="20"/>
-              </w:rPr>
-            </w:pPr>
-            <w:r>
-              <w:rPr>
-                <w:rFonts w:ascii="Helvetica" w:hAnsi="Helvetica"/>
-                <w:sz w:val="20"/>
-              </w:rPr>
-              <w:t>Component selection (feedback system)</w:t>
-            </w:r>
-          </w:p>
-          <w:p>
-            <w:pPr>
-              <w:pStyle w:val="ListParagraph"/>
-              <w:numPr>
-                <w:ilvl w:val="0"/>
-                <w:numId w:val="17"/>
-              </w:numPr>
-              <w:jc w:val="both"/>
-              <w:rPr>
-                <w:rFonts w:ascii="Helvetica" w:hAnsi="Helvetica"/>
-                <w:sz w:val="20"/>
-              </w:rPr>
-            </w:pPr>
-            <w:r>
-              <w:rPr>
-                <w:rFonts w:ascii="Helvetica" w:hAnsi="Helvetica"/>
-                <w:sz w:val="20"/>
-              </w:rPr>
-              <w:t xml:space="preserve">Design of </w:t>
-            </w:r>
-            <w:r>
-              <w:rPr>
-                <w:rFonts w:ascii="Helvetica" w:hAnsi="Helvetica"/>
-                <w:sz w:val="20"/>
-              </w:rPr>
-              <w:t>schematic</w:t>
-            </w:r>
-            <w:r>
-              <w:rPr>
-                <w:rFonts w:ascii="Helvetica" w:hAnsi="Helvetica"/>
-                <w:sz w:val="20"/>
-              </w:rPr>
-              <w:t xml:space="preserve"> and PCB</w:t>
-            </w:r>
-          </w:p>
-          <w:p>
-            <w:pPr>
-              <w:pStyle w:val="ListParagraph"/>
-              <w:numPr>
-                <w:ilvl w:val="1"/>
-                <w:numId w:val="17"/>
-              </w:numPr>
-              <w:jc w:val="both"/>
-              <w:rPr>
-                <w:rFonts w:ascii="Helvetica" w:hAnsi="Helvetica"/>
-                <w:sz w:val="20"/>
-              </w:rPr>
-            </w:pPr>
-            <w:r>
-              <w:rPr>
-                <w:rFonts w:ascii="Helvetica" w:hAnsi="Helvetica"/>
-                <w:sz w:val="20"/>
-              </w:rPr>
-              <w:t>Design of schematic</w:t>
-            </w:r>
-          </w:p>
-          <w:p>
-            <w:pPr>
-              <w:pStyle w:val="ListParagraph"/>
-              <w:numPr>
-                <w:ilvl w:val="1"/>
-                <w:numId w:val="17"/>
-              </w:numPr>
-              <w:jc w:val="both"/>
-              <w:rPr>
-                <w:rFonts w:ascii="Helvetica" w:hAnsi="Helvetica"/>
-                <w:sz w:val="20"/>
-              </w:rPr>
-            </w:pPr>
-            <w:r>
-              <w:rPr>
-                <w:rFonts w:ascii="Helvetica" w:hAnsi="Helvetica"/>
-                <w:sz w:val="20"/>
-              </w:rPr>
-              <w:t>Design of PCB including all trace routing and GERBER generation</w:t>
-            </w:r>
-          </w:p>
-          <w:p>
-            <w:pPr>
-              <w:pStyle w:val="ListParagraph"/>
-              <w:numPr>
-                <w:ilvl w:val="0"/>
-                <w:numId w:val="17"/>
-              </w:numPr>
-              <w:jc w:val="both"/>
-              <w:rPr>
-                <w:rFonts w:ascii="Helvetica" w:hAnsi="Helvetica"/>
-                <w:sz w:val="20"/>
-              </w:rPr>
-            </w:pPr>
-            <w:r>
-              <w:rPr>
-                <w:rFonts w:ascii="Helvetica" w:hAnsi="Helvetica"/>
-                <w:sz w:val="20"/>
-              </w:rPr>
-              <w:t>Order parts</w:t>
-            </w:r>
-          </w:p>
-          <w:p>
-            <w:pPr>
-              <w:pStyle w:val="ListParagraph"/>
-              <w:numPr>
-                <w:ilvl w:val="0"/>
-                <w:numId w:val="17"/>
-              </w:numPr>
-              <w:jc w:val="both"/>
-              <w:rPr>
-                <w:rFonts w:ascii="Helvetica" w:hAnsi="Helvetica"/>
-                <w:sz w:val="20"/>
-              </w:rPr>
-            </w:pPr>
-            <w:r>
-              <w:rPr>
-                <w:rFonts w:ascii="Helvetica" w:hAnsi="Helvetica"/>
-                <w:sz w:val="20"/>
-              </w:rPr>
-              <w:t>Order PCB</w:t>
-            </w:r>
-          </w:p>
-          <w:p>
-            <w:pPr>
-              <w:pStyle w:val="ListParagraph"/>
-              <w:numPr>
-                <w:ilvl w:val="0"/>
-                <w:numId w:val="17"/>
-              </w:numPr>
-              <w:jc w:val="both"/>
-              <w:rPr>
-                <w:rFonts w:ascii="Helvetica" w:hAnsi="Helvetica"/>
-                <w:sz w:val="20"/>
-              </w:rPr>
-            </w:pPr>
-            <w:r>
-              <w:rPr>
-                <w:rFonts w:ascii="Helvetica" w:hAnsi="Helvetica"/>
-                <w:sz w:val="20"/>
-              </w:rPr>
-              <w:t>Develop control algorithm that implements feedback into the driver control</w:t>
-            </w:r>
-          </w:p>
-          <w:p>
-            <w:pPr>
-              <w:pStyle w:val="ListParagraph"/>
-              <w:numPr>
-                <w:ilvl w:val="0"/>
-                <w:numId w:val="17"/>
-              </w:numPr>
-              <w:jc w:val="both"/>
-              <w:rPr>
-                <w:rFonts w:ascii="Helvetica" w:hAnsi="Helvetica"/>
-                <w:sz w:val="20"/>
-              </w:rPr>
-            </w:pPr>
-            <w:r>
-              <w:rPr>
-                <w:rFonts w:ascii="Helvetica" w:hAnsi="Helvetica"/>
-                <w:sz w:val="20"/>
-              </w:rPr>
-              <w:t>Develop</w:t>
-            </w:r>
-            <w:r>
-              <w:rPr>
-                <w:rFonts w:ascii="Helvetica" w:hAnsi="Helvetica"/>
-                <w:sz w:val="20"/>
-              </w:rPr>
-              <w:t xml:space="preserve"> MCU</w:t>
-            </w:r>
-            <w:r>
-              <w:rPr>
-                <w:rFonts w:ascii="Helvetica" w:hAnsi="Helvetica"/>
-                <w:sz w:val="20"/>
-              </w:rPr>
-              <w:t xml:space="preserve"> Software</w:t>
-            </w:r>
-          </w:p>
-          <w:p>
-            <w:pPr>
-              <w:pStyle w:val="ListParagraph"/>
-              <w:numPr>
-                <w:ilvl w:val="0"/>
-                <w:numId w:val="17"/>
-              </w:numPr>
-              <w:jc w:val="both"/>
-              <w:rPr>
-                <w:rFonts w:ascii="Helvetica" w:hAnsi="Helvetica"/>
-                <w:sz w:val="20"/>
-              </w:rPr>
-            </w:pPr>
-            <w:r>
-              <w:rPr>
-                <w:rFonts w:ascii="Helvetica" w:hAnsi="Helvetica"/>
-                <w:sz w:val="20"/>
-              </w:rPr>
-              <w:t>Testing of Hardware</w:t>
-            </w:r>
-          </w:p>
-          <w:p>
-            <w:pPr>
-              <w:pStyle w:val="ListParagraph"/>
-              <w:numPr>
-                <w:ilvl w:val="0"/>
-                <w:numId w:val="17"/>
-              </w:numPr>
-              <w:jc w:val="both"/>
-              <w:rPr>
-                <w:rFonts w:ascii="Helvetica" w:hAnsi="Helvetica"/>
-                <w:sz w:val="20"/>
-              </w:rPr>
-            </w:pPr>
-            <w:r>
-              <w:rPr>
-                <w:rFonts w:ascii="Helvetica" w:hAnsi="Helvetica"/>
-                <w:sz w:val="20"/>
-              </w:rPr>
-              <w:t>Testing of Software</w:t>
-            </w:r>
-          </w:p>
-          <w:p>
-            <w:pPr>
-              <w:pStyle w:val="ListParagraph"/>
-              <w:numPr>
-                <w:ilvl w:val="0"/>
-                <w:numId w:val="17"/>
-              </w:numPr>
-              <w:jc w:val="both"/>
-              <w:rPr>
-                <w:rFonts w:ascii="Helvetica" w:hAnsi="Helvetica"/>
-                <w:sz w:val="20"/>
-              </w:rPr>
-            </w:pPr>
-            <w:r>
-              <w:rPr>
-                <w:rFonts w:ascii="Helvetica" w:hAnsi="Helvetica"/>
-                <w:sz w:val="20"/>
-              </w:rPr>
-              <w:t>Testing of System</w:t>
-            </w:r>
-          </w:p>
-          <w:p>
-            <w:pPr>
-              <w:jc w:val="both"/>
-              <w:rPr>
-                <w:rFonts w:ascii="Helvetica" w:hAnsi="Helvetica"/>
-                <w:sz w:val="20"/>
-              </w:rPr>
-            </w:pPr>
-          </w:p>
-          <w:p>
-            <w:pPr>
-              <w:jc w:val="both"/>
-              <w:rPr>
-                <w:rFonts w:ascii="Helvetica" w:hAnsi="Helvetica"/>
-                <w:sz w:val="20"/>
-              </w:rPr>
-            </w:pPr>
+            <w:r>
+              <w:rPr>
+                <w:rFonts w:ascii="Helvetica" w:hAnsi="Helvetica"/>
+                <w:sz w:val="20"/>
+              </w:rPr>
+              <w:t xml:space="preserve"> The software algorithms will be validated in MATLAB before implementation </w:t>
+            </w:r>
+            <w:r>
+              <w:rPr>
+                <w:rFonts w:ascii="Helvetica" w:hAnsi="Helvetica"/>
+                <w:sz w:val="20"/>
+              </w:rPr>
+              <w:t>on an Arduino development board in</w:t>
+            </w:r>
+            <w:r>
+              <w:rPr>
+                <w:rFonts w:ascii="Helvetica" w:hAnsi="Helvetica"/>
+                <w:sz w:val="20"/>
+              </w:rPr>
+              <w:t xml:space="preserve"> C++. The final hardware will be test</w:t>
+            </w:r>
+            <w:r>
+              <w:rPr>
+                <w:rFonts w:ascii="Helvetica" w:hAnsi="Helvetica"/>
+                <w:sz w:val="20"/>
+              </w:rPr>
+              <w:t>ed</w:t>
+            </w:r>
+            <w:r>
+              <w:rPr>
+                <w:rFonts w:ascii="Helvetica" w:hAnsi="Helvetica"/>
+                <w:sz w:val="20"/>
+              </w:rPr>
+              <w:t xml:space="preserve"> using correct probing techniques with an oscilloscope against competing algorithms.</w:t>
+            </w:r>
           </w:p>
           <w:p>
             <w:pPr>
@@ -1886,6 +3327,511 @@
           </w:tcPr>
           <w:p>
             <w:pPr>
+              <w:numPr>
+                <w:ilvl w:val="0"/>
+                <w:numId w:val="16"/>
+              </w:numPr>
+              <w:tabs>
+                <w:tab w:val="clear" w:pos="1134"/>
+                <w:tab w:val="num" w:pos="567"/>
+              </w:tabs>
+              <w:ind w:left="567"/>
+              <w:jc w:val="both"/>
+              <w:rPr>
+                <w:rFonts w:ascii="Helvetica" w:hAnsi="Helvetica"/>
+                <w:sz w:val="20"/>
+              </w:rPr>
+            </w:pPr>
+            <w:r>
+              <w:rPr>
+                <w:rFonts w:ascii="Helvetica" w:hAnsi="Helvetica"/>
+                <w:color w:val="A6A6A6" w:themeColor="background1" w:themeShade="A6"/>
+                <w:sz w:val="20"/>
+              </w:rPr>
+              <w:lastRenderedPageBreak/>
+              <w:t>What is the timeframe for achieving the project objectives? Indicate all milestones and deliverables, clearly showing specific outcomes to be achieved by the end of ECTE451</w:t>
+            </w:r>
+            <w:r>
+              <w:rPr>
+                <w:rFonts w:ascii="Helvetica" w:hAnsi="Helvetica"/>
+                <w:color w:val="A6A6A6" w:themeColor="background1" w:themeShade="A6"/>
+                <w:sz w:val="20"/>
+              </w:rPr>
+              <w:t xml:space="preserve"> (no </w:t>
+            </w:r>
+            <w:r>
+              <w:rPr>
+                <w:color w:val="A6A6A6" w:themeColor="background1" w:themeShade="A6"/>
+              </w:rPr>
+              <w:t>Gantt</w:t>
+            </w:r>
+            <w:r>
+              <w:rPr>
+                <w:rFonts w:ascii="Helvetica" w:hAnsi="Helvetica"/>
+                <w:color w:val="A6A6A6" w:themeColor="background1" w:themeShade="A6"/>
+                <w:sz w:val="20"/>
+              </w:rPr>
+              <w:t xml:space="preserve"> </w:t>
+            </w:r>
+            <w:r>
+              <w:rPr>
+                <w:rFonts w:ascii="Helvetica" w:hAnsi="Helvetica"/>
+                <w:color w:val="A6A6A6" w:themeColor="background1" w:themeShade="A6"/>
+                <w:sz w:val="20"/>
+              </w:rPr>
+              <w:t>chart required).</w:t>
+            </w:r>
+          </w:p>
+          <w:p>
+            <w:pPr>
+              <w:jc w:val="both"/>
+              <w:rPr>
+                <w:rFonts w:ascii="Helvetica" w:hAnsi="Helvetica"/>
+                <w:sz w:val="20"/>
+              </w:rPr>
+            </w:pPr>
+            <w:r>
+              <w:rPr>
+                <w:rFonts w:ascii="Helvetica" w:hAnsi="Helvetica"/>
+                <w:sz w:val="20"/>
+              </w:rPr>
+              <w:t xml:space="preserve">After this </w:t>
+            </w:r>
+            <w:r>
+              <w:rPr>
+                <w:rFonts w:ascii="Helvetica" w:hAnsi="Helvetica"/>
+                <w:noProof/>
+                <w:sz w:val="20"/>
+              </w:rPr>
+              <w:t>proposal</w:t>
+            </w:r>
+            <w:r>
+              <w:rPr>
+                <w:rFonts w:ascii="Helvetica" w:hAnsi="Helvetica"/>
+                <w:sz w:val="20"/>
+              </w:rPr>
+              <w:t xml:space="preserve"> there are two remaining deliverables, the project report due Monday of week 12 and finally the project presentation </w:t>
+            </w:r>
+            <w:r>
+              <w:rPr>
+                <w:rFonts w:ascii="Helvetica" w:hAnsi="Helvetica"/>
+                <w:noProof/>
+                <w:sz w:val="20"/>
+              </w:rPr>
+              <w:t>in</w:t>
+            </w:r>
+            <w:r>
+              <w:rPr>
+                <w:rFonts w:ascii="Helvetica" w:hAnsi="Helvetica"/>
+                <w:sz w:val="20"/>
+              </w:rPr>
+              <w:t xml:space="preserve"> Monday of week 14. To track </w:t>
+            </w:r>
+            <w:r>
+              <w:rPr>
+                <w:rFonts w:ascii="Helvetica" w:hAnsi="Helvetica"/>
+                <w:noProof/>
+                <w:sz w:val="20"/>
+              </w:rPr>
+              <w:t>progress</w:t>
+            </w:r>
+            <w:r>
+              <w:rPr>
+                <w:rFonts w:ascii="Helvetica" w:hAnsi="Helvetica"/>
+                <w:sz w:val="20"/>
+              </w:rPr>
+              <w:t xml:space="preserve"> of the project and to ensure completion a set of milestones have been implemented.</w:t>
+            </w:r>
+          </w:p>
+          <w:p>
+            <w:pPr>
+              <w:jc w:val="both"/>
+              <w:rPr>
+                <w:rFonts w:ascii="Helvetica" w:hAnsi="Helvetica"/>
+                <w:sz w:val="20"/>
+              </w:rPr>
+            </w:pPr>
+          </w:p>
+          <w:p>
+            <w:pPr>
+              <w:jc w:val="both"/>
+              <w:rPr>
+                <w:rFonts w:ascii="Helvetica" w:hAnsi="Helvetica"/>
+                <w:sz w:val="20"/>
+              </w:rPr>
+            </w:pPr>
+            <w:r>
+              <w:rPr>
+                <w:rFonts w:ascii="Helvetica" w:hAnsi="Helvetica"/>
+                <w:sz w:val="20"/>
+              </w:rPr>
+              <w:t>Milestone 1 – Initial Paperwork</w:t>
+            </w:r>
+          </w:p>
+          <w:p>
+            <w:pPr>
+              <w:jc w:val="both"/>
+              <w:rPr>
+                <w:rFonts w:ascii="Helvetica" w:hAnsi="Helvetica"/>
+                <w:sz w:val="20"/>
+              </w:rPr>
+            </w:pPr>
+            <w:r>
+              <w:rPr>
+                <w:rFonts w:ascii="Helvetica" w:hAnsi="Helvetica"/>
+                <w:sz w:val="20"/>
+              </w:rPr>
+              <w:t>The initial paperwork will involve the completion of the WHS risk assessment and project form. A meeting with SECTE workshop staff will be set to discuss the hardware and tools required to complete this project. Lab access will also need to be gained as part of this milestone. This milestone should be completed by Friday week 4.</w:t>
+            </w:r>
+          </w:p>
+          <w:p>
+            <w:pPr>
+              <w:jc w:val="both"/>
+              <w:rPr>
+                <w:rFonts w:ascii="Helvetica" w:hAnsi="Helvetica"/>
+                <w:sz w:val="20"/>
+              </w:rPr>
+            </w:pPr>
+          </w:p>
+          <w:p>
+            <w:pPr>
+              <w:jc w:val="both"/>
+              <w:rPr>
+                <w:rFonts w:ascii="Helvetica" w:hAnsi="Helvetica"/>
+                <w:sz w:val="20"/>
+              </w:rPr>
+            </w:pPr>
+            <w:r>
+              <w:rPr>
+                <w:rFonts w:ascii="Helvetica" w:hAnsi="Helvetica"/>
+                <w:sz w:val="20"/>
+              </w:rPr>
+              <w:t>Milestone 2 – Selection/Order of Parts</w:t>
+            </w:r>
+          </w:p>
+          <w:p>
+            <w:pPr>
+              <w:jc w:val="both"/>
+              <w:rPr>
+                <w:rFonts w:ascii="Helvetica" w:hAnsi="Helvetica"/>
+                <w:sz w:val="20"/>
+              </w:rPr>
+            </w:pPr>
+            <w:r>
+              <w:rPr>
+                <w:rFonts w:ascii="Helvetica" w:hAnsi="Helvetica"/>
+                <w:sz w:val="20"/>
+              </w:rPr>
+              <w:t xml:space="preserve">All electronic components shall be </w:t>
+            </w:r>
+            <w:proofErr w:type="gramStart"/>
+            <w:r>
+              <w:rPr>
+                <w:rFonts w:ascii="Helvetica" w:hAnsi="Helvetica"/>
+                <w:sz w:val="20"/>
+              </w:rPr>
+              <w:t>selected</w:t>
+            </w:r>
+            <w:proofErr w:type="gramEnd"/>
+            <w:r>
+              <w:rPr>
+                <w:rFonts w:ascii="Helvetica" w:hAnsi="Helvetica"/>
+                <w:sz w:val="20"/>
+              </w:rPr>
+              <w:t xml:space="preserve"> and an order will be placed through the SECTE Stores Office by Friday week 6. </w:t>
+            </w:r>
+          </w:p>
+          <w:p>
+            <w:pPr>
+              <w:jc w:val="both"/>
+              <w:rPr>
+                <w:rFonts w:ascii="Helvetica" w:hAnsi="Helvetica"/>
+                <w:sz w:val="20"/>
+              </w:rPr>
+            </w:pPr>
+          </w:p>
+          <w:p>
+            <w:pPr>
+              <w:jc w:val="both"/>
+              <w:rPr>
+                <w:rFonts w:ascii="Helvetica" w:hAnsi="Helvetica"/>
+                <w:sz w:val="20"/>
+              </w:rPr>
+            </w:pPr>
+            <w:r>
+              <w:rPr>
+                <w:rFonts w:ascii="Helvetica" w:hAnsi="Helvetica"/>
+                <w:sz w:val="20"/>
+              </w:rPr>
+              <w:t>Milestone 3 – Order PCB for Magnetic Encoder</w:t>
+            </w:r>
+          </w:p>
+          <w:p>
+            <w:pPr>
+              <w:jc w:val="both"/>
+              <w:rPr>
+                <w:rFonts w:ascii="Helvetica" w:hAnsi="Helvetica"/>
+                <w:sz w:val="20"/>
+              </w:rPr>
+            </w:pPr>
+            <w:r>
+              <w:rPr>
+                <w:rFonts w:ascii="Helvetica" w:hAnsi="Helvetica"/>
+                <w:sz w:val="20"/>
+              </w:rPr>
+              <w:t xml:space="preserve">This milestone requires the completion of the circuit board to hold the magnetic encoder. Upon completion of the </w:t>
+            </w:r>
+            <w:r>
+              <w:rPr>
+                <w:rFonts w:ascii="Helvetica" w:hAnsi="Helvetica"/>
+                <w:noProof/>
+                <w:sz w:val="20"/>
+              </w:rPr>
+              <w:t>PCB</w:t>
+            </w:r>
+            <w:r>
+              <w:rPr>
+                <w:rFonts w:ascii="Helvetica" w:hAnsi="Helvetica"/>
+                <w:sz w:val="20"/>
+              </w:rPr>
+              <w:t xml:space="preserve"> the order for the manufacture can be made through the SECTE Stores Office. As the lead time for PCB manufacture is up to 14 business days it is critical that this milestone is reached before Friday week 6.</w:t>
+            </w:r>
+          </w:p>
+          <w:p>
+            <w:pPr>
+              <w:jc w:val="both"/>
+              <w:rPr>
+                <w:rFonts w:ascii="Helvetica" w:hAnsi="Helvetica"/>
+                <w:sz w:val="20"/>
+              </w:rPr>
+            </w:pPr>
+          </w:p>
+          <w:p>
+            <w:pPr>
+              <w:jc w:val="both"/>
+              <w:rPr>
+                <w:rFonts w:ascii="Helvetica" w:hAnsi="Helvetica"/>
+                <w:sz w:val="20"/>
+              </w:rPr>
+            </w:pPr>
+            <w:r>
+              <w:rPr>
+                <w:rFonts w:ascii="Helvetica" w:hAnsi="Helvetica"/>
+                <w:sz w:val="20"/>
+              </w:rPr>
+              <w:t xml:space="preserve">Milestone 4 – MATLAB Model </w:t>
+            </w:r>
+          </w:p>
+          <w:p>
+            <w:pPr>
+              <w:jc w:val="both"/>
+              <w:rPr>
+                <w:rFonts w:ascii="Helvetica" w:hAnsi="Helvetica"/>
+                <w:sz w:val="20"/>
+              </w:rPr>
+            </w:pPr>
+            <w:r>
+              <w:rPr>
+                <w:rFonts w:ascii="Helvetica" w:hAnsi="Helvetica"/>
+                <w:sz w:val="20"/>
+              </w:rPr>
+              <w:t>The MATLAB model is required to be completed by Friday Week 7. This entails the complete Simulink model of the stepper motor and driver. Additionally, the MATLAB Support Library should be implanted at this time to allow for hardware-in-the-loop testing of the control algorithms</w:t>
+            </w:r>
+            <w:r>
+              <w:rPr>
+                <w:rFonts w:ascii="Helvetica" w:hAnsi="Helvetica"/>
+                <w:sz w:val="20"/>
+              </w:rPr>
+              <w:t xml:space="preserve"> as they are developed</w:t>
+            </w:r>
+            <w:r>
+              <w:rPr>
+                <w:rFonts w:ascii="Helvetica" w:hAnsi="Helvetica"/>
+                <w:sz w:val="20"/>
+              </w:rPr>
+              <w:t>.</w:t>
+            </w:r>
+          </w:p>
+          <w:p>
+            <w:pPr>
+              <w:jc w:val="both"/>
+              <w:rPr>
+                <w:rFonts w:ascii="Helvetica" w:hAnsi="Helvetica"/>
+                <w:sz w:val="20"/>
+              </w:rPr>
+            </w:pPr>
+          </w:p>
+          <w:p>
+            <w:pPr>
+              <w:jc w:val="both"/>
+              <w:rPr>
+                <w:rFonts w:ascii="Helvetica" w:hAnsi="Helvetica"/>
+                <w:sz w:val="20"/>
+              </w:rPr>
+            </w:pPr>
+            <w:r>
+              <w:rPr>
+                <w:rFonts w:ascii="Helvetica" w:hAnsi="Helvetica"/>
+                <w:sz w:val="20"/>
+              </w:rPr>
+              <w:t>Milestone 5 – Basic Control Algorithms</w:t>
+            </w:r>
+          </w:p>
+          <w:p>
+            <w:pPr>
+              <w:jc w:val="both"/>
+              <w:rPr>
+                <w:rFonts w:ascii="Helvetica" w:hAnsi="Helvetica"/>
+                <w:sz w:val="20"/>
+              </w:rPr>
+            </w:pPr>
+            <w:r>
+              <w:rPr>
+                <w:rFonts w:ascii="Helvetica" w:hAnsi="Helvetica"/>
+                <w:sz w:val="20"/>
+              </w:rPr>
+              <w:t>The algorithms to detect the positioning and velocity are required to be completed by Friday week 9</w:t>
+            </w:r>
+            <w:r>
+              <w:rPr>
+                <w:rFonts w:ascii="Helvetica" w:hAnsi="Helvetica"/>
+                <w:sz w:val="20"/>
+              </w:rPr>
+              <w:t xml:space="preserve"> and will be implemented in Simulink. </w:t>
+            </w:r>
+            <w:r>
+              <w:rPr>
+                <w:rFonts w:ascii="Helvetica" w:hAnsi="Helvetica"/>
+                <w:sz w:val="20"/>
+              </w:rPr>
+              <w:t xml:space="preserve">A software library will need to be developed to read real-time data from the encoder. The Simulink model will analyse the data and interact with the driver to respond to missed steps. </w:t>
+            </w:r>
+            <w:r>
+              <w:rPr>
+                <w:rFonts w:ascii="Helvetica" w:hAnsi="Helvetica"/>
+                <w:sz w:val="20"/>
+              </w:rPr>
+              <w:t>As hardware construction will likely not be completed at this stage dummy data can be used for preliminary tests of the control algorithms.</w:t>
+            </w:r>
+          </w:p>
+          <w:p>
+            <w:pPr>
+              <w:jc w:val="both"/>
+              <w:rPr>
+                <w:rFonts w:ascii="Helvetica" w:hAnsi="Helvetica"/>
+                <w:sz w:val="20"/>
+              </w:rPr>
+            </w:pPr>
+          </w:p>
+          <w:p>
+            <w:pPr>
+              <w:jc w:val="both"/>
+              <w:rPr>
+                <w:rFonts w:ascii="Helvetica" w:hAnsi="Helvetica"/>
+                <w:sz w:val="20"/>
+              </w:rPr>
+            </w:pPr>
+            <w:r>
+              <w:rPr>
+                <w:rFonts w:ascii="Helvetica" w:hAnsi="Helvetica"/>
+                <w:sz w:val="20"/>
+              </w:rPr>
+              <w:t xml:space="preserve">Milestone 6 </w:t>
+            </w:r>
+            <w:r>
+              <w:rPr>
+                <w:rFonts w:ascii="Helvetica" w:hAnsi="Helvetica"/>
+                <w:sz w:val="20"/>
+              </w:rPr>
+              <w:t>–</w:t>
+            </w:r>
+            <w:r>
+              <w:rPr>
+                <w:rFonts w:ascii="Helvetica" w:hAnsi="Helvetica"/>
+                <w:sz w:val="20"/>
+              </w:rPr>
+              <w:t xml:space="preserve"> </w:t>
+            </w:r>
+            <w:r>
+              <w:rPr>
+                <w:rFonts w:ascii="Helvetica" w:hAnsi="Helvetica"/>
+                <w:sz w:val="20"/>
+              </w:rPr>
+              <w:t>Hardware Construction and Preliminary Tests</w:t>
+            </w:r>
+          </w:p>
+          <w:p>
+            <w:pPr>
+              <w:jc w:val="both"/>
+              <w:rPr>
+                <w:rFonts w:ascii="Helvetica" w:hAnsi="Helvetica"/>
+                <w:sz w:val="20"/>
+              </w:rPr>
+            </w:pPr>
+            <w:r>
+              <w:rPr>
+                <w:rFonts w:ascii="Helvetica" w:hAnsi="Helvetica"/>
+                <w:sz w:val="20"/>
+              </w:rPr>
+              <w:t xml:space="preserve">All parts and PCBs should be delivered by week 10 and hardware construction can begin. This involves the population of the circuit board with components connecting the driver board, Arduino and encoder together.  </w:t>
+            </w:r>
+            <w:r>
+              <w:rPr>
+                <w:rFonts w:ascii="Helvetica" w:hAnsi="Helvetica"/>
+                <w:sz w:val="20"/>
+              </w:rPr>
+              <w:t>Preliminary hardware tests will be conducted at this stage with all major software bugs to be removed by the end of week 10. This will allow the analysis of data over the midsession break.</w:t>
+            </w:r>
+            <w:r>
+              <w:rPr>
+                <w:rFonts w:ascii="Helvetica" w:hAnsi="Helvetica"/>
+                <w:sz w:val="20"/>
+              </w:rPr>
+              <w:t xml:space="preserve"> </w:t>
+            </w:r>
+          </w:p>
+          <w:p>
+            <w:pPr>
+              <w:jc w:val="both"/>
+              <w:rPr>
+                <w:rFonts w:ascii="Helvetica" w:hAnsi="Helvetica"/>
+                <w:sz w:val="20"/>
+              </w:rPr>
+            </w:pPr>
+          </w:p>
+          <w:p>
+            <w:pPr>
+              <w:jc w:val="both"/>
+              <w:rPr>
+                <w:rFonts w:ascii="Helvetica" w:hAnsi="Helvetica"/>
+                <w:sz w:val="20"/>
+              </w:rPr>
+            </w:pPr>
+            <w:r>
+              <w:rPr>
+                <w:rFonts w:ascii="Helvetica" w:hAnsi="Helvetica"/>
+                <w:sz w:val="20"/>
+              </w:rPr>
+              <w:t xml:space="preserve">The remaining three weeks will entail </w:t>
+            </w:r>
+            <w:r>
+              <w:rPr>
+                <w:rFonts w:ascii="Helvetica" w:hAnsi="Helvetica"/>
+                <w:noProof/>
+                <w:sz w:val="20"/>
+              </w:rPr>
+              <w:t>fine tuning</w:t>
+            </w:r>
+            <w:r>
+              <w:rPr>
+                <w:rFonts w:ascii="Helvetica" w:hAnsi="Helvetica"/>
+                <w:sz w:val="20"/>
+              </w:rPr>
+              <w:t xml:space="preserve"> of the control algorithms and developing libraries in C++ to allow porting of the control system to an MCU.</w:t>
+            </w:r>
+          </w:p>
+          <w:p>
+            <w:pPr>
               <w:autoSpaceDE w:val="0"/>
               <w:autoSpaceDN w:val="0"/>
               <w:adjustRightInd w:val="0"/>
@@ -1911,12 +3857,18 @@
     </w:p>
     <w:p>
       <w:pPr>
-        <w:jc w:val="both"/>
         <w:rPr>
           <w:rFonts w:ascii="Helvetica" w:hAnsi="Helvetica"/>
           <w:b/>
         </w:rPr>
       </w:pPr>
+      <w:r>
+        <w:rPr>
+          <w:rFonts w:ascii="Helvetica" w:hAnsi="Helvetica"/>
+          <w:b/>
+        </w:rPr>
+        <w:br w:type="page"/>
+      </w:r>
     </w:p>
     <w:p>
       <w:pPr>
@@ -2068,7 +4020,16 @@
                 <w:bCs/>
                 <w:color w:val="A6A6A6" w:themeColor="background1" w:themeShade="A6"/>
               </w:rPr>
-              <w:t xml:space="preserve">or access to infrastructure required to </w:t>
+              <w:t xml:space="preserve">or access to </w:t>
+            </w:r>
+            <w:r>
+              <w:rPr>
+                <w:b w:val="0"/>
+                <w:bCs/>
+                <w:noProof/>
+                <w:color w:val="A6A6A6" w:themeColor="background1" w:themeShade="A6"/>
+              </w:rPr>
+              <w:t>infrastructure</w:t>
             </w:r>
             <w:r>
               <w:rPr>
@@ -2076,7 +4037,7 @@
                 <w:bCs/>
                 <w:color w:val="A6A6A6" w:themeColor="background1" w:themeShade="A6"/>
               </w:rPr>
-              <w:t>complete</w:t>
+              <w:t xml:space="preserve"> required to </w:t>
             </w:r>
             <w:r>
               <w:rPr>
@@ -2084,80 +4045,106 @@
                 <w:bCs/>
                 <w:color w:val="A6A6A6" w:themeColor="background1" w:themeShade="A6"/>
               </w:rPr>
+              <w:t>complete</w:t>
+            </w:r>
+            <w:r>
+              <w:rPr>
+                <w:b w:val="0"/>
+                <w:bCs/>
+                <w:color w:val="A6A6A6" w:themeColor="background1" w:themeShade="A6"/>
+              </w:rPr>
               <w:t xml:space="preserve"> the project. </w:t>
             </w:r>
           </w:p>
           <w:p>
             <w:r>
-              <w:t xml:space="preserve">The project will require the design and manufacture of a custom circuit board which will </w:t>
-            </w:r>
-            <w:r>
-              <w:t>entail</w:t>
-            </w:r>
-            <w:r>
-              <w:t xml:space="preserve"> the procurement of various electrical components. The stepper motor controller will be based around the TMC2100 which will be controlled using </w:t>
-            </w:r>
-            <w:proofErr w:type="gramStart"/>
-            <w:r>
-              <w:t>a</w:t>
-            </w:r>
-            <w:proofErr w:type="gramEnd"/>
-            <w:r>
-              <w:t xml:space="preserve"> MCU. </w:t>
-            </w:r>
-            <w:r>
-              <w:t>Additionally,</w:t>
-            </w:r>
-            <w:r>
-              <w:t xml:space="preserve"> an encoder will be used for the shaft position sensing.</w:t>
-            </w:r>
-            <w:r>
-              <w:t xml:space="preserve"> A</w:t>
-            </w:r>
-            <w:r>
-              <w:t xml:space="preserve"> stepper motor will be required to</w:t>
-            </w:r>
-            <w:r>
-              <w:t xml:space="preserve"> mount the controller board to and</w:t>
-            </w:r>
-            <w:r>
-              <w:t xml:space="preserve"> perform controller testing.</w:t>
+              <w:t xml:space="preserve">MATLAB will be used along with the Arduino IDE for software development. A MATLAB licence is available through the university while the Arduino IDE is open-source software. </w:t>
+            </w:r>
+            <w:r>
+              <w:t xml:space="preserve">Open-source software will </w:t>
+            </w:r>
+            <w:r>
+              <w:t xml:space="preserve">also </w:t>
+            </w:r>
+            <w:r>
+              <w:t>be used for schematic and PCB layo</w:t>
+            </w:r>
+            <w:bookmarkStart w:id="0" w:name="_GoBack"/>
+            <w:bookmarkEnd w:id="0"/>
+            <w:r>
+              <w:t>ut</w:t>
+            </w:r>
+            <w:r>
+              <w:t xml:space="preserve">. </w:t>
             </w:r>
           </w:p>
           <w:p/>
           <w:p>
             <w:r>
-              <w:t>The MCU software will be written in C++ and will not re</w:t>
-            </w:r>
-            <w:r>
-              <w:t>quire additional software resources other than the manufacturers IDE</w:t>
-            </w:r>
-            <w:r>
-              <w:t>.</w:t>
+              <w:t xml:space="preserve">Being a </w:t>
+            </w:r>
+            <w:r>
+              <w:t>hardware-based</w:t>
+            </w:r>
+            <w:r>
+              <w:t xml:space="preserve"> project</w:t>
+            </w:r>
+            <w:r>
+              <w:t>,</w:t>
             </w:r>
             <w:r>
               <w:t xml:space="preserve"> </w:t>
             </w:r>
             <w:r>
-              <w:t>Open-source software will be used for schematic and PCB layout requiring access to a computer.</w:t>
+              <w:t>there will be the purchase of</w:t>
+            </w:r>
+            <w:r>
+              <w:t xml:space="preserve"> various</w:t>
+            </w:r>
+            <w:r>
+              <w:t xml:space="preserve"> components through the </w:t>
+            </w:r>
+            <w:r>
+              <w:rPr>
+                <w:noProof/>
+              </w:rPr>
+              <w:t>SECTE</w:t>
+            </w:r>
+            <w:r>
+              <w:t xml:space="preserve"> </w:t>
+            </w:r>
+            <w:r>
+              <w:t>S</w:t>
+            </w:r>
+            <w:r>
+              <w:t>tore</w:t>
+            </w:r>
+            <w:r>
+              <w:t>s Office</w:t>
+            </w:r>
+            <w:r>
+              <w:t>. As the focus of the project is on a low-budget control system, it is envisaged that the budget will remain below $350 as required.</w:t>
             </w:r>
           </w:p>
           <w:p/>
           <w:p>
             <w:r>
-              <w:t xml:space="preserve">Being a </w:t>
-            </w:r>
-            <w:r>
-              <w:t>hardware-based</w:t>
-            </w:r>
-            <w:r>
-              <w:t xml:space="preserve"> project</w:t>
-            </w:r>
-            <w:r>
-              <w:t>,</w:t>
-            </w:r>
-            <w:r>
-              <w:t xml:space="preserve"> access to laboratory equipment such as power supplies, oscilloscope, </w:t>
+              <w:t xml:space="preserve">To test the hardware and software control system, </w:t>
+            </w:r>
+            <w:r>
+              <w:t xml:space="preserve">access to </w:t>
+            </w:r>
+            <w:r>
+              <w:t xml:space="preserve">a </w:t>
+            </w:r>
+            <w:r>
+              <w:t xml:space="preserve">laboratory </w:t>
+            </w:r>
+            <w:r>
+              <w:t xml:space="preserve">will be required to use </w:t>
+            </w:r>
+            <w:r>
+              <w:t xml:space="preserve">equipment such as power supplies, oscilloscope, </w:t>
             </w:r>
             <w:proofErr w:type="spellStart"/>
             <w:r>
@@ -2165,14 +4152,25 @@
             </w:r>
             <w:proofErr w:type="spellEnd"/>
             <w:r>
-              <w:t xml:space="preserve"> and function generators will be required</w:t>
-            </w:r>
-            <w:r>
-              <w:t xml:space="preserve"> for testing purposes</w:t>
-            </w:r>
-            <w:r>
+              <w:t xml:space="preserve"> and function generators</w:t>
+            </w:r>
+            <w:r>
+              <w:t>. To ensure that the developed system can be tested against comparable control systems used in research and the real-world, access to a laboratory will be sought out after completing the relevant WHS induction</w:t>
+            </w:r>
+            <w:r>
+              <w:rPr>
+                <w:color w:val="FF0000"/>
+              </w:rPr>
               <w:t xml:space="preserve">. </w:t>
             </w:r>
+          </w:p>
+          <w:p>
+            <w:pPr>
+              <w:pStyle w:val="BodyText3"/>
+              <w:rPr>
+                <w:b w:val="0"/>
+              </w:rPr>
+            </w:pPr>
           </w:p>
           <w:p>
             <w:pPr>
@@ -2263,14 +4261,30 @@
                 <w:rFonts w:asciiTheme="majorHAnsi" w:hAnsiTheme="majorHAnsi"/>
                 <w:sz w:val="20"/>
               </w:rPr>
-              <w:t>Expand to a t</w:t>
+              <w:t xml:space="preserve">Expand to a </w:t>
             </w:r>
             <w:r>
               <w:rPr>
                 <w:rFonts w:asciiTheme="majorHAnsi" w:hAnsiTheme="majorHAnsi"/>
-                <w:sz w:val="20"/>
-              </w:rPr>
-              <w:t>wo page maximum)</w:t>
+                <w:noProof/>
+                <w:sz w:val="20"/>
+              </w:rPr>
+              <w:t>t</w:t>
+            </w:r>
+            <w:r>
+              <w:rPr>
+                <w:rFonts w:asciiTheme="majorHAnsi" w:hAnsiTheme="majorHAnsi"/>
+                <w:noProof/>
+                <w:sz w:val="20"/>
+              </w:rPr>
+              <w:t>wo page</w:t>
+            </w:r>
+            <w:r>
+              <w:rPr>
+                <w:rFonts w:asciiTheme="majorHAnsi" w:hAnsiTheme="majorHAnsi"/>
+                <w:sz w:val="20"/>
+              </w:rPr>
+              <w:t xml:space="preserve"> maximum)</w:t>
             </w:r>
           </w:p>
         </w:tc>
@@ -2304,7 +4318,6 @@
                 <w:bCs/>
                 <w:color w:val="A6A6A6" w:themeColor="background1" w:themeShade="A6"/>
               </w:rPr>
-              <w:lastRenderedPageBreak/>
               <w:t>Attach as an appendix</w:t>
             </w:r>
           </w:p>
@@ -2363,42 +4376,6 @@
           </w:p>
           <w:p>
             <w:pPr>
-              <w:pStyle w:val="BodyText3"/>
-              <w:rPr>
-                <w:b w:val="0"/>
-                <w:bCs/>
-              </w:rPr>
-            </w:pPr>
-          </w:p>
-          <w:p>
-            <w:pPr>
-              <w:pStyle w:val="BodyText3"/>
-              <w:rPr>
-                <w:b w:val="0"/>
-                <w:bCs/>
-              </w:rPr>
-            </w:pPr>
-          </w:p>
-          <w:p>
-            <w:pPr>
-              <w:pStyle w:val="BodyText3"/>
-              <w:rPr>
-                <w:b w:val="0"/>
-                <w:bCs/>
-              </w:rPr>
-            </w:pPr>
-          </w:p>
-          <w:p>
-            <w:pPr>
-              <w:pStyle w:val="BodyText3"/>
-              <w:rPr>
-                <w:b w:val="0"/>
-                <w:bCs/>
-              </w:rPr>
-            </w:pPr>
-          </w:p>
-          <w:p>
-            <w:pPr>
               <w:ind w:right="-108"/>
               <w:rPr>
                 <w:rFonts w:ascii="Helvetica" w:hAnsi="Helvetica"/>
@@ -2409,73 +4386,6 @@
           </w:p>
         </w:tc>
       </w:tr>
-    </w:tbl>
-    <w:p>
-      <w:pPr>
-        <w:ind w:hanging="142"/>
-        <w:rPr>
-          <w:rFonts w:ascii="Helvetica" w:hAnsi="Helvetica"/>
-          <w:b/>
-          <w:sz w:val="20"/>
-        </w:rPr>
-      </w:pPr>
-    </w:p>
-    <w:p>
-      <w:pPr>
-        <w:ind w:hanging="142"/>
-        <w:rPr>
-          <w:rFonts w:ascii="Helvetica" w:hAnsi="Helvetica"/>
-          <w:b/>
-          <w:sz w:val="20"/>
-        </w:rPr>
-      </w:pPr>
-    </w:p>
-    <w:p>
-      <w:pPr>
-        <w:ind w:hanging="142"/>
-        <w:rPr>
-          <w:rFonts w:ascii="Helvetica" w:hAnsi="Helvetica"/>
-          <w:b/>
-          <w:sz w:val="20"/>
-        </w:rPr>
-      </w:pPr>
-    </w:p>
-    <w:p>
-      <w:pPr>
-        <w:ind w:hanging="142"/>
-        <w:rPr>
-          <w:rFonts w:ascii="Helvetica" w:hAnsi="Helvetica"/>
-          <w:b/>
-          <w:sz w:val="20"/>
-        </w:rPr>
-      </w:pPr>
-    </w:p>
-    <w:p>
-      <w:pPr>
-        <w:ind w:hanging="142"/>
-        <w:rPr>
-          <w:rFonts w:ascii="Helvetica" w:hAnsi="Helvetica"/>
-          <w:b/>
-          <w:sz w:val="20"/>
-        </w:rPr>
-      </w:pPr>
-    </w:p>
-    <w:tbl>
-      <w:tblPr>
-        <w:tblW w:w="0" w:type="auto"/>
-        <w:tblBorders>
-          <w:top w:val="single" w:sz="4" w:space="0" w:color="auto"/>
-          <w:left w:val="single" w:sz="4" w:space="0" w:color="auto"/>
-          <w:bottom w:val="single" w:sz="4" w:space="0" w:color="auto"/>
-          <w:right w:val="single" w:sz="4" w:space="0" w:color="auto"/>
-          <w:insideH w:val="single" w:sz="4" w:space="0" w:color="auto"/>
-          <w:insideV w:val="single" w:sz="4" w:space="0" w:color="auto"/>
-        </w:tblBorders>
-        <w:tblLook w:val="0000" w:firstRow="0" w:lastRow="0" w:firstColumn="0" w:lastColumn="0" w:noHBand="0" w:noVBand="0"/>
-      </w:tblPr>
-      <w:tblGrid>
-        <w:gridCol w:w="9039"/>
-      </w:tblGrid>
       <w:tr>
         <w:trPr>
           <w:cantSplit/>
@@ -2638,34 +4548,6 @@
         </w:tc>
       </w:tr>
     </w:tbl>
-    <w:p>
-      <w:pPr>
-        <w:ind w:hanging="142"/>
-        <w:rPr>
-          <w:rFonts w:ascii="Helvetica" w:hAnsi="Helvetica"/>
-          <w:b/>
-          <w:sz w:val="20"/>
-        </w:rPr>
-      </w:pPr>
-    </w:p>
-    <w:p>
-      <w:pPr>
-        <w:rPr>
-          <w:rFonts w:ascii="Helvetica" w:hAnsi="Helvetica"/>
-          <w:b/>
-          <w:sz w:val="20"/>
-        </w:rPr>
-      </w:pPr>
-    </w:p>
-    <w:p>
-      <w:pPr>
-        <w:rPr>
-          <w:rFonts w:ascii="Helvetica" w:hAnsi="Helvetica"/>
-          <w:b/>
-          <w:sz w:val="20"/>
-        </w:rPr>
-      </w:pPr>
-    </w:p>
     <w:p>
       <w:pPr>
         <w:rPr>
@@ -2974,9 +4856,296 @@
         <w:t>A marked assessment rubric will be appended once completed</w:t>
       </w:r>
     </w:p>
+    <w:p>
+      <w:pPr>
+        <w:rPr>
+          <w:rFonts w:ascii="Helvetica" w:hAnsi="Helvetica"/>
+          <w:b/>
+          <w:sz w:val="20"/>
+        </w:rPr>
+      </w:pPr>
+      <w:r>
+        <w:rPr>
+          <w:rFonts w:ascii="Helvetica" w:hAnsi="Helvetica"/>
+          <w:b/>
+          <w:sz w:val="20"/>
+        </w:rPr>
+        <w:br w:type="page"/>
+      </w:r>
+    </w:p>
+    <w:p>
+      <w:pPr>
+        <w:rPr>
+          <w:rFonts w:ascii="Helvetica" w:hAnsi="Helvetica"/>
+          <w:b/>
+          <w:sz w:val="20"/>
+        </w:rPr>
+      </w:pPr>
+      <w:r>
+        <w:rPr>
+          <w:rFonts w:ascii="Helvetica" w:hAnsi="Helvetica"/>
+          <w:b/>
+          <w:sz w:val="20"/>
+        </w:rPr>
+        <w:lastRenderedPageBreak/>
+        <w:t>References</w:t>
+      </w:r>
+    </w:p>
+    <w:p>
+      <w:pPr>
+        <w:rPr>
+          <w:rFonts w:ascii="Helvetica" w:hAnsi="Helvetica"/>
+          <w:b/>
+          <w:sz w:val="20"/>
+        </w:rPr>
+      </w:pPr>
+    </w:p>
+    <w:p>
+      <w:pPr>
+        <w:pStyle w:val="EndNoteBibliography"/>
+        <w:ind w:left="720" w:hanging="720"/>
+      </w:pPr>
+      <w:r>
+        <w:rPr>
+          <w:rFonts w:ascii="Helvetica" w:hAnsi="Helvetica"/>
+          <w:b/>
+          <w:sz w:val="20"/>
+        </w:rPr>
+        <w:fldChar w:fldCharType="begin"/>
+      </w:r>
+      <w:r>
+        <w:rPr>
+          <w:rFonts w:ascii="Helvetica" w:hAnsi="Helvetica"/>
+          <w:b/>
+          <w:sz w:val="20"/>
+        </w:rPr>
+        <w:instrText xml:space="preserve"> ADDIN EN.REFLIST </w:instrText>
+      </w:r>
+      <w:r>
+        <w:rPr>
+          <w:rFonts w:ascii="Helvetica" w:hAnsi="Helvetica"/>
+          <w:b/>
+          <w:sz w:val="20"/>
+        </w:rPr>
+        <w:fldChar w:fldCharType="separate"/>
+      </w:r>
+      <w:r>
+        <w:t>[1]</w:t>
+      </w:r>
+      <w:r>
+        <w:tab/>
+        <w:t xml:space="preserve">M. Raji, A. Shokanbi, and H. Monday, "Design of Ultra-low-end Controllers for Efficient Stepper Motor Control," </w:t>
+      </w:r>
+      <w:r>
+        <w:rPr>
+          <w:i/>
+        </w:rPr>
+        <w:t xml:space="preserve">MATEC Web Conf., </w:t>
+      </w:r>
+      <w:r>
+        <w:t>vol. 160, p. 02003, 2018.</w:t>
+      </w:r>
+    </w:p>
+    <w:p>
+      <w:pPr>
+        <w:pStyle w:val="EndNoteBibliography"/>
+        <w:ind w:left="720" w:hanging="720"/>
+      </w:pPr>
+      <w:r>
+        <w:t>[2]</w:t>
+      </w:r>
+      <w:r>
+        <w:tab/>
+        <w:t>"Intelligent control system with application in nuclear equipment," ed: IEEE, 2017, p. 353.</w:t>
+      </w:r>
+    </w:p>
+    <w:p>
+      <w:pPr>
+        <w:pStyle w:val="EndNoteBibliography"/>
+        <w:ind w:left="720" w:hanging="720"/>
+      </w:pPr>
+      <w:r>
+        <w:t>[3]</w:t>
+      </w:r>
+      <w:r>
+        <w:tab/>
+        <w:t xml:space="preserve">M. Dababneh, W. Emar, and I. TTrad, "Chopper Control of a Bipolar Stepper Motor," </w:t>
+      </w:r>
+      <w:r>
+        <w:rPr>
+          <w:i/>
+        </w:rPr>
+        <w:t xml:space="preserve">International Journal of Engineering, </w:t>
+      </w:r>
+      <w:r>
+        <w:t>vol. 7, no. 2, pp. 61-73, 2013.</w:t>
+      </w:r>
+    </w:p>
+    <w:p>
+      <w:pPr>
+        <w:pStyle w:val="EndNoteBibliography"/>
+        <w:ind w:left="720" w:hanging="720"/>
+      </w:pPr>
+      <w:r>
+        <w:t>[4]</w:t>
+      </w:r>
+      <w:r>
+        <w:tab/>
+        <w:t>T. M. Control, "Application Note 21," no. 1.01, 2015.</w:t>
+      </w:r>
+    </w:p>
+    <w:p>
+      <w:pPr>
+        <w:pStyle w:val="EndNoteBibliography"/>
+        <w:ind w:left="720" w:hanging="720"/>
+      </w:pPr>
+      <w:r>
+        <w:t>[5]</w:t>
+      </w:r>
+      <w:r>
+        <w:tab/>
+        <w:t>Trinamic, "Application note: Realizing a low noise PWM chopper " no. 0.1, 2012.</w:t>
+      </w:r>
+    </w:p>
+    <w:p>
+      <w:pPr>
+        <w:pStyle w:val="EndNoteBibliography"/>
+        <w:ind w:left="720" w:hanging="720"/>
+      </w:pPr>
+      <w:r>
+        <w:t>[6]</w:t>
+      </w:r>
+      <w:r>
+        <w:tab/>
+        <w:t xml:space="preserve">C. Chen and W. </w:t>
+      </w:r>
+      <w:r>
+        <w:t>Youlong</w:t>
+      </w:r>
+      <w:r>
+        <w:t xml:space="preserve">, "Analysis of the impact of current ripple on the eddy current loss of axial-flux permanent magnet motor," in </w:t>
+      </w:r>
+      <w:r>
+        <w:rPr>
+          <w:i/>
+        </w:rPr>
+        <w:t>2014 IEEE Conference and Expo Transportation Electrification Asia-Pacific (ITEC Asia-Pacific)</w:t>
+      </w:r>
+      <w:r>
+        <w:t>, 2014, pp. 1-5.</w:t>
+      </w:r>
+    </w:p>
+    <w:p>
+      <w:pPr>
+        <w:pStyle w:val="EndNoteBibliography"/>
+        <w:ind w:left="720" w:hanging="720"/>
+      </w:pPr>
+      <w:r>
+        <w:t>[7]</w:t>
+      </w:r>
+      <w:r>
+        <w:tab/>
+        <w:t>T. M. Control, "Application Note 15," Application Note no. 1.01, 2015.</w:t>
+      </w:r>
+    </w:p>
+    <w:p>
+      <w:pPr>
+        <w:pStyle w:val="EndNoteBibliography"/>
+        <w:ind w:left="720" w:hanging="720"/>
+      </w:pPr>
+      <w:r>
+        <w:t>[8]</w:t>
+      </w:r>
+      <w:r>
+        <w:tab/>
+        <w:t xml:space="preserve">S. Dorin-Mirel, I. Lita, and M. Oproescu, "Comparative analysis of stepper motors in open loop and closed loop used in nuclear engineering," in </w:t>
+      </w:r>
+      <w:r>
+        <w:rPr>
+          <w:i/>
+        </w:rPr>
+        <w:t>2017 IEEE 23rd International Symposium for Design and Technology in Electronic Packaging (SIITME)</w:t>
+      </w:r>
+      <w:r>
+        <w:t>, 2017, pp. 357-360.</w:t>
+      </w:r>
+    </w:p>
+    <w:p>
+      <w:pPr>
+        <w:pStyle w:val="EndNoteBibliography"/>
+        <w:ind w:left="720" w:hanging="720"/>
+      </w:pPr>
+      <w:r>
+        <w:t>[9]</w:t>
+      </w:r>
+      <w:r>
+        <w:tab/>
+        <w:t>Trinamic, "TMC2100-LA Datasheet," no. 1.08, 2018.</w:t>
+      </w:r>
+    </w:p>
+    <w:p>
+      <w:pPr>
+        <w:pStyle w:val="EndNoteBibliography"/>
+        <w:ind w:left="720" w:hanging="720"/>
+      </w:pPr>
+      <w:r>
+        <w:t>[10]</w:t>
+      </w:r>
+      <w:r>
+        <w:tab/>
+        <w:t>H. L. Oo, "Modelling and control of an open-loop stepper motor in Matlab/Simulink," ed: IEEE, 2017, pp. 869-872.</w:t>
+      </w:r>
+    </w:p>
+    <w:p>
+      <w:pPr>
+        <w:pStyle w:val="EndNoteBibliography"/>
+        <w:ind w:left="720" w:hanging="720"/>
+      </w:pPr>
+      <w:r>
+        <w:t>[11]</w:t>
+      </w:r>
+      <w:r>
+        <w:tab/>
+        <w:t xml:space="preserve">T. M. Inc. (12 August 2018). </w:t>
+      </w:r>
+      <w:r>
+        <w:rPr>
+          <w:i/>
+        </w:rPr>
+        <w:t>Arduino Support from MATLAB</w:t>
+      </w:r>
+      <w:r>
+        <w:t xml:space="preserve">. Available: </w:t>
+      </w:r>
+      <w:hyperlink r:id="rId8" w:history="1">
+        <w:r>
+          <w:rPr>
+            <w:rStyle w:val="Hyperlink"/>
+          </w:rPr>
+          <w:t>https://au.mathworks.com/hardware-support/arduino-matlab.html</w:t>
+        </w:r>
+      </w:hyperlink>
+    </w:p>
+    <w:p>
+      <w:pPr>
+        <w:rPr>
+          <w:rFonts w:ascii="Helvetica" w:hAnsi="Helvetica"/>
+          <w:b/>
+          <w:sz w:val="20"/>
+        </w:rPr>
+      </w:pPr>
+      <w:r>
+        <w:rPr>
+          <w:rFonts w:ascii="Helvetica" w:hAnsi="Helvetica"/>
+          <w:b/>
+          <w:sz w:val="20"/>
+        </w:rPr>
+        <w:fldChar w:fldCharType="end"/>
+      </w:r>
+    </w:p>
     <w:sectPr>
-      <w:footerReference w:type="even" r:id="rId8"/>
-      <w:footerReference w:type="default" r:id="rId9"/>
+      <w:footerReference w:type="even" r:id="rId9"/>
+      <w:footerReference w:type="default" r:id="rId10"/>
       <w:pgSz w:w="11900" w:h="16840" w:code="9"/>
       <w:pgMar w:top="680" w:right="1268" w:bottom="720" w:left="1440" w:header="720" w:footer="720" w:gutter="0"/>
       <w:cols w:space="720"/>
@@ -3122,6 +5291,95 @@
 <file path=word/numbering.xml><?xml version="1.0" encoding="utf-8"?>
 <w:numbering xmlns:wpc="http://schemas.microsoft.com/office/word/2010/wordprocessingCanvas" xmlns:cx="http://schemas.microsoft.com/office/drawing/2014/chartex" xmlns:cx1="http://schemas.microsoft.com/office/drawing/2015/9/8/chartex" xmlns:cx2="http://schemas.microsoft.com/office/drawing/2015/10/21/chartex" xmlns:cx3="http://schemas.microsoft.com/office/drawing/2016/5/9/chartex" xmlns:cx4="http://schemas.microsoft.com/office/drawing/2016/5/10/chartex" xmlns:cx5="http://schemas.microsoft.com/office/drawing/2016/5/11/chartex" xmlns:cx6="http://schemas.microsoft.com/office/drawing/2016/5/12/chartex" xmlns:cx7="http://schemas.microsoft.com/office/drawing/2016/5/13/chartex" xmlns:cx8="http://schemas.microsoft.com/office/drawing/2016/5/14/chartex" xmlns:mc="http://schemas.openxmlformats.org/markup-compatibility/2006" xmlns:aink="http://schemas.microsoft.com/office/drawing/2016/ink" xmlns:am3d="http://schemas.microsoft.com/office/drawing/2017/model3d" xmlns:o="urn:schemas-microsoft-com:office:office" xmlns:r="http://schemas.openxmlformats.org/officeDocument/2006/relationships" xmlns:m="http://schemas.openxmlformats.org/officeDocument/2006/math" xmlns:v="urn:schemas-microsoft-com:vml" xmlns:wp14="http://schemas.microsoft.com/office/word/2010/wordprocessingDrawing" xmlns:wp="http://schemas.openxmlformats.org/drawingml/2006/wordprocessingDrawing" xmlns:w10="urn:schemas-microsoft-com:office:word" xmlns:w="http://schemas.openxmlformats.org/wordprocessingml/2006/main" xmlns:w14="http://schemas.microsoft.com/office/word/2010/wordml" xmlns:w15="http://schemas.microsoft.com/office/word/2012/wordml" xmlns:w16cid="http://schemas.microsoft.com/office/word/2016/wordml/cid" xmlns:w16se="http://schemas.microsoft.com/office/word/2015/wordml/symex" xmlns:wpg="http://schemas.microsoft.com/office/word/2010/wordprocessingGroup" xmlns:wpi="http://schemas.microsoft.com/office/word/2010/wordprocessingInk" xmlns:wne="http://schemas.microsoft.com/office/word/2006/wordml" xmlns:wps="http://schemas.microsoft.com/office/word/2010/wordprocessingShape" mc:Ignorable="w14 w15 w16se w16cid wp14">
   <w:abstractNum w:abstractNumId="0" w15:restartNumberingAfterBreak="0">
+    <w:nsid w:val="04B65BC3"/>
+    <w:multiLevelType w:val="hybridMultilevel"/>
+    <w:tmpl w:val="E47C1288"/>
+    <w:lvl w:ilvl="0" w:tplc="04090017">
+      <w:start w:val="1"/>
+      <w:numFmt w:val="lowerLetter"/>
+      <w:lvlText w:val="%1)"/>
+      <w:lvlJc w:val="left"/>
+      <w:pPr>
+        <w:ind w:left="720" w:hanging="360"/>
+      </w:pPr>
+      <w:rPr>
+        <w:rFonts w:hint="default"/>
+      </w:rPr>
+    </w:lvl>
+    <w:lvl w:ilvl="1" w:tplc="04090019" w:tentative="1">
+      <w:start w:val="1"/>
+      <w:numFmt w:val="lowerLetter"/>
+      <w:lvlText w:val="%2."/>
+      <w:lvlJc w:val="left"/>
+      <w:pPr>
+        <w:ind w:left="1440" w:hanging="360"/>
+      </w:pPr>
+    </w:lvl>
+    <w:lvl w:ilvl="2" w:tplc="0409001B" w:tentative="1">
+      <w:start w:val="1"/>
+      <w:numFmt w:val="lowerRoman"/>
+      <w:lvlText w:val="%3."/>
+      <w:lvlJc w:val="right"/>
+      <w:pPr>
+        <w:ind w:left="2160" w:hanging="180"/>
+      </w:pPr>
+    </w:lvl>
+    <w:lvl w:ilvl="3" w:tplc="0409000F" w:tentative="1">
+      <w:start w:val="1"/>
+      <w:numFmt w:val="decimal"/>
+      <w:lvlText w:val="%4."/>
+      <w:lvlJc w:val="left"/>
+      <w:pPr>
+        <w:ind w:left="2880" w:hanging="360"/>
+      </w:pPr>
+    </w:lvl>
+    <w:lvl w:ilvl="4" w:tplc="04090019" w:tentative="1">
+      <w:start w:val="1"/>
+      <w:numFmt w:val="lowerLetter"/>
+      <w:lvlText w:val="%5."/>
+      <w:lvlJc w:val="left"/>
+      <w:pPr>
+        <w:ind w:left="3600" w:hanging="360"/>
+      </w:pPr>
+    </w:lvl>
+    <w:lvl w:ilvl="5" w:tplc="0409001B" w:tentative="1">
+      <w:start w:val="1"/>
+      <w:numFmt w:val="lowerRoman"/>
+      <w:lvlText w:val="%6."/>
+      <w:lvlJc w:val="right"/>
+      <w:pPr>
+        <w:ind w:left="4320" w:hanging="180"/>
+      </w:pPr>
+    </w:lvl>
+    <w:lvl w:ilvl="6" w:tplc="0409000F" w:tentative="1">
+      <w:start w:val="1"/>
+      <w:numFmt w:val="decimal"/>
+      <w:lvlText w:val="%7."/>
+      <w:lvlJc w:val="left"/>
+      <w:pPr>
+        <w:ind w:left="5040" w:hanging="360"/>
+      </w:pPr>
+    </w:lvl>
+    <w:lvl w:ilvl="7" w:tplc="04090019" w:tentative="1">
+      <w:start w:val="1"/>
+      <w:numFmt w:val="lowerLetter"/>
+      <w:lvlText w:val="%8."/>
+      <w:lvlJc w:val="left"/>
+      <w:pPr>
+        <w:ind w:left="5760" w:hanging="360"/>
+      </w:pPr>
+    </w:lvl>
+    <w:lvl w:ilvl="8" w:tplc="0409001B" w:tentative="1">
+      <w:start w:val="1"/>
+      <w:numFmt w:val="lowerRoman"/>
+      <w:lvlText w:val="%9."/>
+      <w:lvlJc w:val="right"/>
+      <w:pPr>
+        <w:ind w:left="6480" w:hanging="180"/>
+      </w:pPr>
+    </w:lvl>
+  </w:abstractNum>
+  <w:abstractNum w:abstractNumId="1" w15:restartNumberingAfterBreak="0">
     <w:nsid w:val="0A4B123E"/>
     <w:multiLevelType w:val="hybridMultilevel"/>
     <w:tmpl w:val="6A2A25D0"/>
@@ -3233,7 +5491,7 @@
       </w:rPr>
     </w:lvl>
   </w:abstractNum>
-  <w:abstractNum w:abstractNumId="1" w15:restartNumberingAfterBreak="0">
+  <w:abstractNum w:abstractNumId="2" w15:restartNumberingAfterBreak="0">
     <w:nsid w:val="0B3A6CBA"/>
     <w:multiLevelType w:val="hybridMultilevel"/>
     <w:tmpl w:val="BB96FCF8"/>
@@ -3373,7 +5631,7 @@
       </w:rPr>
     </w:lvl>
   </w:abstractNum>
-  <w:abstractNum w:abstractNumId="2" w15:restartNumberingAfterBreak="0">
+  <w:abstractNum w:abstractNumId="3" w15:restartNumberingAfterBreak="0">
     <w:nsid w:val="15DF4521"/>
     <w:multiLevelType w:val="hybridMultilevel"/>
     <w:tmpl w:val="CEF07510"/>
@@ -3489,7 +5747,7 @@
       </w:pPr>
     </w:lvl>
   </w:abstractNum>
-  <w:abstractNum w:abstractNumId="3" w15:restartNumberingAfterBreak="0">
+  <w:abstractNum w:abstractNumId="4" w15:restartNumberingAfterBreak="0">
     <w:nsid w:val="168072C2"/>
     <w:multiLevelType w:val="hybridMultilevel"/>
     <w:tmpl w:val="BB96FCF8"/>
@@ -3629,7 +5887,7 @@
       </w:rPr>
     </w:lvl>
   </w:abstractNum>
-  <w:abstractNum w:abstractNumId="4" w15:restartNumberingAfterBreak="0">
+  <w:abstractNum w:abstractNumId="5" w15:restartNumberingAfterBreak="0">
     <w:nsid w:val="1774028D"/>
     <w:multiLevelType w:val="hybridMultilevel"/>
     <w:tmpl w:val="F9F4AE46"/>
@@ -3745,7 +6003,7 @@
       </w:pPr>
     </w:lvl>
   </w:abstractNum>
-  <w:abstractNum w:abstractNumId="5" w15:restartNumberingAfterBreak="0">
+  <w:abstractNum w:abstractNumId="6" w15:restartNumberingAfterBreak="0">
     <w:nsid w:val="226F4365"/>
     <w:multiLevelType w:val="multilevel"/>
     <w:tmpl w:val="163AF21E"/>
@@ -3864,7 +6122,7 @@
       </w:pPr>
     </w:lvl>
   </w:abstractNum>
-  <w:abstractNum w:abstractNumId="6" w15:restartNumberingAfterBreak="0">
+  <w:abstractNum w:abstractNumId="7" w15:restartNumberingAfterBreak="0">
     <w:nsid w:val="302834E4"/>
     <w:multiLevelType w:val="hybridMultilevel"/>
     <w:tmpl w:val="AB845F5E"/>
@@ -3980,7 +6238,7 @@
       </w:pPr>
     </w:lvl>
   </w:abstractNum>
-  <w:abstractNum w:abstractNumId="7" w15:restartNumberingAfterBreak="0">
+  <w:abstractNum w:abstractNumId="8" w15:restartNumberingAfterBreak="0">
     <w:nsid w:val="30D35232"/>
     <w:multiLevelType w:val="hybridMultilevel"/>
     <w:tmpl w:val="DB421248"/>
@@ -4099,7 +6357,7 @@
       </w:pPr>
     </w:lvl>
   </w:abstractNum>
-  <w:abstractNum w:abstractNumId="8" w15:restartNumberingAfterBreak="0">
+  <w:abstractNum w:abstractNumId="9" w15:restartNumberingAfterBreak="0">
     <w:nsid w:val="3393494E"/>
     <w:multiLevelType w:val="multilevel"/>
     <w:tmpl w:val="D8F6E824"/>
@@ -4239,7 +6497,7 @@
       </w:rPr>
     </w:lvl>
   </w:abstractNum>
-  <w:abstractNum w:abstractNumId="9" w15:restartNumberingAfterBreak="0">
+  <w:abstractNum w:abstractNumId="10" w15:restartNumberingAfterBreak="0">
     <w:nsid w:val="4049659D"/>
     <w:multiLevelType w:val="hybridMultilevel"/>
     <w:tmpl w:val="BB96FCF8"/>
@@ -4379,7 +6637,7 @@
       </w:rPr>
     </w:lvl>
   </w:abstractNum>
-  <w:abstractNum w:abstractNumId="10" w15:restartNumberingAfterBreak="0">
+  <w:abstractNum w:abstractNumId="11" w15:restartNumberingAfterBreak="0">
     <w:nsid w:val="43182DB8"/>
     <w:multiLevelType w:val="hybridMultilevel"/>
     <w:tmpl w:val="FFC6DBF4"/>
@@ -4496,7 +6754,7 @@
       </w:pPr>
     </w:lvl>
   </w:abstractNum>
-  <w:abstractNum w:abstractNumId="11" w15:restartNumberingAfterBreak="0">
+  <w:abstractNum w:abstractNumId="12" w15:restartNumberingAfterBreak="0">
     <w:nsid w:val="44C908C3"/>
     <w:multiLevelType w:val="hybridMultilevel"/>
     <w:tmpl w:val="D80E5198"/>
@@ -4612,7 +6870,7 @@
       </w:pPr>
     </w:lvl>
   </w:abstractNum>
-  <w:abstractNum w:abstractNumId="12" w15:restartNumberingAfterBreak="0">
+  <w:abstractNum w:abstractNumId="13" w15:restartNumberingAfterBreak="0">
     <w:nsid w:val="46880450"/>
     <w:multiLevelType w:val="hybridMultilevel"/>
     <w:tmpl w:val="228EE29C"/>
@@ -4752,7 +7010,7 @@
       </w:rPr>
     </w:lvl>
   </w:abstractNum>
-  <w:abstractNum w:abstractNumId="13" w15:restartNumberingAfterBreak="0">
+  <w:abstractNum w:abstractNumId="14" w15:restartNumberingAfterBreak="0">
     <w:nsid w:val="48286D7F"/>
     <w:multiLevelType w:val="hybridMultilevel"/>
     <w:tmpl w:val="163AF21E"/>
@@ -4871,7 +7129,7 @@
       </w:pPr>
     </w:lvl>
   </w:abstractNum>
-  <w:abstractNum w:abstractNumId="14" w15:restartNumberingAfterBreak="0">
+  <w:abstractNum w:abstractNumId="15" w15:restartNumberingAfterBreak="0">
     <w:nsid w:val="50912287"/>
     <w:multiLevelType w:val="hybridMultilevel"/>
     <w:tmpl w:val="75F82E5A"/>
@@ -4984,7 +7242,7 @@
       </w:pPr>
     </w:lvl>
   </w:abstractNum>
-  <w:abstractNum w:abstractNumId="15" w15:restartNumberingAfterBreak="0">
+  <w:abstractNum w:abstractNumId="16" w15:restartNumberingAfterBreak="0">
     <w:nsid w:val="54B73975"/>
     <w:multiLevelType w:val="hybridMultilevel"/>
     <w:tmpl w:val="AB845F5E"/>
@@ -5097,7 +7355,276 @@
       </w:pPr>
     </w:lvl>
   </w:abstractNum>
-  <w:abstractNum w:abstractNumId="16" w15:restartNumberingAfterBreak="0">
+  <w:abstractNum w:abstractNumId="17" w15:restartNumberingAfterBreak="0">
+    <w:nsid w:val="5DB82D99"/>
+    <w:multiLevelType w:val="hybridMultilevel"/>
+    <w:tmpl w:val="75DA9BAC"/>
+    <w:lvl w:ilvl="0" w:tplc="85F44C60">
+      <w:start w:val="1"/>
+      <w:numFmt w:val="lowerLetter"/>
+      <w:lvlText w:val="%1)"/>
+      <w:lvlJc w:val="left"/>
+      <w:pPr>
+        <w:ind w:left="360" w:hanging="360"/>
+      </w:pPr>
+      <w:rPr>
+        <w:rFonts w:ascii="Helvetica" w:hAnsi="Helvetica" w:hint="default"/>
+        <w:color w:val="FF0000"/>
+        <w:sz w:val="20"/>
+      </w:rPr>
+    </w:lvl>
+    <w:lvl w:ilvl="1" w:tplc="04090019" w:tentative="1">
+      <w:start w:val="1"/>
+      <w:numFmt w:val="lowerLetter"/>
+      <w:lvlText w:val="%2."/>
+      <w:lvlJc w:val="left"/>
+      <w:pPr>
+        <w:ind w:left="1080" w:hanging="360"/>
+      </w:pPr>
+    </w:lvl>
+    <w:lvl w:ilvl="2" w:tplc="0409001B" w:tentative="1">
+      <w:start w:val="1"/>
+      <w:numFmt w:val="lowerRoman"/>
+      <w:lvlText w:val="%3."/>
+      <w:lvlJc w:val="right"/>
+      <w:pPr>
+        <w:ind w:left="1800" w:hanging="180"/>
+      </w:pPr>
+    </w:lvl>
+    <w:lvl w:ilvl="3" w:tplc="0409000F" w:tentative="1">
+      <w:start w:val="1"/>
+      <w:numFmt w:val="decimal"/>
+      <w:lvlText w:val="%4."/>
+      <w:lvlJc w:val="left"/>
+      <w:pPr>
+        <w:ind w:left="2520" w:hanging="360"/>
+      </w:pPr>
+    </w:lvl>
+    <w:lvl w:ilvl="4" w:tplc="04090019" w:tentative="1">
+      <w:start w:val="1"/>
+      <w:numFmt w:val="lowerLetter"/>
+      <w:lvlText w:val="%5."/>
+      <w:lvlJc w:val="left"/>
+      <w:pPr>
+        <w:ind w:left="3240" w:hanging="360"/>
+      </w:pPr>
+    </w:lvl>
+    <w:lvl w:ilvl="5" w:tplc="0409001B" w:tentative="1">
+      <w:start w:val="1"/>
+      <w:numFmt w:val="lowerRoman"/>
+      <w:lvlText w:val="%6."/>
+      <w:lvlJc w:val="right"/>
+      <w:pPr>
+        <w:ind w:left="3960" w:hanging="180"/>
+      </w:pPr>
+    </w:lvl>
+    <w:lvl w:ilvl="6" w:tplc="0409000F" w:tentative="1">
+      <w:start w:val="1"/>
+      <w:numFmt w:val="decimal"/>
+      <w:lvlText w:val="%7."/>
+      <w:lvlJc w:val="left"/>
+      <w:pPr>
+        <w:ind w:left="4680" w:hanging="360"/>
+      </w:pPr>
+    </w:lvl>
+    <w:lvl w:ilvl="7" w:tplc="04090019" w:tentative="1">
+      <w:start w:val="1"/>
+      <w:numFmt w:val="lowerLetter"/>
+      <w:lvlText w:val="%8."/>
+      <w:lvlJc w:val="left"/>
+      <w:pPr>
+        <w:ind w:left="5400" w:hanging="360"/>
+      </w:pPr>
+    </w:lvl>
+    <w:lvl w:ilvl="8" w:tplc="0409001B" w:tentative="1">
+      <w:start w:val="1"/>
+      <w:numFmt w:val="lowerRoman"/>
+      <w:lvlText w:val="%9."/>
+      <w:lvlJc w:val="right"/>
+      <w:pPr>
+        <w:ind w:left="6120" w:hanging="180"/>
+      </w:pPr>
+    </w:lvl>
+  </w:abstractNum>
+  <w:abstractNum w:abstractNumId="18" w15:restartNumberingAfterBreak="0">
+    <w:nsid w:val="644F6E31"/>
+    <w:multiLevelType w:val="hybridMultilevel"/>
+    <w:tmpl w:val="EDF2FF28"/>
+    <w:lvl w:ilvl="0" w:tplc="04090017">
+      <w:start w:val="1"/>
+      <w:numFmt w:val="lowerLetter"/>
+      <w:lvlText w:val="%1)"/>
+      <w:lvlJc w:val="left"/>
+      <w:pPr>
+        <w:ind w:left="360" w:hanging="360"/>
+      </w:pPr>
+      <w:rPr>
+        <w:rFonts w:hint="default"/>
+      </w:rPr>
+    </w:lvl>
+    <w:lvl w:ilvl="1" w:tplc="04090019" w:tentative="1">
+      <w:start w:val="1"/>
+      <w:numFmt w:val="lowerLetter"/>
+      <w:lvlText w:val="%2."/>
+      <w:lvlJc w:val="left"/>
+      <w:pPr>
+        <w:ind w:left="1080" w:hanging="360"/>
+      </w:pPr>
+    </w:lvl>
+    <w:lvl w:ilvl="2" w:tplc="0409001B" w:tentative="1">
+      <w:start w:val="1"/>
+      <w:numFmt w:val="lowerRoman"/>
+      <w:lvlText w:val="%3."/>
+      <w:lvlJc w:val="right"/>
+      <w:pPr>
+        <w:ind w:left="1800" w:hanging="180"/>
+      </w:pPr>
+    </w:lvl>
+    <w:lvl w:ilvl="3" w:tplc="0409000F" w:tentative="1">
+      <w:start w:val="1"/>
+      <w:numFmt w:val="decimal"/>
+      <w:lvlText w:val="%4."/>
+      <w:lvlJc w:val="left"/>
+      <w:pPr>
+        <w:ind w:left="2520" w:hanging="360"/>
+      </w:pPr>
+    </w:lvl>
+    <w:lvl w:ilvl="4" w:tplc="04090019" w:tentative="1">
+      <w:start w:val="1"/>
+      <w:numFmt w:val="lowerLetter"/>
+      <w:lvlText w:val="%5."/>
+      <w:lvlJc w:val="left"/>
+      <w:pPr>
+        <w:ind w:left="3240" w:hanging="360"/>
+      </w:pPr>
+    </w:lvl>
+    <w:lvl w:ilvl="5" w:tplc="0409001B" w:tentative="1">
+      <w:start w:val="1"/>
+      <w:numFmt w:val="lowerRoman"/>
+      <w:lvlText w:val="%6."/>
+      <w:lvlJc w:val="right"/>
+      <w:pPr>
+        <w:ind w:left="3960" w:hanging="180"/>
+      </w:pPr>
+    </w:lvl>
+    <w:lvl w:ilvl="6" w:tplc="0409000F" w:tentative="1">
+      <w:start w:val="1"/>
+      <w:numFmt w:val="decimal"/>
+      <w:lvlText w:val="%7."/>
+      <w:lvlJc w:val="left"/>
+      <w:pPr>
+        <w:ind w:left="4680" w:hanging="360"/>
+      </w:pPr>
+    </w:lvl>
+    <w:lvl w:ilvl="7" w:tplc="04090019" w:tentative="1">
+      <w:start w:val="1"/>
+      <w:numFmt w:val="lowerLetter"/>
+      <w:lvlText w:val="%8."/>
+      <w:lvlJc w:val="left"/>
+      <w:pPr>
+        <w:ind w:left="5400" w:hanging="360"/>
+      </w:pPr>
+    </w:lvl>
+    <w:lvl w:ilvl="8" w:tplc="0409001B" w:tentative="1">
+      <w:start w:val="1"/>
+      <w:numFmt w:val="lowerRoman"/>
+      <w:lvlText w:val="%9."/>
+      <w:lvlJc w:val="right"/>
+      <w:pPr>
+        <w:ind w:left="6120" w:hanging="180"/>
+      </w:pPr>
+    </w:lvl>
+  </w:abstractNum>
+  <w:abstractNum w:abstractNumId="19" w15:restartNumberingAfterBreak="0">
+    <w:nsid w:val="66D13B97"/>
+    <w:multiLevelType w:val="hybridMultilevel"/>
+    <w:tmpl w:val="62E6A31A"/>
+    <w:lvl w:ilvl="0" w:tplc="04090017">
+      <w:start w:val="1"/>
+      <w:numFmt w:val="lowerLetter"/>
+      <w:lvlText w:val="%1)"/>
+      <w:lvlJc w:val="left"/>
+      <w:pPr>
+        <w:ind w:left="360" w:hanging="360"/>
+      </w:pPr>
+      <w:rPr>
+        <w:rFonts w:hint="default"/>
+      </w:rPr>
+    </w:lvl>
+    <w:lvl w:ilvl="1" w:tplc="04090019" w:tentative="1">
+      <w:start w:val="1"/>
+      <w:numFmt w:val="lowerLetter"/>
+      <w:lvlText w:val="%2."/>
+      <w:lvlJc w:val="left"/>
+      <w:pPr>
+        <w:ind w:left="1080" w:hanging="360"/>
+      </w:pPr>
+    </w:lvl>
+    <w:lvl w:ilvl="2" w:tplc="0409001B" w:tentative="1">
+      <w:start w:val="1"/>
+      <w:numFmt w:val="lowerRoman"/>
+      <w:lvlText w:val="%3."/>
+      <w:lvlJc w:val="right"/>
+      <w:pPr>
+        <w:ind w:left="1800" w:hanging="180"/>
+      </w:pPr>
+    </w:lvl>
+    <w:lvl w:ilvl="3" w:tplc="0409000F" w:tentative="1">
+      <w:start w:val="1"/>
+      <w:numFmt w:val="decimal"/>
+      <w:lvlText w:val="%4."/>
+      <w:lvlJc w:val="left"/>
+      <w:pPr>
+        <w:ind w:left="2520" w:hanging="360"/>
+      </w:pPr>
+    </w:lvl>
+    <w:lvl w:ilvl="4" w:tplc="04090019" w:tentative="1">
+      <w:start w:val="1"/>
+      <w:numFmt w:val="lowerLetter"/>
+      <w:lvlText w:val="%5."/>
+      <w:lvlJc w:val="left"/>
+      <w:pPr>
+        <w:ind w:left="3240" w:hanging="360"/>
+      </w:pPr>
+    </w:lvl>
+    <w:lvl w:ilvl="5" w:tplc="0409001B" w:tentative="1">
+      <w:start w:val="1"/>
+      <w:numFmt w:val="lowerRoman"/>
+      <w:lvlText w:val="%6."/>
+      <w:lvlJc w:val="right"/>
+      <w:pPr>
+        <w:ind w:left="3960" w:hanging="180"/>
+      </w:pPr>
+    </w:lvl>
+    <w:lvl w:ilvl="6" w:tplc="0409000F" w:tentative="1">
+      <w:start w:val="1"/>
+      <w:numFmt w:val="decimal"/>
+      <w:lvlText w:val="%7."/>
+      <w:lvlJc w:val="left"/>
+      <w:pPr>
+        <w:ind w:left="4680" w:hanging="360"/>
+      </w:pPr>
+    </w:lvl>
+    <w:lvl w:ilvl="7" w:tplc="04090019" w:tentative="1">
+      <w:start w:val="1"/>
+      <w:numFmt w:val="lowerLetter"/>
+      <w:lvlText w:val="%8."/>
+      <w:lvlJc w:val="left"/>
+      <w:pPr>
+        <w:ind w:left="5400" w:hanging="360"/>
+      </w:pPr>
+    </w:lvl>
+    <w:lvl w:ilvl="8" w:tplc="0409001B" w:tentative="1">
+      <w:start w:val="1"/>
+      <w:numFmt w:val="lowerRoman"/>
+      <w:lvlText w:val="%9."/>
+      <w:lvlJc w:val="right"/>
+      <w:pPr>
+        <w:ind w:left="6120" w:hanging="180"/>
+      </w:pPr>
+    </w:lvl>
+  </w:abstractNum>
+  <w:abstractNum w:abstractNumId="20" w15:restartNumberingAfterBreak="0">
     <w:nsid w:val="78A35FBF"/>
     <w:multiLevelType w:val="hybridMultilevel"/>
     <w:tmpl w:val="B914E256"/>
@@ -5238,55 +7765,67 @@
     </w:lvl>
   </w:abstractNum>
   <w:num w:numId="1">
+    <w:abstractNumId w:val="8"/>
+  </w:num>
+  <w:num w:numId="2">
+    <w:abstractNumId w:val="15"/>
+  </w:num>
+  <w:num w:numId="3">
+    <w:abstractNumId w:val="12"/>
+  </w:num>
+  <w:num w:numId="4">
+    <w:abstractNumId w:val="5"/>
+  </w:num>
+  <w:num w:numId="5">
+    <w:abstractNumId w:val="13"/>
+  </w:num>
+  <w:num w:numId="6">
+    <w:abstractNumId w:val="4"/>
+  </w:num>
+  <w:num w:numId="7">
+    <w:abstractNumId w:val="10"/>
+  </w:num>
+  <w:num w:numId="8">
+    <w:abstractNumId w:val="2"/>
+  </w:num>
+  <w:num w:numId="9">
+    <w:abstractNumId w:val="20"/>
+  </w:num>
+  <w:num w:numId="10">
+    <w:abstractNumId w:val="16"/>
+  </w:num>
+  <w:num w:numId="11">
+    <w:abstractNumId w:val="3"/>
+  </w:num>
+  <w:num w:numId="12">
     <w:abstractNumId w:val="7"/>
   </w:num>
-  <w:num w:numId="2">
+  <w:num w:numId="13">
+    <w:abstractNumId w:val="9"/>
+  </w:num>
+  <w:num w:numId="14">
     <w:abstractNumId w:val="14"/>
   </w:num>
-  <w:num w:numId="3">
+  <w:num w:numId="15">
+    <w:abstractNumId w:val="6"/>
+  </w:num>
+  <w:num w:numId="16">
     <w:abstractNumId w:val="11"/>
   </w:num>
-  <w:num w:numId="4">
-    <w:abstractNumId w:val="4"/>
-  </w:num>
-  <w:num w:numId="5">
-    <w:abstractNumId w:val="12"/>
-  </w:num>
-  <w:num w:numId="6">
-    <w:abstractNumId w:val="3"/>
-  </w:num>
-  <w:num w:numId="7">
-    <w:abstractNumId w:val="9"/>
-  </w:num>
-  <w:num w:numId="8">
+  <w:num w:numId="17">
     <w:abstractNumId w:val="1"/>
   </w:num>
-  <w:num w:numId="9">
-    <w:abstractNumId w:val="16"/>
+  <w:num w:numId="18">
+    <w:abstractNumId w:val="19"/>
   </w:num>
-  <w:num w:numId="10">
-    <w:abstractNumId w:val="15"/>
+  <w:num w:numId="19">
+    <w:abstractNumId w:val="17"/>
   </w:num>
-  <w:num w:numId="11">
-    <w:abstractNumId w:val="2"/>
+  <w:num w:numId="20">
+    <w:abstractNumId w:val="0"/>
   </w:num>
-  <w:num w:numId="12">
-    <w:abstractNumId w:val="6"/>
-  </w:num>
-  <w:num w:numId="13">
-    <w:abstractNumId w:val="8"/>
-  </w:num>
-  <w:num w:numId="14">
-    <w:abstractNumId w:val="13"/>
-  </w:num>
-  <w:num w:numId="15">
-    <w:abstractNumId w:val="5"/>
-  </w:num>
-  <w:num w:numId="16">
-    <w:abstractNumId w:val="10"/>
-  </w:num>
-  <w:num w:numId="17">
-    <w:abstractNumId w:val="0"/>
+  <w:num w:numId="21">
+    <w:abstractNumId w:val="18"/>
   </w:num>
 </w:numbering>
 </file>
@@ -5895,6 +8434,67 @@
       <w:contextualSpacing/>
     </w:pPr>
   </w:style>
+  <w:style w:type="paragraph" w:customStyle="1" w:styleId="EndNoteBibliographyTitle">
+    <w:name w:val="EndNote Bibliography Title"/>
+    <w:basedOn w:val="Normal"/>
+    <w:link w:val="EndNoteBibliographyTitleChar"/>
+    <w:rsid w:val="0079763B"/>
+    <w:pPr>
+      <w:jc w:val="center"/>
+    </w:pPr>
+    <w:rPr>
+      <w:rFonts w:cs="Times"/>
+      <w:noProof/>
+      <w:lang w:val="en-US"/>
+    </w:rPr>
+  </w:style>
+  <w:style w:type="character" w:customStyle="1" w:styleId="EndNoteBibliographyTitleChar">
+    <w:name w:val="EndNote Bibliography Title Char"/>
+    <w:basedOn w:val="DefaultParagraphFont"/>
+    <w:link w:val="EndNoteBibliographyTitle"/>
+    <w:rsid w:val="0079763B"/>
+    <w:rPr>
+      <w:rFonts w:ascii="Times" w:hAnsi="Times" w:cs="Times"/>
+      <w:noProof/>
+      <w:sz w:val="24"/>
+      <w:lang w:val="en-US" w:eastAsia="en-US"/>
+    </w:rPr>
+  </w:style>
+  <w:style w:type="paragraph" w:customStyle="1" w:styleId="EndNoteBibliography">
+    <w:name w:val="EndNote Bibliography"/>
+    <w:basedOn w:val="Normal"/>
+    <w:link w:val="EndNoteBibliographyChar"/>
+    <w:rsid w:val="0079763B"/>
+    <w:rPr>
+      <w:rFonts w:cs="Times"/>
+      <w:noProof/>
+      <w:lang w:val="en-US"/>
+    </w:rPr>
+  </w:style>
+  <w:style w:type="character" w:customStyle="1" w:styleId="EndNoteBibliographyChar">
+    <w:name w:val="EndNote Bibliography Char"/>
+    <w:basedOn w:val="DefaultParagraphFont"/>
+    <w:link w:val="EndNoteBibliography"/>
+    <w:rsid w:val="0079763B"/>
+    <w:rPr>
+      <w:rFonts w:ascii="Times" w:hAnsi="Times" w:cs="Times"/>
+      <w:noProof/>
+      <w:sz w:val="24"/>
+      <w:lang w:val="en-US" w:eastAsia="en-US"/>
+    </w:rPr>
+  </w:style>
+  <w:style w:type="character" w:styleId="UnresolvedMention">
+    <w:name w:val="Unresolved Mention"/>
+    <w:basedOn w:val="DefaultParagraphFont"/>
+    <w:uiPriority w:val="99"/>
+    <w:semiHidden/>
+    <w:unhideWhenUsed/>
+    <w:rsid w:val="00A356BD"/>
+    <w:rPr>
+      <w:color w:val="605E5C"/>
+      <w:shd w:val="clear" w:color="auto" w:fill="E1DFDD"/>
+    </w:rPr>
+  </w:style>
 </w:styles>
 </file>
 

</xml_diff>